<commit_message>
Finished ITPM Task 1, started task 2
</commit_message>
<xml_diff>
--- a/IT Project Management/Assessment/JoshMorton_ITProjectManagement.docx
+++ b/IT Project Management/Assessment/JoshMorton_ITProjectManagement.docx
@@ -119,7 +119,7 @@
                 <w:sz w:val="16"/>
                 <w:szCs w:val="16"/>
               </w:rPr>
-              <w:t>(First name)</w:t>
+              <w:t xml:space="preserve">Joshua </w:t>
             </w:r>
           </w:p>
         </w:tc>
@@ -142,8 +142,6 @@
               <w:spacing w:after="0" w:line="256" w:lineRule="auto"/>
               <w:rPr>
                 <w:rFonts w:cstheme="majorHAnsi"/>
-                <w:sz w:val="16"/>
-                <w:szCs w:val="16"/>
               </w:rPr>
             </w:pPr>
           </w:p>
@@ -160,10 +158,8 @@
             <w:r>
               <w:rPr>
                 <w:rFonts w:cstheme="majorHAnsi"/>
-                <w:sz w:val="16"/>
-                <w:szCs w:val="16"/>
-              </w:rPr>
-              <w:t>(Last name)</w:t>
+              </w:rPr>
+              <w:t>Morton</w:t>
             </w:r>
           </w:p>
         </w:tc>
@@ -230,6 +226,14 @@
                 <w:szCs w:val="16"/>
               </w:rPr>
             </w:pPr>
+            <w:r>
+              <w:rPr>
+                <w:rFonts w:cstheme="majorHAnsi"/>
+                <w:sz w:val="16"/>
+                <w:szCs w:val="16"/>
+              </w:rPr>
+              <w:t>IT Project Management – QAC020C123S</w:t>
+            </w:r>
           </w:p>
         </w:tc>
       </w:tr>
@@ -295,6 +299,14 @@
                 <w:szCs w:val="16"/>
               </w:rPr>
             </w:pPr>
+            <w:r>
+              <w:rPr>
+                <w:rFonts w:cstheme="majorHAnsi"/>
+                <w:sz w:val="16"/>
+                <w:szCs w:val="16"/>
+              </w:rPr>
+              <w:t>Baggage Handling System Rewrite.</w:t>
+            </w:r>
           </w:p>
         </w:tc>
       </w:tr>
@@ -496,6 +508,72 @@
           <w:szCs w:val="12"/>
         </w:rPr>
       </w:pPr>
+      <w:r>
+        <w:rPr>
+          <w:rFonts w:ascii="Optima" w:hAnsi="Optima"/>
+          <w:noProof/>
+          <w:lang w:eastAsia="en-GB"/>
+        </w:rPr>
+        <mc:AlternateContent>
+          <mc:Choice Requires="wpi">
+            <w:drawing>
+              <wp:anchor distT="0" distB="0" distL="114300" distR="114300" simplePos="0" relativeHeight="251661312" behindDoc="0" locked="0" layoutInCell="1" allowOverlap="1" wp14:anchorId="54820553" wp14:editId="7066516B">
+                <wp:simplePos x="0" y="0"/>
+                <wp:positionH relativeFrom="column">
+                  <wp:posOffset>2889924</wp:posOffset>
+                </wp:positionH>
+                <wp:positionV relativeFrom="paragraph">
+                  <wp:posOffset>-137532</wp:posOffset>
+                </wp:positionV>
+                <wp:extent cx="223920" cy="361080"/>
+                <wp:effectExtent l="38100" t="38100" r="43180" b="58420"/>
+                <wp:wrapNone/>
+                <wp:docPr id="1945790521" name="Ink 1"/>
+                <wp:cNvGraphicFramePr/>
+                <a:graphic xmlns:a="http://schemas.openxmlformats.org/drawingml/2006/main">
+                  <a:graphicData uri="http://schemas.microsoft.com/office/word/2010/wordprocessingInk">
+                    <w14:contentPart bwMode="auto" r:id="rId8">
+                      <w14:nvContentPartPr>
+                        <w14:cNvContentPartPr/>
+                      </w14:nvContentPartPr>
+                      <w14:xfrm>
+                        <a:off x="0" y="0"/>
+                        <a:ext cx="223920" cy="361080"/>
+                      </w14:xfrm>
+                    </w14:contentPart>
+                  </a:graphicData>
+                </a:graphic>
+              </wp:anchor>
+            </w:drawing>
+          </mc:Choice>
+          <mc:Fallback>
+            <w:pict>
+              <v:shapetype w14:anchorId="1F74D57C" id="_x0000_t75" coordsize="21600,21600" o:spt="75" o:preferrelative="t" path="m@4@5l@4@11@9@11@9@5xe" filled="f" stroked="f">
+                <v:stroke joinstyle="miter"/>
+                <v:formulas>
+                  <v:f eqn="if lineDrawn pixelLineWidth 0"/>
+                  <v:f eqn="sum @0 1 0"/>
+                  <v:f eqn="sum 0 0 @1"/>
+                  <v:f eqn="prod @2 1 2"/>
+                  <v:f eqn="prod @3 21600 pixelWidth"/>
+                  <v:f eqn="prod @3 21600 pixelHeight"/>
+                  <v:f eqn="sum @0 0 1"/>
+                  <v:f eqn="prod @6 1 2"/>
+                  <v:f eqn="prod @7 21600 pixelWidth"/>
+                  <v:f eqn="sum @8 21600 0"/>
+                  <v:f eqn="prod @7 21600 pixelHeight"/>
+                  <v:f eqn="sum @10 21600 0"/>
+                </v:formulas>
+                <v:path o:extrusionok="f" gradientshapeok="t" o:connecttype="rect"/>
+                <o:lock v:ext="edit" aspectratio="t"/>
+              </v:shapetype>
+              <v:shape id="Ink 1" o:spid="_x0000_s1026" type="#_x0000_t75" style="position:absolute;margin-left:226.85pt;margin-top:-11.55pt;width:19.05pt;height:29.85pt;z-index:251661312;visibility:visible;mso-wrap-style:square;mso-wrap-distance-left:9pt;mso-wrap-distance-top:0;mso-wrap-distance-right:9pt;mso-wrap-distance-bottom:0;mso-position-horizontal:absolute;mso-position-horizontal-relative:text;mso-position-vertical:absolute;mso-position-vertical-relative:text" o:gfxdata="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">
+                <v:imagedata r:id="rId9" o:title=""/>
+              </v:shape>
+            </w:pict>
+          </mc:Fallback>
+        </mc:AlternateContent>
+      </w:r>
       <w:r>
         <w:rPr>
           <w:rFonts w:ascii="Optima" w:hAnsi="Optima"/>
@@ -997,6 +1075,12 @@
     </w:p>
     <w:sdt>
       <w:sdtPr>
+        <w:rPr>
+          <w:rFonts w:eastAsiaTheme="minorHAnsi" w:cstheme="minorBidi"/>
+          <w:b w:val="0"/>
+          <w:sz w:val="22"/>
+          <w:szCs w:val="22"/>
+        </w:rPr>
         <w:id w:val="-132335131"/>
         <w:docPartObj>
           <w:docPartGallery w:val="Table of Contents"/>
@@ -1005,11 +1089,8 @@
       </w:sdtPr>
       <w:sdtEndPr>
         <w:rPr>
-          <w:rFonts w:eastAsiaTheme="minorHAnsi" w:cstheme="minorBidi"/>
           <w:bCs/>
           <w:noProof/>
-          <w:sz w:val="22"/>
-          <w:szCs w:val="22"/>
         </w:rPr>
       </w:sdtEndPr>
       <w:sdtContent>
@@ -1593,7 +1674,7 @@
                     </pic:cNvPicPr>
                   </pic:nvPicPr>
                   <pic:blipFill>
-                    <a:blip r:embed="rId8" cstate="print">
+                    <a:blip r:embed="rId10" cstate="print">
                       <a:extLst>
                         <a:ext uri="{28A0092B-C50C-407E-A947-70E740481C1C}">
                           <a14:useLocalDpi xmlns:a14="http://schemas.microsoft.com/office/drawing/2010/main" val="0"/>
@@ -1633,14 +1714,27 @@
       <w:r>
         <w:t xml:space="preserve">Figure </w:t>
       </w:r>
-      <w:fldSimple w:instr=" SEQ Figure \* ARABIC ">
-        <w:r>
-          <w:rPr>
-            <w:noProof/>
-          </w:rPr>
-          <w:t>1</w:t>
-        </w:r>
-      </w:fldSimple>
+      <w:r>
+        <w:fldChar w:fldCharType="begin"/>
+      </w:r>
+      <w:r>
+        <w:instrText xml:space="preserve"> SEQ Figure \* ARABIC </w:instrText>
+      </w:r>
+      <w:r>
+        <w:fldChar w:fldCharType="separate"/>
+      </w:r>
+      <w:r>
+        <w:rPr>
+          <w:noProof/>
+        </w:rPr>
+        <w:t>1</w:t>
+      </w:r>
+      <w:r>
+        <w:rPr>
+          <w:noProof/>
+        </w:rPr>
+        <w:fldChar w:fldCharType="end"/>
+      </w:r>
       <w:r>
         <w:t xml:space="preserve"> Project Ecosystem Map - Illustrates how stakeholders within the project interact with each other.</w:t>
       </w:r>
@@ -1653,11 +1747,116 @@
     <w:p/>
     <w:p/>
     <w:p/>
+    <w:p/>
+    <w:p/>
+    <w:p>
+      <w:pPr>
+        <w:pStyle w:val="Heading2"/>
+      </w:pPr>
+      <w:r>
+        <w:t>Stakeholder Power to Interest Matrix</w:t>
+      </w:r>
+    </w:p>
+    <w:p>
+      <w:pPr>
+        <w:keepNext/>
+        <w:jc w:val="center"/>
+      </w:pPr>
+      <w:r>
+        <w:rPr>
+          <w:noProof/>
+        </w:rPr>
+        <w:drawing>
+          <wp:inline distT="0" distB="0" distL="0" distR="0" wp14:anchorId="5C9B0ED3" wp14:editId="4BA17377">
+            <wp:extent cx="6155582" cy="5404514"/>
+            <wp:effectExtent l="0" t="0" r="0" b="5715"/>
+            <wp:docPr id="802465463" name="Picture 2"/>
+            <wp:cNvGraphicFramePr>
+              <a:graphicFrameLocks xmlns:a="http://schemas.openxmlformats.org/drawingml/2006/main" noChangeAspect="1"/>
+            </wp:cNvGraphicFramePr>
+            <a:graphic xmlns:a="http://schemas.openxmlformats.org/drawingml/2006/main">
+              <a:graphicData uri="http://schemas.openxmlformats.org/drawingml/2006/picture">
+                <pic:pic xmlns:pic="http://schemas.openxmlformats.org/drawingml/2006/picture">
+                  <pic:nvPicPr>
+                    <pic:cNvPr id="0" name="Picture 1"/>
+                    <pic:cNvPicPr>
+                      <a:picLocks noChangeAspect="1" noChangeArrowheads="1"/>
+                    </pic:cNvPicPr>
+                  </pic:nvPicPr>
+                  <pic:blipFill>
+                    <a:blip r:embed="rId11">
+                      <a:extLst>
+                        <a:ext uri="{28A0092B-C50C-407E-A947-70E740481C1C}">
+                          <a14:useLocalDpi xmlns:a14="http://schemas.microsoft.com/office/drawing/2010/main" val="0"/>
+                        </a:ext>
+                      </a:extLst>
+                    </a:blip>
+                    <a:srcRect/>
+                    <a:stretch>
+                      <a:fillRect/>
+                    </a:stretch>
+                  </pic:blipFill>
+                  <pic:spPr bwMode="auto">
+                    <a:xfrm>
+                      <a:off x="0" y="0"/>
+                      <a:ext cx="6160806" cy="5409101"/>
+                    </a:xfrm>
+                    <a:prstGeom prst="rect">
+                      <a:avLst/>
+                    </a:prstGeom>
+                    <a:noFill/>
+                    <a:ln>
+                      <a:noFill/>
+                    </a:ln>
+                  </pic:spPr>
+                </pic:pic>
+              </a:graphicData>
+            </a:graphic>
+          </wp:inline>
+        </w:drawing>
+      </w:r>
+    </w:p>
+    <w:p>
+      <w:pPr>
+        <w:pStyle w:val="Caption"/>
+        <w:jc w:val="center"/>
+      </w:pPr>
+      <w:r>
+        <w:t xml:space="preserve">Figure </w:t>
+      </w:r>
+      <w:r>
+        <w:fldChar w:fldCharType="begin"/>
+      </w:r>
+      <w:r>
+        <w:instrText xml:space="preserve"> SEQ Figure \* ARABIC </w:instrText>
+      </w:r>
+      <w:r>
+        <w:fldChar w:fldCharType="separate"/>
+      </w:r>
+      <w:r>
+        <w:rPr>
+          <w:noProof/>
+        </w:rPr>
+        <w:t>2</w:t>
+      </w:r>
+      <w:r>
+        <w:fldChar w:fldCharType="end"/>
+      </w:r>
+      <w:r>
+        <w:t xml:space="preserve"> - Stakeholder Power to Interest Matrix</w:t>
+      </w:r>
+    </w:p>
+    <w:p>
+      <w:r>
+        <w:t xml:space="preserve">The above diagram demonstrates the level of engagement each stakeholder has with the project. A clear trend has been established, the direct client &amp; consumer (project requester) have a significantly higher power and interest over the project than the consultants who delivered the project. </w:t>
+      </w:r>
+    </w:p>
+    <w:p/>
     <w:p>
       <w:pPr>
         <w:sectPr>
-          <w:headerReference w:type="default" r:id="rId9"/>
-          <w:footerReference w:type="default" r:id="rId10"/>
+          <w:headerReference w:type="default" r:id="rId12"/>
+          <w:footerReference w:type="default" r:id="rId13"/>
           <w:pgSz w:w="11906" w:h="16838"/>
           <w:pgMar w:top="720" w:right="720" w:bottom="720" w:left="720" w:header="709" w:footer="709" w:gutter="0"/>
           <w:cols w:space="708"/>
@@ -1688,8 +1887,8 @@
       </w:tblPr>
       <w:tblGrid>
         <w:gridCol w:w="1695"/>
-        <w:gridCol w:w="1418"/>
-        <w:gridCol w:w="1985"/>
+        <w:gridCol w:w="1702"/>
+        <w:gridCol w:w="1701"/>
         <w:gridCol w:w="1134"/>
         <w:gridCol w:w="2410"/>
         <w:gridCol w:w="1559"/>
@@ -1723,7 +1922,7 @@
         </w:tc>
         <w:tc>
           <w:tcPr>
-            <w:tcW w:w="1418" w:type="dxa"/>
+            <w:tcW w:w="1702" w:type="dxa"/>
           </w:tcPr>
           <w:p>
             <w:pPr>
@@ -1737,7 +1936,7 @@
         </w:tc>
         <w:tc>
           <w:tcPr>
-            <w:tcW w:w="1985" w:type="dxa"/>
+            <w:tcW w:w="1701" w:type="dxa"/>
           </w:tcPr>
           <w:p>
             <w:pPr>
@@ -1845,20 +2044,20 @@
         </w:tc>
         <w:tc>
           <w:tcPr>
-            <w:tcW w:w="1418" w:type="dxa"/>
+            <w:tcW w:w="1702" w:type="dxa"/>
           </w:tcPr>
           <w:p>
             <w:pPr>
               <w:cnfStyle w:val="000000100000" w:firstRow="0" w:lastRow="0" w:firstColumn="0" w:lastColumn="0" w:oddVBand="0" w:evenVBand="0" w:oddHBand="1" w:evenHBand="0" w:firstRowFirstColumn="0" w:firstRowLastColumn="0" w:lastRowFirstColumn="0" w:lastRowLastColumn="0"/>
             </w:pPr>
             <w:r>
-              <w:t>Lead and coordinate</w:t>
-            </w:r>
-          </w:p>
-        </w:tc>
-        <w:tc>
-          <w:tcPr>
-            <w:tcW w:w="1985" w:type="dxa"/>
+              <w:t>Coordination</w:t>
+            </w:r>
+          </w:p>
+        </w:tc>
+        <w:tc>
+          <w:tcPr>
+            <w:tcW w:w="1701" w:type="dxa"/>
           </w:tcPr>
           <w:p>
             <w:pPr>
@@ -1939,28 +2138,38 @@
         </w:tc>
         <w:tc>
           <w:tcPr>
-            <w:tcW w:w="1418" w:type="dxa"/>
+            <w:tcW w:w="1702" w:type="dxa"/>
           </w:tcPr>
           <w:p>
             <w:pPr>
               <w:cnfStyle w:val="000000000000" w:firstRow="0" w:lastRow="0" w:firstColumn="0" w:lastColumn="0" w:oddVBand="0" w:evenVBand="0" w:oddHBand="0" w:evenHBand="0" w:firstRowFirstColumn="0" w:firstRowLastColumn="0" w:lastRowFirstColumn="0" w:lastRowLastColumn="0"/>
             </w:pPr>
             <w:r>
-              <w:t>Development and execution</w:t>
-            </w:r>
-          </w:p>
-        </w:tc>
-        <w:tc>
-          <w:tcPr>
-            <w:tcW w:w="1985" w:type="dxa"/>
-          </w:tcPr>
+              <w:t>Implementation</w:t>
+            </w:r>
+          </w:p>
           <w:p>
             <w:pPr>
               <w:cnfStyle w:val="000000000000" w:firstRow="0" w:lastRow="0" w:firstColumn="0" w:lastColumn="0" w:oddVBand="0" w:evenVBand="0" w:oddHBand="0" w:evenHBand="0" w:firstRowFirstColumn="0" w:firstRowLastColumn="0" w:lastRowFirstColumn="0" w:lastRowLastColumn="0"/>
             </w:pPr>
+          </w:p>
+        </w:tc>
+        <w:tc>
+          <w:tcPr>
+            <w:tcW w:w="1701" w:type="dxa"/>
+          </w:tcPr>
+          <w:p>
+            <w:pPr>
+              <w:cnfStyle w:val="000000000000" w:firstRow="0" w:lastRow="0" w:firstColumn="0" w:lastColumn="0" w:oddVBand="0" w:evenVBand="0" w:oddHBand="0" w:evenHBand="0" w:firstRowFirstColumn="0" w:firstRowLastColumn="0" w:lastRowFirstColumn="0" w:lastRowLastColumn="0"/>
+            </w:pPr>
             <w:r>
               <w:t>Medium (Career Development)</w:t>
             </w:r>
+          </w:p>
+          <w:p>
+            <w:pPr>
+              <w:cnfStyle w:val="000000000000" w:firstRow="0" w:lastRow="0" w:firstColumn="0" w:lastColumn="0" w:oddVBand="0" w:evenVBand="0" w:oddHBand="0" w:evenHBand="0" w:firstRowFirstColumn="0" w:firstRowLastColumn="0" w:lastRowFirstColumn="0" w:lastRowLastColumn="0"/>
+            </w:pPr>
           </w:p>
         </w:tc>
         <w:tc>
@@ -2051,7 +2260,7 @@
         </w:tc>
         <w:tc>
           <w:tcPr>
-            <w:tcW w:w="1418" w:type="dxa"/>
+            <w:tcW w:w="1702" w:type="dxa"/>
           </w:tcPr>
           <w:p>
             <w:pPr>
@@ -2064,7 +2273,7 @@
         </w:tc>
         <w:tc>
           <w:tcPr>
-            <w:tcW w:w="1985" w:type="dxa"/>
+            <w:tcW w:w="1701" w:type="dxa"/>
           </w:tcPr>
           <w:p>
             <w:pPr>
@@ -2166,7 +2375,7 @@
         </w:tc>
         <w:tc>
           <w:tcPr>
-            <w:tcW w:w="1418" w:type="dxa"/>
+            <w:tcW w:w="1702" w:type="dxa"/>
           </w:tcPr>
           <w:p>
             <w:pPr>
@@ -2176,10 +2385,15 @@
               <w:t>Quality assurance</w:t>
             </w:r>
           </w:p>
-        </w:tc>
-        <w:tc>
-          <w:tcPr>
-            <w:tcW w:w="1985" w:type="dxa"/>
+          <w:p>
+            <w:pPr>
+              <w:cnfStyle w:val="000000000000" w:firstRow="0" w:lastRow="0" w:firstColumn="0" w:lastColumn="0" w:oddVBand="0" w:evenVBand="0" w:oddHBand="0" w:evenHBand="0" w:firstRowFirstColumn="0" w:firstRowLastColumn="0" w:lastRowFirstColumn="0" w:lastRowLastColumn="0"/>
+            </w:pPr>
+          </w:p>
+        </w:tc>
+        <w:tc>
+          <w:tcPr>
+            <w:tcW w:w="1701" w:type="dxa"/>
           </w:tcPr>
           <w:p>
             <w:pPr>
@@ -2272,27 +2486,38 @@
         </w:tc>
         <w:tc>
           <w:tcPr>
-            <w:tcW w:w="1418" w:type="dxa"/>
+            <w:tcW w:w="1702" w:type="dxa"/>
           </w:tcPr>
           <w:p>
             <w:pPr>
               <w:cnfStyle w:val="000000100000" w:firstRow="0" w:lastRow="0" w:firstColumn="0" w:lastColumn="0" w:oddVBand="0" w:evenVBand="0" w:oddHBand="1" w:evenHBand="0" w:firstRowFirstColumn="0" w:firstRowLastColumn="0" w:lastRowFirstColumn="0" w:lastRowLastColumn="0"/>
             </w:pPr>
             <w:r>
-              <w:t>Project vision and requirements</w:t>
-            </w:r>
-          </w:p>
-        </w:tc>
-        <w:tc>
-          <w:tcPr>
-            <w:tcW w:w="1985" w:type="dxa"/>
-          </w:tcPr>
+              <w:t>Requirements Analysis</w:t>
+            </w:r>
+          </w:p>
           <w:p>
             <w:pPr>
               <w:cnfStyle w:val="000000100000" w:firstRow="0" w:lastRow="0" w:firstColumn="0" w:lastColumn="0" w:oddVBand="0" w:evenVBand="0" w:oddHBand="1" w:evenHBand="0" w:firstRowFirstColumn="0" w:firstRowLastColumn="0" w:lastRowFirstColumn="0" w:lastRowLastColumn="0"/>
             </w:pPr>
-            <w:r>
-              <w:t>High (Project alignment with business needs)</w:t>
+          </w:p>
+        </w:tc>
+        <w:tc>
+          <w:tcPr>
+            <w:tcW w:w="1701" w:type="dxa"/>
+          </w:tcPr>
+          <w:p>
+            <w:pPr>
+              <w:cnfStyle w:val="000000100000" w:firstRow="0" w:lastRow="0" w:firstColumn="0" w:lastColumn="0" w:oddVBand="0" w:evenVBand="0" w:oddHBand="1" w:evenHBand="0" w:firstRowFirstColumn="0" w:firstRowLastColumn="0" w:lastRowFirstColumn="0" w:lastRowLastColumn="0"/>
+            </w:pPr>
+            <w:r>
+              <w:t>High (</w:t>
+            </w:r>
+            <w:r>
+              <w:t>A</w:t>
+            </w:r>
+            <w:r>
+              <w:t>lignment with business needs)</w:t>
             </w:r>
           </w:p>
         </w:tc>
@@ -2375,7 +2600,7 @@
         </w:tc>
         <w:tc>
           <w:tcPr>
-            <w:tcW w:w="1418" w:type="dxa"/>
+            <w:tcW w:w="1702" w:type="dxa"/>
           </w:tcPr>
           <w:p>
             <w:pPr>
@@ -2388,7 +2613,7 @@
         </w:tc>
         <w:tc>
           <w:tcPr>
-            <w:tcW w:w="1985" w:type="dxa"/>
+            <w:tcW w:w="1701" w:type="dxa"/>
           </w:tcPr>
           <w:p>
             <w:pPr>
@@ -2478,10 +2703,7 @@
               </w:rPr>
             </w:pPr>
             <w:r>
-              <w:t xml:space="preserve">Chief Financial Officer </w:t>
-            </w:r>
-            <w:r>
-              <w:t>(External)</w:t>
+              <w:t>Chief Financial Officer (External)</w:t>
             </w:r>
           </w:p>
           <w:p>
@@ -2492,7 +2714,7 @@
         </w:tc>
         <w:tc>
           <w:tcPr>
-            <w:tcW w:w="1418" w:type="dxa"/>
+            <w:tcW w:w="1702" w:type="dxa"/>
           </w:tcPr>
           <w:p>
             <w:pPr>
@@ -2505,7 +2727,7 @@
         </w:tc>
         <w:tc>
           <w:tcPr>
-            <w:tcW w:w="1985" w:type="dxa"/>
+            <w:tcW w:w="1701" w:type="dxa"/>
           </w:tcPr>
           <w:p>
             <w:pPr>
@@ -2595,13 +2817,7 @@
               <w:t>IT</w:t>
             </w:r>
             <w:r>
-              <w:t xml:space="preserve"> Support </w:t>
-            </w:r>
-            <w:r>
-              <w:t>(External)</w:t>
-            </w:r>
-            <w:r>
-              <w:t xml:space="preserve"> </w:t>
+              <w:t xml:space="preserve"> Support (External) </w:t>
             </w:r>
           </w:p>
           <w:p>
@@ -2612,7 +2828,7 @@
         </w:tc>
         <w:tc>
           <w:tcPr>
-            <w:tcW w:w="1418" w:type="dxa"/>
+            <w:tcW w:w="1702" w:type="dxa"/>
           </w:tcPr>
           <w:p>
             <w:pPr>
@@ -2625,7 +2841,7 @@
         </w:tc>
         <w:tc>
           <w:tcPr>
-            <w:tcW w:w="1985" w:type="dxa"/>
+            <w:tcW w:w="1701" w:type="dxa"/>
           </w:tcPr>
           <w:p>
             <w:pPr>
@@ -2728,7 +2944,7 @@
         </w:tc>
         <w:tc>
           <w:tcPr>
-            <w:tcW w:w="1418" w:type="dxa"/>
+            <w:tcW w:w="1702" w:type="dxa"/>
           </w:tcPr>
           <w:p>
             <w:pPr>
@@ -2741,20 +2957,14 @@
         </w:tc>
         <w:tc>
           <w:tcPr>
-            <w:tcW w:w="1985" w:type="dxa"/>
+            <w:tcW w:w="1701" w:type="dxa"/>
           </w:tcPr>
           <w:p>
             <w:pPr>
               <w:cnfStyle w:val="000000100000" w:firstRow="0" w:lastRow="0" w:firstColumn="0" w:lastColumn="0" w:oddVBand="0" w:evenVBand="0" w:oddHBand="1" w:evenHBand="0" w:firstRowFirstColumn="0" w:firstRowLastColumn="0" w:lastRowFirstColumn="0" w:lastRowLastColumn="0"/>
             </w:pPr>
             <w:r>
-              <w:t>High (</w:t>
-            </w:r>
-            <w:r>
-              <w:t>Administrative management</w:t>
-            </w:r>
-            <w:r>
-              <w:t>)</w:t>
+              <w:t>High (Administrative management)</w:t>
             </w:r>
           </w:p>
         </w:tc>
@@ -2780,13 +2990,7 @@
               <w:cnfStyle w:val="000000100000" w:firstRow="0" w:lastRow="0" w:firstColumn="0" w:lastColumn="0" w:oddVBand="0" w:evenVBand="0" w:oddHBand="1" w:evenHBand="0" w:firstRowFirstColumn="0" w:firstRowLastColumn="0" w:lastRowFirstColumn="0" w:lastRowLastColumn="0"/>
             </w:pPr>
             <w:r>
-              <w:t>High (</w:t>
-            </w:r>
-            <w:r>
-              <w:t>Solving Business use-case</w:t>
-            </w:r>
-            <w:r>
-              <w:t>)</w:t>
+              <w:t>High (Solving Business use-case)</w:t>
             </w:r>
           </w:p>
         </w:tc>
@@ -2812,13 +3016,7 @@
               <w:cnfStyle w:val="000000100000" w:firstRow="0" w:lastRow="0" w:firstColumn="0" w:lastColumn="0" w:oddVBand="0" w:evenVBand="0" w:oddHBand="1" w:evenHBand="0" w:firstRowFirstColumn="0" w:firstRowLastColumn="0" w:lastRowFirstColumn="0" w:lastRowLastColumn="0"/>
             </w:pPr>
             <w:r>
-              <w:t>Coordination with IT support, ensure project adheres to business requirement</w:t>
-            </w:r>
-            <w:r>
-              <w:t>, system administration</w:t>
-            </w:r>
-            <w:r>
-              <w:t>.</w:t>
+              <w:t>Coordination with IT support, ensure project adheres to business requirement, system administration.</w:t>
             </w:r>
           </w:p>
         </w:tc>
@@ -2865,7 +3063,7 @@
         </w:tc>
         <w:tc>
           <w:tcPr>
-            <w:tcW w:w="1418" w:type="dxa"/>
+            <w:tcW w:w="1702" w:type="dxa"/>
           </w:tcPr>
           <w:p>
             <w:pPr>
@@ -2878,7 +3076,7 @@
         </w:tc>
         <w:tc>
           <w:tcPr>
-            <w:tcW w:w="1985" w:type="dxa"/>
+            <w:tcW w:w="1701" w:type="dxa"/>
           </w:tcPr>
           <w:p>
             <w:pPr>
@@ -2981,7 +3179,7 @@
         </w:tc>
         <w:tc>
           <w:tcPr>
-            <w:tcW w:w="1418" w:type="dxa"/>
+            <w:tcW w:w="1702" w:type="dxa"/>
           </w:tcPr>
           <w:p>
             <w:pPr>
@@ -2994,14 +3192,20 @@
         </w:tc>
         <w:tc>
           <w:tcPr>
-            <w:tcW w:w="1985" w:type="dxa"/>
+            <w:tcW w:w="1701" w:type="dxa"/>
           </w:tcPr>
           <w:p>
             <w:pPr>
               <w:cnfStyle w:val="000000100000" w:firstRow="0" w:lastRow="0" w:firstColumn="0" w:lastColumn="0" w:oddVBand="0" w:evenVBand="0" w:oddHBand="1" w:evenHBand="0" w:firstRowFirstColumn="0" w:firstRowLastColumn="0" w:lastRowFirstColumn="0" w:lastRowLastColumn="0"/>
             </w:pPr>
             <w:r>
-              <w:t>Medium (Effectiveness of support and data monitoring)</w:t>
+              <w:t>Medium (</w:t>
+            </w:r>
+            <w:r>
+              <w:t>Support &amp; monitoring</w:t>
+            </w:r>
+            <w:r>
+              <w:t>)</w:t>
             </w:r>
           </w:p>
         </w:tc>
@@ -3073,10 +3277,7 @@
               </w:rPr>
             </w:pPr>
             <w:r>
-              <w:t xml:space="preserve">BHS Operatives </w:t>
-            </w:r>
-            <w:r>
-              <w:t>(External</w:t>
+              <w:t>BHS Operatives (External</w:t>
             </w:r>
             <w:r>
               <w:t xml:space="preserve"> Consumer</w:t>
@@ -3093,7 +3294,7 @@
         </w:tc>
         <w:tc>
           <w:tcPr>
-            <w:tcW w:w="1418" w:type="dxa"/>
+            <w:tcW w:w="1702" w:type="dxa"/>
           </w:tcPr>
           <w:p>
             <w:pPr>
@@ -3106,7 +3307,7 @@
         </w:tc>
         <w:tc>
           <w:tcPr>
-            <w:tcW w:w="1985" w:type="dxa"/>
+            <w:tcW w:w="1701" w:type="dxa"/>
           </w:tcPr>
           <w:p>
             <w:pPr>
@@ -3139,7 +3340,13 @@
               <w:cnfStyle w:val="000000000000" w:firstRow="0" w:lastRow="0" w:firstColumn="0" w:lastColumn="0" w:oddVBand="0" w:evenVBand="0" w:oddHBand="0" w:evenHBand="0" w:firstRowFirstColumn="0" w:firstRowLastColumn="0" w:lastRowFirstColumn="0" w:lastRowLastColumn="0"/>
             </w:pPr>
             <w:r>
-              <w:t>Low (Do not directly interact with the system)</w:t>
+              <w:t>Low (</w:t>
+            </w:r>
+            <w:r>
+              <w:t>No interaction</w:t>
+            </w:r>
+            <w:r>
+              <w:t>)</w:t>
             </w:r>
           </w:p>
         </w:tc>
@@ -3196,7 +3403,7 @@
         </w:tc>
         <w:tc>
           <w:tcPr>
-            <w:tcW w:w="1418" w:type="dxa"/>
+            <w:tcW w:w="1702" w:type="dxa"/>
           </w:tcPr>
           <w:p>
             <w:pPr>
@@ -3209,7 +3416,7 @@
         </w:tc>
         <w:tc>
           <w:tcPr>
-            <w:tcW w:w="1985" w:type="dxa"/>
+            <w:tcW w:w="1701" w:type="dxa"/>
           </w:tcPr>
           <w:p>
             <w:pPr>
@@ -3268,7 +3475,10 @@
               <w:cnfStyle w:val="000000100000" w:firstRow="0" w:lastRow="0" w:firstColumn="0" w:lastColumn="0" w:oddVBand="0" w:evenVBand="0" w:oddHBand="1" w:evenHBand="0" w:firstRowFirstColumn="0" w:firstRowLastColumn="0" w:lastRowFirstColumn="0" w:lastRowLastColumn="0"/>
             </w:pPr>
             <w:r>
-              <w:t>Involuntary interest in system efficiency for overall service satisfaction.</w:t>
+              <w:t>Subconscious</w:t>
+            </w:r>
+            <w:r>
+              <w:t xml:space="preserve"> interest in system efficiency for overall service satisfaction.</w:t>
             </w:r>
           </w:p>
         </w:tc>
@@ -3303,7 +3513,7 @@
       </w:pPr>
       <w:bookmarkStart w:id="4" w:name="_Toc159163922"/>
       <w:r>
-        <w:t>Task 2 – Team Building</w:t>
+        <w:t>Team Building</w:t>
       </w:r>
       <w:bookmarkEnd w:id="4"/>
       <w:r>
@@ -3312,7 +3522,55 @@
     </w:p>
     <w:p>
       <w:r>
+        <w:t>In the following section, roles of the project delivery team highly engaged stakeholders will be identified</w:t>
+      </w:r>
+      <w:r>
+        <w:t xml:space="preserve">. </w:t>
+      </w:r>
+      <w:r>
+        <w:t>Belbin’s Theory of Team Building</w:t>
+      </w:r>
+      <w:r>
+        <w:t xml:space="preserve"> (Belbin, n.d)</w:t>
+      </w:r>
+      <w:r>
+        <w:t xml:space="preserve"> will be </w:t>
+      </w:r>
+      <w:r>
+        <w:t>employed to categorise individuals into their archetypes.</w:t>
+      </w:r>
+    </w:p>
+    <w:p>
+      <w:r>
+        <w:t xml:space="preserve">Individuals are discussed based on their measured project involvement. For instance, the Product Owner was </w:t>
+      </w:r>
+      <w:r>
+        <w:t xml:space="preserve">more </w:t>
+      </w:r>
+      <w:r>
+        <w:t>active</w:t>
+      </w:r>
+      <w:r>
+        <w:t xml:space="preserve"> than IT Department Head</w:t>
+      </w:r>
+      <w:r>
+        <w:t>, whist they both had the same potential for impact.</w:t>
+      </w:r>
+    </w:p>
+    <w:p>
+      <w:r>
+        <w:t>Starting with the Product Owner</w:t>
+      </w:r>
+    </w:p>
+    <w:p/>
+    <w:p>
+      <w:r>
         <w:t>834 Words</w:t>
+      </w:r>
+    </w:p>
+    <w:p>
+      <w:r>
+        <w:t>Can do Belbin?</w:t>
       </w:r>
     </w:p>
     <w:p>
@@ -3427,6 +3685,7 @@
     </w:p>
     <w:p>
       <w:r>
+        <w:lastRenderedPageBreak/>
         <w:t>This must identify at least five potential risks.</w:t>
       </w:r>
     </w:p>
@@ -3447,15 +3706,50 @@
         <w:pStyle w:val="Heading1"/>
       </w:pPr>
       <w:r>
-        <w:lastRenderedPageBreak/>
         <w:t>References</w:t>
       </w:r>
     </w:p>
     <w:p>
       <w:r>
+        <w:t>Belbi</w:t>
+      </w:r>
+      <w:r>
+        <w:t xml:space="preserve">n Website. N/D. The Nine Belbin Roles. [Article] Available at: </w:t>
+      </w:r>
+      <w:hyperlink r:id="rId14" w:history="1">
+        <w:r>
+          <w:rPr>
+            <w:rStyle w:val="Hyperlink"/>
+          </w:rPr>
+          <w:t>https://www.belbin.com/about/belbin-team-roles</w:t>
+        </w:r>
+      </w:hyperlink>
+      <w:r>
+        <w:t xml:space="preserve"> [Accessed 22/02/2024]</w:t>
+      </w:r>
+    </w:p>
+    <w:p>
+      <w:r>
+        <w:t xml:space="preserve">Bob Hughes, Roger Ireland et al. 2004. Project Management for IT-Related Projects. Textbook for the ISEB Foundation Certificate in IS project Management. </w:t>
+      </w:r>
+      <w:r>
+        <w:t>1</w:t>
+      </w:r>
+      <w:r>
+        <w:rPr>
+          <w:vertAlign w:val="superscript"/>
+        </w:rPr>
+        <w:t>st</w:t>
+      </w:r>
+      <w:r>
+        <w:t xml:space="preserve"> Edition. British Computer Society, Swindon, United Kingdom.</w:t>
+      </w:r>
+    </w:p>
+    <w:p>
+      <w:r>
         <w:t xml:space="preserve">CMI, 2024. Stakeholder Analysis and Management. [Whitepaper] Available at: </w:t>
       </w:r>
-      <w:hyperlink r:id="rId11" w:history="1">
+      <w:hyperlink r:id="rId15" w:history="1">
         <w:r>
           <w:rPr>
             <w:rStyle w:val="Hyperlink"/>
@@ -3465,6 +3759,47 @@
       </w:hyperlink>
       <w:r>
         <w:t xml:space="preserve"> [Accessed 18/02/2024]</w:t>
+      </w:r>
+    </w:p>
+    <w:p>
+      <w:r>
+        <w:t>Project Management Institute, 01/07/2024. A Guide to the Project Management Body of Knowledge – PMBOK Guide. 7</w:t>
+      </w:r>
+      <w:r>
+        <w:rPr>
+          <w:vertAlign w:val="superscript"/>
+        </w:rPr>
+        <w:t>th</w:t>
+      </w:r>
+      <w:r>
+        <w:t xml:space="preserve"> Edition. Project Management Institute, Pennsylvania, </w:t>
+      </w:r>
+      <w:r>
+        <w:t>USA</w:t>
+      </w:r>
+      <w:r>
+        <w:t>.</w:t>
+      </w:r>
+    </w:p>
+    <w:p>
+      <w:r>
+        <w:t>Newton, Richard. 19/08/2026. Project Management, step by step: how to plan and manage. Pearson Education, Boston, USA.</w:t>
+      </w:r>
+    </w:p>
+    <w:p>
+      <w:r>
+        <w:t xml:space="preserve">Rene Van Der Hout, 2013. An interview with Dr Meredith Belbin. [Online] Available at: </w:t>
+      </w:r>
+      <w:hyperlink r:id="rId16" w:history="1">
+        <w:r>
+          <w:rPr>
+            <w:rStyle w:val="Hyperlink"/>
+          </w:rPr>
+          <w:t>https://www.youtube.com/watch?v=E95Vw5fbQhU</w:t>
+        </w:r>
+      </w:hyperlink>
+      <w:r>
+        <w:t xml:space="preserve"> [Accessed 21/02/2024]</w:t>
       </w:r>
     </w:p>
     <w:sectPr>
@@ -5072,6 +5407,33 @@
 </w:styles>
 </file>
 
+<file path=word/ink/ink1.xml><?xml version="1.0" encoding="utf-8"?>
+<inkml:ink xmlns:inkml="http://www.w3.org/2003/InkML">
+  <inkml:definitions>
+    <inkml:context xml:id="ctx0">
+      <inkml:inkSource xml:id="inkSrc0">
+        <inkml:traceFormat>
+          <inkml:channel name="X" type="integer" min="-2.14748E9" max="2.14748E9" units="cm"/>
+          <inkml:channel name="Y" type="integer" min="-2.14748E9" max="2.14748E9" units="cm"/>
+          <inkml:channel name="F" type="integer" max="32767" units="dev"/>
+        </inkml:traceFormat>
+        <inkml:channelProperties>
+          <inkml:channelProperty channel="X" name="resolution" value="1000" units="1/cm"/>
+          <inkml:channelProperty channel="Y" name="resolution" value="1000" units="1/cm"/>
+          <inkml:channelProperty channel="F" name="resolution" value="0" units="1/dev"/>
+        </inkml:channelProperties>
+      </inkml:inkSource>
+      <inkml:timestamp xml:id="ts0" timeString="2024-02-22T20:27:36.089"/>
+    </inkml:context>
+    <inkml:brush xml:id="br0">
+      <inkml:brushProperty name="width" value="0.05" units="cm"/>
+      <inkml:brushProperty name="height" value="0.05" units="cm"/>
+    </inkml:brush>
+  </inkml:definitions>
+  <inkml:trace contextRef="#ctx0" brushRef="#br0">0 837 24575,'3'2'0,"0"0"0,0 0 0,-1 0 0,1 0 0,-1 1 0,1-1 0,-1 1 0,0 0 0,0 0 0,0 0 0,-1 0 0,1 0 0,-1 0 0,1 0 0,0 5 0,1-1 0,2 2 0,0 1 0,1-1 0,0 0 0,0-1 0,1 1 0,0-1 0,0 0 0,1-1 0,13 11 0,-18-16 0,1 0 0,-1 0 0,1 0 0,0-1 0,-1 1 0,1-1 0,0 0 0,0 0 0,0 0 0,0 0 0,0-1 0,0 1 0,0-1 0,0 0 0,0 0 0,0-1 0,0 1 0,0-1 0,0 0 0,0 0 0,0 0 0,-1-1 0,1 1 0,0-1 0,-1 0 0,1 0 0,5-5 0,6-5 0,-2-1 0,0-1 0,0 0 0,-2-1 0,1 0 0,-2-1 0,16-32 0,-10 21 0,29-42 0,-24 41 0,-2-1 0,-1-1 0,-1-1 0,-2 0 0,-1-1 0,-1-1 0,9-39 0,32-150 0,-35 36 0,-15 163-1365,-1 2-5461</inkml:trace>
+</inkml:ink>
+</file>
+
 <file path=word/theme/theme1.xml><?xml version="1.0" encoding="utf-8"?>
 <a:theme xmlns:a="http://schemas.openxmlformats.org/drawingml/2006/main" name="Office Theme">
   <a:themeElements>

</xml_diff>

<commit_message>
Deep into ITPM task 2
</commit_message>
<xml_diff>
--- a/IT Project Management/Assessment/JoshMorton_ITProjectManagement.docx
+++ b/IT Project Management/Assessment/JoshMorton_ITProjectManagement.docx
@@ -305,7 +305,23 @@
                 <w:sz w:val="16"/>
                 <w:szCs w:val="16"/>
               </w:rPr>
-              <w:t>Baggage Handling System Rewrite.</w:t>
+              <w:t xml:space="preserve">Baggage Handling System </w:t>
+            </w:r>
+            <w:r>
+              <w:rPr>
+                <w:rFonts w:cstheme="majorHAnsi"/>
+                <w:sz w:val="16"/>
+                <w:szCs w:val="16"/>
+              </w:rPr>
+              <w:t>Rebuild Retrospective</w:t>
+            </w:r>
+            <w:r>
+              <w:rPr>
+                <w:rFonts w:cstheme="majorHAnsi"/>
+                <w:sz w:val="16"/>
+                <w:szCs w:val="16"/>
+              </w:rPr>
+              <w:t>.</w:t>
             </w:r>
           </w:p>
         </w:tc>
@@ -1714,27 +1730,14 @@
       <w:r>
         <w:t xml:space="preserve">Figure </w:t>
       </w:r>
-      <w:r>
-        <w:fldChar w:fldCharType="begin"/>
-      </w:r>
-      <w:r>
-        <w:instrText xml:space="preserve"> SEQ Figure \* ARABIC </w:instrText>
-      </w:r>
-      <w:r>
-        <w:fldChar w:fldCharType="separate"/>
-      </w:r>
-      <w:r>
-        <w:rPr>
-          <w:noProof/>
-        </w:rPr>
-        <w:t>1</w:t>
-      </w:r>
-      <w:r>
-        <w:rPr>
-          <w:noProof/>
-        </w:rPr>
-        <w:fldChar w:fldCharType="end"/>
-      </w:r>
+      <w:fldSimple w:instr=" SEQ Figure \* ARABIC ">
+        <w:r>
+          <w:rPr>
+            <w:noProof/>
+          </w:rPr>
+          <w:t>1</w:t>
+        </w:r>
+      </w:fldSimple>
       <w:r>
         <w:t xml:space="preserve"> Project Ecosystem Map - Illustrates how stakeholders within the project interact with each other.</w:t>
       </w:r>
@@ -1824,24 +1827,14 @@
       <w:r>
         <w:t xml:space="preserve">Figure </w:t>
       </w:r>
-      <w:r>
-        <w:fldChar w:fldCharType="begin"/>
-      </w:r>
-      <w:r>
-        <w:instrText xml:space="preserve"> SEQ Figure \* ARABIC </w:instrText>
-      </w:r>
-      <w:r>
-        <w:fldChar w:fldCharType="separate"/>
-      </w:r>
-      <w:r>
-        <w:rPr>
-          <w:noProof/>
-        </w:rPr>
-        <w:t>2</w:t>
-      </w:r>
-      <w:r>
-        <w:fldChar w:fldCharType="end"/>
-      </w:r>
+      <w:fldSimple w:instr=" SEQ Figure \* ARABIC ">
+        <w:r>
+          <w:rPr>
+            <w:noProof/>
+          </w:rPr>
+          <w:t>2</w:t>
+        </w:r>
+      </w:fldSimple>
       <w:r>
         <w:t xml:space="preserve"> - Stakeholder Power to Interest Matrix</w:t>
       </w:r>
@@ -3520,7 +3513,21 @@
         <w:t xml:space="preserve"> </w:t>
       </w:r>
     </w:p>
-    <w:p>
+    <w:p/>
+    <w:p>
+      <w:pPr>
+        <w:pStyle w:val="Heading2"/>
+      </w:pPr>
+      <w:r>
+        <w:t>Belbin</w:t>
+      </w:r>
+    </w:p>
+    <w:p>
+      <w:pPr>
+        <w:rPr>
+          <w:noProof/>
+        </w:rPr>
+      </w:pPr>
       <w:r>
         <w:t>In the following section, roles of the project delivery team highly engaged stakeholders will be identified</w:t>
       </w:r>
@@ -3539,8 +3546,121 @@
       <w:r>
         <w:t>employed to categorise individuals into their archetypes.</w:t>
       </w:r>
-    </w:p>
-    <w:p>
+      <w:r>
+        <w:rPr>
+          <w:noProof/>
+        </w:rPr>
+        <w:t xml:space="preserve"> </w:t>
+      </w:r>
+    </w:p>
+    <w:p>
+      <w:pPr>
+        <w:jc w:val="center"/>
+        <w:rPr>
+          <w:noProof/>
+        </w:rPr>
+      </w:pPr>
+      <w:r>
+        <w:rPr>
+          <w:noProof/>
+        </w:rPr>
+        <w:drawing>
+          <wp:inline distT="0" distB="0" distL="0" distR="0" wp14:anchorId="02805CBB" wp14:editId="7FDC354A">
+            <wp:extent cx="3298611" cy="2135933"/>
+            <wp:effectExtent l="0" t="0" r="0" b="0"/>
+            <wp:docPr id="771051527" name="Picture 1" descr="A white background with purple text&#10;&#10;Description automatically generated"/>
+            <wp:cNvGraphicFramePr>
+              <a:graphicFrameLocks xmlns:a="http://schemas.openxmlformats.org/drawingml/2006/main" noChangeAspect="1"/>
+            </wp:cNvGraphicFramePr>
+            <a:graphic xmlns:a="http://schemas.openxmlformats.org/drawingml/2006/main">
+              <a:graphicData uri="http://schemas.openxmlformats.org/drawingml/2006/picture">
+                <pic:pic xmlns:pic="http://schemas.openxmlformats.org/drawingml/2006/picture">
+                  <pic:nvPicPr>
+                    <pic:cNvPr id="771051527" name="Picture 1" descr="A white background with purple text&#10;&#10;Description automatically generated"/>
+                    <pic:cNvPicPr>
+                      <a:picLocks noChangeAspect="1" noChangeArrowheads="1"/>
+                    </pic:cNvPicPr>
+                  </pic:nvPicPr>
+                  <pic:blipFill>
+                    <a:blip r:embed="rId14" cstate="print">
+                      <a:extLst>
+                        <a:ext uri="{28A0092B-C50C-407E-A947-70E740481C1C}">
+                          <a14:useLocalDpi xmlns:a14="http://schemas.microsoft.com/office/drawing/2010/main" val="0"/>
+                        </a:ext>
+                      </a:extLst>
+                    </a:blip>
+                    <a:srcRect/>
+                    <a:stretch>
+                      <a:fillRect/>
+                    </a:stretch>
+                  </pic:blipFill>
+                  <pic:spPr bwMode="auto">
+                    <a:xfrm>
+                      <a:off x="0" y="0"/>
+                      <a:ext cx="3326702" cy="2154123"/>
+                    </a:xfrm>
+                    <a:prstGeom prst="rect">
+                      <a:avLst/>
+                    </a:prstGeom>
+                    <a:noFill/>
+                    <a:ln>
+                      <a:noFill/>
+                    </a:ln>
+                  </pic:spPr>
+                </pic:pic>
+              </a:graphicData>
+            </a:graphic>
+          </wp:inline>
+        </w:drawing>
+      </w:r>
+    </w:p>
+    <w:p>
+      <w:pPr>
+        <w:pStyle w:val="Caption"/>
+        <w:jc w:val="center"/>
+      </w:pPr>
+      <w:r>
+        <w:t xml:space="preserve">Figure </w:t>
+      </w:r>
+      <w:r>
+        <w:fldChar w:fldCharType="begin"/>
+      </w:r>
+      <w:r>
+        <w:instrText xml:space="preserve"> SEQ Figure \* ARABIC </w:instrText>
+      </w:r>
+      <w:r>
+        <w:fldChar w:fldCharType="separate"/>
+      </w:r>
+      <w:r>
+        <w:rPr>
+          <w:noProof/>
+        </w:rPr>
+        <w:t>3</w:t>
+      </w:r>
+      <w:r>
+        <w:fldChar w:fldCharType="end"/>
+      </w:r>
+      <w:r>
+        <w:t xml:space="preserve"> - Belbin Archetype overview (Morozan, 2013)</w:t>
+      </w:r>
+    </w:p>
+    <w:p/>
+    <w:p>
+      <w:r>
+        <w:t>Moultrie (2016) argues that a healthy balance of all 9 roles best prepares a project for success</w:t>
+      </w:r>
+      <w:r>
+        <w:t>, balance was especially challenging throughout this project as these roles were spread across 3 independent organisations</w:t>
+      </w:r>
+      <w:r>
+        <w:t>.</w:t>
+      </w:r>
+    </w:p>
+    <w:p/>
+    <w:p>
+      <w:r>
+        <w:t xml:space="preserve">To allow for an appropriate level of depth, only a few key team members will be discussed. </w:t>
+      </w:r>
       <w:r>
         <w:t xml:space="preserve">Individuals are discussed based on their measured project involvement. For instance, the Product Owner was </w:t>
       </w:r>
@@ -3557,9 +3677,202 @@
         <w:t>, whist they both had the same potential for impact.</w:t>
       </w:r>
     </w:p>
-    <w:p>
-      <w:r>
-        <w:t>Starting with the Product Owner</w:t>
+    <w:p/>
+    <w:p>
+      <w:pPr>
+        <w:pStyle w:val="Heading2"/>
+      </w:pPr>
+      <w:r>
+        <w:t>Shaper</w:t>
+      </w:r>
+    </w:p>
+    <w:p>
+      <w:r>
+        <w:t>C</w:t>
+      </w:r>
+      <w:r>
+        <w:t xml:space="preserve">losely </w:t>
+      </w:r>
+      <w:r>
+        <w:t xml:space="preserve">matching </w:t>
+      </w:r>
+      <w:r>
+        <w:t>the description of the Shaper</w:t>
+      </w:r>
+      <w:r>
+        <w:t xml:space="preserve"> was the external Product Owner</w:t>
+      </w:r>
+      <w:r>
+        <w:t>.</w:t>
+      </w:r>
+    </w:p>
+    <w:p>
+      <w:r>
+        <w:t xml:space="preserve">Being the intermediate between </w:t>
+      </w:r>
+      <w:r>
+        <w:t>i</w:t>
+      </w:r>
+      <w:r>
+        <w:t>mplementers</w:t>
+      </w:r>
+      <w:r>
+        <w:t xml:space="preserve"> &amp; </w:t>
+      </w:r>
+      <w:r>
+        <w:t>e</w:t>
+      </w:r>
+      <w:r>
+        <w:t xml:space="preserve">valuators, </w:t>
+      </w:r>
+      <w:r>
+        <w:t>their responsibility was to</w:t>
+      </w:r>
+      <w:r>
+        <w:t xml:space="preserve"> </w:t>
+      </w:r>
+      <w:r>
+        <w:t xml:space="preserve">ensure </w:t>
+      </w:r>
+      <w:r>
+        <w:t>their clients requirements were met</w:t>
+      </w:r>
+      <w:r>
+        <w:t xml:space="preserve"> and to identify any areas of improvement their clients hadn’t thought of</w:t>
+      </w:r>
+      <w:r>
+        <w:t>.</w:t>
+      </w:r>
+    </w:p>
+    <w:p>
+      <w:r>
+        <w:t xml:space="preserve">With these goals in mind, their performance is best evaluated by how accurately the final product matched the expectations of their client. </w:t>
+      </w:r>
+      <w:r>
+        <w:t>From upfront requirements analyses, they identified 12 key features.</w:t>
+      </w:r>
+    </w:p>
+    <w:p>
+      <w:r>
+        <w:t>Of these features, 3 received change requests after delivery. Arguably, unsatisfactorily shipping 25% of features reflects a poor performance in the requirements analysis stage and a later failure to identify improvements.</w:t>
+      </w:r>
+    </w:p>
+    <w:p>
+      <w:r>
+        <w:t>This led to the project exceeding the budget by 15%.</w:t>
+      </w:r>
+      <w:r>
+        <w:t xml:space="preserve"> Despite change requests, the project still managed to be completed within the expected deadline.</w:t>
+      </w:r>
+    </w:p>
+    <w:p>
+      <w:r>
+        <w:t>They had the challenging role of bridging</w:t>
+      </w:r>
+      <w:r>
+        <w:t xml:space="preserve"> the gap between</w:t>
+      </w:r>
+      <w:r>
+        <w:t xml:space="preserve"> </w:t>
+      </w:r>
+      <w:r>
+        <w:t>multiple</w:t>
+      </w:r>
+      <w:r>
+        <w:t xml:space="preserve"> organisations; the positive outcome</w:t>
+      </w:r>
+      <w:r>
+        <w:t>s</w:t>
+      </w:r>
+      <w:r>
+        <w:t xml:space="preserve"> prove they were instrumental in driving the project forward. However, their abrasive manner often led to conflicts that often-made collaboration challenging.</w:t>
+      </w:r>
+    </w:p>
+    <w:p/>
+    <w:p>
+      <w:pPr>
+        <w:pStyle w:val="Heading2"/>
+      </w:pPr>
+      <w:r>
+        <w:t>Co-ordinator</w:t>
+      </w:r>
+    </w:p>
+    <w:p>
+      <w:r>
+        <w:t xml:space="preserve">The </w:t>
+      </w:r>
+      <w:r>
+        <w:t>C</w:t>
+      </w:r>
+      <w:r>
+        <w:t xml:space="preserve">o-ordinator role was fulfilled by the </w:t>
+      </w:r>
+      <w:r>
+        <w:t xml:space="preserve">internal </w:t>
+      </w:r>
+      <w:r>
+        <w:t>Project Manager</w:t>
+      </w:r>
+      <w:r>
+        <w:t>.</w:t>
+      </w:r>
+    </w:p>
+    <w:p>
+      <w:r>
+        <w:t>Their role was to ensure the implementers had everything they required to deliver tasks specification and meet timelines</w:t>
+      </w:r>
+      <w:r>
+        <w:t xml:space="preserve"> as well as drive productivity through team cohesion and morale</w:t>
+      </w:r>
+      <w:r>
+        <w:t>.</w:t>
+      </w:r>
+    </w:p>
+    <w:p>
+      <w:r>
+        <w:t>Given their position, they were evaluated based their team’s velocity, keeping delivery high while minimizing roadblocks. Additionally, how well they delegated tasks and ensuring individual tasks were clearly defined with acceptance criteria clearly outlined.</w:t>
+      </w:r>
+    </w:p>
+    <w:p>
+      <w:r>
+        <w:t>In practice,</w:t>
+      </w:r>
+      <w:r>
+        <w:t xml:space="preserve"> they lead stand-up meetings in a time efficient manner, by breaking features down into small individual tasks that could be easily assigned to the team, while encouraging them to challenge the requirements defined by each task if they weren’t satisfactory. Also, </w:t>
+      </w:r>
+      <w:r>
+        <w:t>acting as middleware</w:t>
+      </w:r>
+      <w:r>
+        <w:t>, they protected</w:t>
+      </w:r>
+      <w:r>
+        <w:t xml:space="preserve"> the implementers from external shareholder pressure</w:t>
+      </w:r>
+      <w:r>
+        <w:t xml:space="preserve">, curtailing </w:t>
+      </w:r>
+      <w:r>
+        <w:t>external risks to delivery, such as scope creep</w:t>
+      </w:r>
+      <w:r>
+        <w:t>.</w:t>
+      </w:r>
+      <w:r>
+        <w:t xml:space="preserve"> </w:t>
+      </w:r>
+    </w:p>
+    <w:p>
+      <w:r>
+        <w:t>Regardless of whether the scope of work directly matched the external clients’ expectations, all work was delivered to the Product Owners expectations and the project deadline was met. It’s clear the Project Manager achieved their goals.</w:t>
+      </w:r>
+    </w:p>
+    <w:p>
+      <w:r>
+        <w:t xml:space="preserve">In retrospect, </w:t>
+      </w:r>
+      <w:r>
+        <w:t>it’s possible they could have invested more time into investigating whether the scope of the project accurately reflected the expected features, by challenging the Product Owner more.</w:t>
       </w:r>
     </w:p>
     <w:p/>
@@ -3650,6 +3963,7 @@
     </w:p>
     <w:p>
       <w:r>
+        <w:lastRenderedPageBreak/>
         <w:t>Created a very detailed structure of the project.</w:t>
       </w:r>
     </w:p>
@@ -3685,7 +3999,6 @@
     </w:p>
     <w:p>
       <w:r>
-        <w:lastRenderedPageBreak/>
         <w:t>This must identify at least five potential risks.</w:t>
       </w:r>
     </w:p>
@@ -3711,12 +4024,9 @@
     </w:p>
     <w:p>
       <w:r>
-        <w:t>Belbi</w:t>
-      </w:r>
-      <w:r>
-        <w:t xml:space="preserve">n Website. N/D. The Nine Belbin Roles. [Article] Available at: </w:t>
-      </w:r>
-      <w:hyperlink r:id="rId14" w:history="1">
+        <w:t xml:space="preserve">Belbin Website. N/D. The Nine Belbin Roles. [Article] Available at: </w:t>
+      </w:r>
+      <w:hyperlink r:id="rId15" w:history="1">
         <w:r>
           <w:rPr>
             <w:rStyle w:val="Hyperlink"/>
@@ -3730,10 +4040,7 @@
     </w:p>
     <w:p>
       <w:r>
-        <w:t xml:space="preserve">Bob Hughes, Roger Ireland et al. 2004. Project Management for IT-Related Projects. Textbook for the ISEB Foundation Certificate in IS project Management. </w:t>
-      </w:r>
-      <w:r>
-        <w:t>1</w:t>
+        <w:t>Belbin, R Meredith. 15/01/1996. Team Roles at Work.  1</w:t>
       </w:r>
       <w:r>
         <w:rPr>
@@ -3742,6 +4049,23 @@
         <w:t>st</w:t>
       </w:r>
       <w:r>
+        <w:t xml:space="preserve"> Edition. Butterworth-Heinemann Ltd, Oxford, United Kingdom. [Accessed 26/02/2024]</w:t>
+      </w:r>
+    </w:p>
+    <w:p>
+      <w:r>
+        <w:t xml:space="preserve">Bob Hughes, Roger Ireland et al. 2004. Project Management for IT-Related Projects. Textbook for the ISEB Foundation Certificate in IS project Management. </w:t>
+      </w:r>
+      <w:r>
+        <w:t>1</w:t>
+      </w:r>
+      <w:r>
+        <w:rPr>
+          <w:vertAlign w:val="superscript"/>
+        </w:rPr>
+        <w:t>st</w:t>
+      </w:r>
+      <w:r>
         <w:t xml:space="preserve"> Edition. British Computer Society, Swindon, United Kingdom.</w:t>
       </w:r>
     </w:p>
@@ -3749,7 +4073,7 @@
       <w:r>
         <w:t xml:space="preserve">CMI, 2024. Stakeholder Analysis and Management. [Whitepaper] Available at: </w:t>
       </w:r>
-      <w:hyperlink r:id="rId15" w:history="1">
+      <w:hyperlink r:id="rId16" w:history="1">
         <w:r>
           <w:rPr>
             <w:rStyle w:val="Hyperlink"/>
@@ -3783,6 +4107,41 @@
     </w:p>
     <w:p>
       <w:r>
+        <w:t>Morozan, Olga, 26/12/2024. Belbin’s Team Roles. [Presentation] Available at:</w:t>
+      </w:r>
+      <w:r>
+        <w:t xml:space="preserve"> </w:t>
+      </w:r>
+      <w:hyperlink r:id="rId17" w:history="1">
+        <w:r>
+          <w:rPr>
+            <w:rStyle w:val="Hyperlink"/>
+          </w:rPr>
+          <w:t>https://www.slideshare.net/oli4ka/belbins-team-roles-29502315</w:t>
+        </w:r>
+      </w:hyperlink>
+      <w:r>
+        <w:t xml:space="preserve"> [Accessed 26/02/2024]</w:t>
+      </w:r>
+    </w:p>
+    <w:p>
+      <w:r>
+        <w:t xml:space="preserve">Moultrie, James. 2016. Belbin’s Team Roles – Institute for Manufacturing, Cambridge University. [Article] Available at: </w:t>
+      </w:r>
+      <w:hyperlink r:id="rId18" w:history="1">
+        <w:r>
+          <w:rPr>
+            <w:rStyle w:val="Hyperlink"/>
+          </w:rPr>
+          <w:t>https://www.ifm.eng.cam.ac.uk/research/dmg/tools-and-techniques/belbins-team-roles/</w:t>
+        </w:r>
+      </w:hyperlink>
+      <w:r>
+        <w:t xml:space="preserve"> [Accessed 26/02/2024]</w:t>
+      </w:r>
+    </w:p>
+    <w:p>
+      <w:r>
         <w:t>Newton, Richard. 19/08/2026. Project Management, step by step: how to plan and manage. Pearson Education, Boston, USA.</w:t>
       </w:r>
     </w:p>
@@ -3790,7 +4149,7 @@
       <w:r>
         <w:t xml:space="preserve">Rene Van Der Hout, 2013. An interview with Dr Meredith Belbin. [Online] Available at: </w:t>
       </w:r>
-      <w:hyperlink r:id="rId16" w:history="1">
+      <w:hyperlink r:id="rId19" w:history="1">
         <w:r>
           <w:rPr>
             <w:rStyle w:val="Hyperlink"/>
@@ -4801,7 +5160,6 @@
   <w:style w:type="character" w:default="1" w:styleId="DefaultParagraphFont">
     <w:name w:val="Default Paragraph Font"/>
     <w:uiPriority w:val="1"/>
-    <w:semiHidden/>
     <w:unhideWhenUsed/>
   </w:style>
   <w:style w:type="table" w:default="1" w:styleId="TableNormal">

</xml_diff>

<commit_message>
Stage 2 Draft 1 finito + otjc
</commit_message>
<xml_diff>
--- a/IT Project Management/Assessment/JoshMorton_ITProjectManagement.docx
+++ b/IT Project Management/Assessment/JoshMorton_ITProjectManagement.docx
@@ -795,7 +795,31 @@
           <w:szCs w:val="18"/>
         </w:rPr>
         <w:tab/>
-        <w:t xml:space="preserve"> If yes, please give the new submission date ….…/..…./…….</w:t>
+        <w:t xml:space="preserve"> If yes, please give the new submission date ….…</w:t>
+      </w:r>
+      <w:proofErr w:type="gramStart"/>
+      <w:r>
+        <w:rPr>
+          <w:rFonts w:cstheme="majorHAnsi"/>
+          <w:b/>
+          <w:bCs/>
+          <w:color w:val="156082" w:themeColor="accent1"/>
+          <w:sz w:val="18"/>
+          <w:szCs w:val="18"/>
+        </w:rPr>
+        <w:t>/..</w:t>
+      </w:r>
+      <w:proofErr w:type="gramEnd"/>
+      <w:r>
+        <w:rPr>
+          <w:rFonts w:cstheme="majorHAnsi"/>
+          <w:b/>
+          <w:bCs/>
+          <w:color w:val="156082" w:themeColor="accent1"/>
+          <w:sz w:val="18"/>
+          <w:szCs w:val="18"/>
+        </w:rPr>
+        <w:t>…./…….</w:t>
       </w:r>
     </w:p>
     <w:p>
@@ -893,7 +917,25 @@
                 <w:bCs/>
                 <w:szCs w:val="21"/>
               </w:rPr>
-              <w:t>Academic integrity and honesty are fundamental to the academic work you produce at the University of Roehampton. You are expected to complete coursework which is your own and which is referenced appropriately. The university has in place measures to detect academic dishonesty in all its forms. If you are found to be cheating or attempting to gain an unfair advantage over other students in any way, this is considered academic misconduct and you will be penalised accordingly</w:t>
+              <w:t xml:space="preserve">Academic integrity and honesty are fundamental to the academic work you produce at the University of Roehampton. You are expected to complete coursework which is your own and which is referenced appropriately. The university has in place measures to detect academic dishonesty in all its forms. If you are found to be cheating or attempting to gain an unfair advantage over other students in any way, this is considered academic </w:t>
+            </w:r>
+            <w:proofErr w:type="gramStart"/>
+            <w:r>
+              <w:rPr>
+                <w:rFonts w:cstheme="majorHAnsi"/>
+                <w:bCs/>
+                <w:szCs w:val="21"/>
+              </w:rPr>
+              <w:t>misconduct</w:t>
+            </w:r>
+            <w:proofErr w:type="gramEnd"/>
+            <w:r>
+              <w:rPr>
+                <w:rFonts w:cstheme="majorHAnsi"/>
+                <w:bCs/>
+                <w:szCs w:val="21"/>
+              </w:rPr>
+              <w:t xml:space="preserve"> and you will be penalised accordingly</w:t>
             </w:r>
             <w:r>
               <w:rPr>
@@ -1089,6 +1131,7 @@
         </w:rPr>
       </w:pPr>
     </w:p>
+    <w:bookmarkStart w:id="0" w:name="_Toc159953888" w:displacedByCustomXml="next"/>
     <w:sdt>
       <w:sdtPr>
         <w:rPr>
@@ -1117,6 +1160,7 @@
           <w:r>
             <w:t>Table of Contents</w:t>
           </w:r>
+          <w:bookmarkEnd w:id="0"/>
         </w:p>
         <w:p>
           <w:pPr>
@@ -1125,7 +1169,13 @@
               <w:tab w:val="right" w:leader="dot" w:pos="10456"/>
             </w:tabs>
             <w:rPr>
+              <w:rFonts w:asciiTheme="minorHAnsi" w:eastAsiaTheme="minorEastAsia" w:hAnsiTheme="minorHAnsi"/>
               <w:noProof/>
+              <w:kern w:val="2"/>
+              <w:sz w:val="24"/>
+              <w:szCs w:val="24"/>
+              <w:lang w:eastAsia="en-GB"/>
+              <w14:ligatures w14:val="standardContextual"/>
             </w:rPr>
           </w:pPr>
           <w:r>
@@ -1137,13 +1187,13 @@
           <w:r>
             <w:fldChar w:fldCharType="separate"/>
           </w:r>
-          <w:hyperlink w:anchor="_Toc159163918" w:history="1">
+          <w:hyperlink w:anchor="_Toc159953888" w:history="1">
             <w:r>
               <w:rPr>
                 <w:rStyle w:val="Hyperlink"/>
                 <w:noProof/>
               </w:rPr>
-              <w:t>Project Identification</w:t>
+              <w:t>Table of Contents</w:t>
             </w:r>
             <w:r>
               <w:rPr>
@@ -1164,7 +1214,7 @@
                 <w:noProof/>
                 <w:webHidden/>
               </w:rPr>
-              <w:instrText xml:space="preserve"> PAGEREF _Toc159163918 \h </w:instrText>
+              <w:instrText xml:space="preserve"> PAGEREF _Toc159953888 \h </w:instrText>
             </w:r>
             <w:r>
               <w:rPr>
@@ -1184,7 +1234,7 @@
                 <w:noProof/>
                 <w:webHidden/>
               </w:rPr>
-              <w:t>1</w:t>
+              <w:t>2</w:t>
             </w:r>
             <w:r>
               <w:rPr>
@@ -1202,16 +1252,22 @@
               <w:tab w:val="right" w:leader="dot" w:pos="10456"/>
             </w:tabs>
             <w:rPr>
+              <w:rFonts w:asciiTheme="minorHAnsi" w:eastAsiaTheme="minorEastAsia" w:hAnsiTheme="minorHAnsi"/>
               <w:noProof/>
+              <w:kern w:val="2"/>
+              <w:sz w:val="24"/>
+              <w:szCs w:val="24"/>
+              <w:lang w:eastAsia="en-GB"/>
+              <w14:ligatures w14:val="standardContextual"/>
             </w:rPr>
           </w:pPr>
-          <w:hyperlink w:anchor="_Toc159163919" w:history="1">
+          <w:hyperlink w:anchor="_Toc159953889" w:history="1">
             <w:r>
               <w:rPr>
                 <w:rStyle w:val="Hyperlink"/>
                 <w:noProof/>
               </w:rPr>
-              <w:t>Task 1 – Stakeholder Analysis</w:t>
+              <w:t>Project Identification</w:t>
             </w:r>
             <w:r>
               <w:rPr>
@@ -1232,7 +1288,7 @@
                 <w:noProof/>
                 <w:webHidden/>
               </w:rPr>
-              <w:instrText xml:space="preserve"> PAGEREF _Toc159163919 \h </w:instrText>
+              <w:instrText xml:space="preserve"> PAGEREF _Toc159953889 \h </w:instrText>
             </w:r>
             <w:r>
               <w:rPr>
@@ -1252,7 +1308,81 @@
                 <w:noProof/>
                 <w:webHidden/>
               </w:rPr>
-              <w:t>1</w:t>
+              <w:t>2</w:t>
+            </w:r>
+            <w:r>
+              <w:rPr>
+                <w:noProof/>
+                <w:webHidden/>
+              </w:rPr>
+              <w:fldChar w:fldCharType="end"/>
+            </w:r>
+          </w:hyperlink>
+        </w:p>
+        <w:p>
+          <w:pPr>
+            <w:pStyle w:val="TOC1"/>
+            <w:tabs>
+              <w:tab w:val="right" w:leader="dot" w:pos="10456"/>
+            </w:tabs>
+            <w:rPr>
+              <w:rFonts w:asciiTheme="minorHAnsi" w:eastAsiaTheme="minorEastAsia" w:hAnsiTheme="minorHAnsi"/>
+              <w:noProof/>
+              <w:kern w:val="2"/>
+              <w:sz w:val="24"/>
+              <w:szCs w:val="24"/>
+              <w:lang w:eastAsia="en-GB"/>
+              <w14:ligatures w14:val="standardContextual"/>
+            </w:rPr>
+          </w:pPr>
+          <w:hyperlink w:anchor="_Toc159953890" w:history="1">
+            <w:r>
+              <w:rPr>
+                <w:rStyle w:val="Hyperlink"/>
+                <w:noProof/>
+              </w:rPr>
+              <w:t>Stakeholder Analysis</w:t>
+            </w:r>
+            <w:r>
+              <w:rPr>
+                <w:noProof/>
+                <w:webHidden/>
+              </w:rPr>
+              <w:tab/>
+            </w:r>
+            <w:r>
+              <w:rPr>
+                <w:noProof/>
+                <w:webHidden/>
+              </w:rPr>
+              <w:fldChar w:fldCharType="begin"/>
+            </w:r>
+            <w:r>
+              <w:rPr>
+                <w:noProof/>
+                <w:webHidden/>
+              </w:rPr>
+              <w:instrText xml:space="preserve"> PAGEREF _Toc159953890 \h </w:instrText>
+            </w:r>
+            <w:r>
+              <w:rPr>
+                <w:noProof/>
+                <w:webHidden/>
+              </w:rPr>
+            </w:r>
+            <w:r>
+              <w:rPr>
+                <w:noProof/>
+                <w:webHidden/>
+              </w:rPr>
+              <w:fldChar w:fldCharType="separate"/>
+            </w:r>
+            <w:r>
+              <w:rPr>
+                <w:noProof/>
+                <w:webHidden/>
+              </w:rPr>
+              <w:t>2</w:t>
             </w:r>
             <w:r>
               <w:rPr>
@@ -1270,10 +1400,16 @@
               <w:tab w:val="right" w:leader="dot" w:pos="10456"/>
             </w:tabs>
             <w:rPr>
+              <w:rFonts w:asciiTheme="minorHAnsi" w:eastAsiaTheme="minorEastAsia" w:hAnsiTheme="minorHAnsi"/>
               <w:noProof/>
+              <w:kern w:val="2"/>
+              <w:sz w:val="24"/>
+              <w:szCs w:val="24"/>
+              <w:lang w:eastAsia="en-GB"/>
+              <w14:ligatures w14:val="standardContextual"/>
             </w:rPr>
           </w:pPr>
-          <w:hyperlink w:anchor="_Toc159163920" w:history="1">
+          <w:hyperlink w:anchor="_Toc159953891" w:history="1">
             <w:r>
               <w:rPr>
                 <w:rStyle w:val="Hyperlink"/>
@@ -1300,7 +1436,7 @@
                 <w:noProof/>
                 <w:webHidden/>
               </w:rPr>
-              <w:instrText xml:space="preserve"> PAGEREF _Toc159163920 \h </w:instrText>
+              <w:instrText xml:space="preserve"> PAGEREF _Toc159953891 \h </w:instrText>
             </w:r>
             <w:r>
               <w:rPr>
@@ -1320,7 +1456,7 @@
                 <w:noProof/>
                 <w:webHidden/>
               </w:rPr>
-              <w:t>1</w:t>
+              <w:t>2</w:t>
             </w:r>
             <w:r>
               <w:rPr>
@@ -1338,15 +1474,95 @@
               <w:tab w:val="right" w:leader="dot" w:pos="10456"/>
             </w:tabs>
             <w:rPr>
+              <w:rFonts w:asciiTheme="minorHAnsi" w:eastAsiaTheme="minorEastAsia" w:hAnsiTheme="minorHAnsi"/>
               <w:noProof/>
+              <w:kern w:val="2"/>
+              <w:sz w:val="24"/>
+              <w:szCs w:val="24"/>
+              <w:lang w:eastAsia="en-GB"/>
+              <w14:ligatures w14:val="standardContextual"/>
             </w:rPr>
           </w:pPr>
-          <w:hyperlink w:anchor="_Toc159163921" w:history="1">
+          <w:hyperlink w:anchor="_Toc159953892" w:history="1">
             <w:r>
               <w:rPr>
                 <w:rStyle w:val="Hyperlink"/>
                 <w:noProof/>
               </w:rPr>
+              <w:t>Stakeholder Power to Interest Matrix</w:t>
+            </w:r>
+            <w:r>
+              <w:rPr>
+                <w:noProof/>
+                <w:webHidden/>
+              </w:rPr>
+              <w:tab/>
+            </w:r>
+            <w:r>
+              <w:rPr>
+                <w:noProof/>
+                <w:webHidden/>
+              </w:rPr>
+              <w:fldChar w:fldCharType="begin"/>
+            </w:r>
+            <w:r>
+              <w:rPr>
+                <w:noProof/>
+                <w:webHidden/>
+              </w:rPr>
+              <w:instrText xml:space="preserve"> PAGEREF _Toc159953892 \h </w:instrText>
+            </w:r>
+            <w:r>
+              <w:rPr>
+                <w:noProof/>
+                <w:webHidden/>
+              </w:rPr>
+            </w:r>
+            <w:r>
+              <w:rPr>
+                <w:noProof/>
+                <w:webHidden/>
+              </w:rPr>
+              <w:fldChar w:fldCharType="separate"/>
+            </w:r>
+            <w:r>
+              <w:rPr>
+                <w:noProof/>
+                <w:webHidden/>
+              </w:rPr>
+              <w:t>3</w:t>
+            </w:r>
+            <w:r>
+              <w:rPr>
+                <w:noProof/>
+                <w:webHidden/>
+              </w:rPr>
+              <w:fldChar w:fldCharType="end"/>
+            </w:r>
+          </w:hyperlink>
+        </w:p>
+        <w:p>
+          <w:pPr>
+            <w:pStyle w:val="TOC2"/>
+            <w:tabs>
+              <w:tab w:val="right" w:leader="dot" w:pos="10456"/>
+            </w:tabs>
+            <w:rPr>
+              <w:rFonts w:asciiTheme="minorHAnsi" w:eastAsiaTheme="minorEastAsia" w:hAnsiTheme="minorHAnsi"/>
+              <w:noProof/>
+              <w:kern w:val="2"/>
+              <w:sz w:val="24"/>
+              <w:szCs w:val="24"/>
+              <w:lang w:eastAsia="en-GB"/>
+              <w14:ligatures w14:val="standardContextual"/>
+            </w:rPr>
+          </w:pPr>
+          <w:hyperlink w:anchor="_Toc159953893" w:history="1">
+            <w:r>
+              <w:rPr>
+                <w:rStyle w:val="Hyperlink"/>
+                <w:noProof/>
+              </w:rPr>
               <w:t>Stakeholder Analysis Table</w:t>
             </w:r>
             <w:r>
@@ -1368,7 +1584,7 @@
                 <w:noProof/>
                 <w:webHidden/>
               </w:rPr>
-              <w:instrText xml:space="preserve"> PAGEREF _Toc159163921 \h </w:instrText>
+              <w:instrText xml:space="preserve"> PAGEREF _Toc159953893 \h </w:instrText>
             </w:r>
             <w:r>
               <w:rPr>
@@ -1388,7 +1604,7 @@
                 <w:noProof/>
                 <w:webHidden/>
               </w:rPr>
-              <w:t>2</w:t>
+              <w:t>4</w:t>
             </w:r>
             <w:r>
               <w:rPr>
@@ -1406,16 +1622,22 @@
               <w:tab w:val="right" w:leader="dot" w:pos="10456"/>
             </w:tabs>
             <w:rPr>
+              <w:rFonts w:asciiTheme="minorHAnsi" w:eastAsiaTheme="minorEastAsia" w:hAnsiTheme="minorHAnsi"/>
               <w:noProof/>
+              <w:kern w:val="2"/>
+              <w:sz w:val="24"/>
+              <w:szCs w:val="24"/>
+              <w:lang w:eastAsia="en-GB"/>
+              <w14:ligatures w14:val="standardContextual"/>
             </w:rPr>
           </w:pPr>
-          <w:hyperlink w:anchor="_Toc159163922" w:history="1">
+          <w:hyperlink w:anchor="_Toc159953894" w:history="1">
             <w:r>
               <w:rPr>
                 <w:rStyle w:val="Hyperlink"/>
                 <w:noProof/>
               </w:rPr>
-              <w:t>Task 2 – Team Building</w:t>
+              <w:t>Team Building</w:t>
             </w:r>
             <w:r>
               <w:rPr>
@@ -1436,7 +1658,7 @@
                 <w:noProof/>
                 <w:webHidden/>
               </w:rPr>
-              <w:instrText xml:space="preserve"> PAGEREF _Toc159163922 \h </w:instrText>
+              <w:instrText xml:space="preserve"> PAGEREF _Toc159953894 \h </w:instrText>
             </w:r>
             <w:r>
               <w:rPr>
@@ -1456,7 +1678,229 @@
                 <w:noProof/>
                 <w:webHidden/>
               </w:rPr>
-              <w:t>4</w:t>
+              <w:t>6</w:t>
+            </w:r>
+            <w:r>
+              <w:rPr>
+                <w:noProof/>
+                <w:webHidden/>
+              </w:rPr>
+              <w:fldChar w:fldCharType="end"/>
+            </w:r>
+          </w:hyperlink>
+        </w:p>
+        <w:p>
+          <w:pPr>
+            <w:pStyle w:val="TOC2"/>
+            <w:tabs>
+              <w:tab w:val="right" w:leader="dot" w:pos="10456"/>
+            </w:tabs>
+            <w:rPr>
+              <w:rFonts w:asciiTheme="minorHAnsi" w:eastAsiaTheme="minorEastAsia" w:hAnsiTheme="minorHAnsi"/>
+              <w:noProof/>
+              <w:kern w:val="2"/>
+              <w:sz w:val="24"/>
+              <w:szCs w:val="24"/>
+              <w:lang w:eastAsia="en-GB"/>
+              <w14:ligatures w14:val="standardContextual"/>
+            </w:rPr>
+          </w:pPr>
+          <w:hyperlink w:anchor="_Toc159953895" w:history="1">
+            <w:r>
+              <w:rPr>
+                <w:rStyle w:val="Hyperlink"/>
+                <w:noProof/>
+              </w:rPr>
+              <w:t>Belbin</w:t>
+            </w:r>
+            <w:r>
+              <w:rPr>
+                <w:noProof/>
+                <w:webHidden/>
+              </w:rPr>
+              <w:tab/>
+            </w:r>
+            <w:r>
+              <w:rPr>
+                <w:noProof/>
+                <w:webHidden/>
+              </w:rPr>
+              <w:fldChar w:fldCharType="begin"/>
+            </w:r>
+            <w:r>
+              <w:rPr>
+                <w:noProof/>
+                <w:webHidden/>
+              </w:rPr>
+              <w:instrText xml:space="preserve"> PAGEREF _Toc159953895 \h </w:instrText>
+            </w:r>
+            <w:r>
+              <w:rPr>
+                <w:noProof/>
+                <w:webHidden/>
+              </w:rPr>
+            </w:r>
+            <w:r>
+              <w:rPr>
+                <w:noProof/>
+                <w:webHidden/>
+              </w:rPr>
+              <w:fldChar w:fldCharType="separate"/>
+            </w:r>
+            <w:r>
+              <w:rPr>
+                <w:noProof/>
+                <w:webHidden/>
+              </w:rPr>
+              <w:t>6</w:t>
+            </w:r>
+            <w:r>
+              <w:rPr>
+                <w:noProof/>
+                <w:webHidden/>
+              </w:rPr>
+              <w:fldChar w:fldCharType="end"/>
+            </w:r>
+          </w:hyperlink>
+        </w:p>
+        <w:p>
+          <w:pPr>
+            <w:pStyle w:val="TOC2"/>
+            <w:tabs>
+              <w:tab w:val="right" w:leader="dot" w:pos="10456"/>
+            </w:tabs>
+            <w:rPr>
+              <w:rFonts w:asciiTheme="minorHAnsi" w:eastAsiaTheme="minorEastAsia" w:hAnsiTheme="minorHAnsi"/>
+              <w:noProof/>
+              <w:kern w:val="2"/>
+              <w:sz w:val="24"/>
+              <w:szCs w:val="24"/>
+              <w:lang w:eastAsia="en-GB"/>
+              <w14:ligatures w14:val="standardContextual"/>
+            </w:rPr>
+          </w:pPr>
+          <w:hyperlink w:anchor="_Toc159953896" w:history="1">
+            <w:r>
+              <w:rPr>
+                <w:rStyle w:val="Hyperlink"/>
+                <w:noProof/>
+              </w:rPr>
+              <w:t>Shaper</w:t>
+            </w:r>
+            <w:r>
+              <w:rPr>
+                <w:noProof/>
+                <w:webHidden/>
+              </w:rPr>
+              <w:tab/>
+            </w:r>
+            <w:r>
+              <w:rPr>
+                <w:noProof/>
+                <w:webHidden/>
+              </w:rPr>
+              <w:fldChar w:fldCharType="begin"/>
+            </w:r>
+            <w:r>
+              <w:rPr>
+                <w:noProof/>
+                <w:webHidden/>
+              </w:rPr>
+              <w:instrText xml:space="preserve"> PAGEREF _Toc159953896 \h </w:instrText>
+            </w:r>
+            <w:r>
+              <w:rPr>
+                <w:noProof/>
+                <w:webHidden/>
+              </w:rPr>
+            </w:r>
+            <w:r>
+              <w:rPr>
+                <w:noProof/>
+                <w:webHidden/>
+              </w:rPr>
+              <w:fldChar w:fldCharType="separate"/>
+            </w:r>
+            <w:r>
+              <w:rPr>
+                <w:noProof/>
+                <w:webHidden/>
+              </w:rPr>
+              <w:t>6</w:t>
+            </w:r>
+            <w:r>
+              <w:rPr>
+                <w:noProof/>
+                <w:webHidden/>
+              </w:rPr>
+              <w:fldChar w:fldCharType="end"/>
+            </w:r>
+          </w:hyperlink>
+        </w:p>
+        <w:p>
+          <w:pPr>
+            <w:pStyle w:val="TOC2"/>
+            <w:tabs>
+              <w:tab w:val="right" w:leader="dot" w:pos="10456"/>
+            </w:tabs>
+            <w:rPr>
+              <w:rFonts w:asciiTheme="minorHAnsi" w:eastAsiaTheme="minorEastAsia" w:hAnsiTheme="minorHAnsi"/>
+              <w:noProof/>
+              <w:kern w:val="2"/>
+              <w:sz w:val="24"/>
+              <w:szCs w:val="24"/>
+              <w:lang w:eastAsia="en-GB"/>
+              <w14:ligatures w14:val="standardContextual"/>
+            </w:rPr>
+          </w:pPr>
+          <w:hyperlink w:anchor="_Toc159953897" w:history="1">
+            <w:r>
+              <w:rPr>
+                <w:rStyle w:val="Hyperlink"/>
+                <w:noProof/>
+              </w:rPr>
+              <w:t>Co-ordinator</w:t>
+            </w:r>
+            <w:r>
+              <w:rPr>
+                <w:noProof/>
+                <w:webHidden/>
+              </w:rPr>
+              <w:tab/>
+            </w:r>
+            <w:r>
+              <w:rPr>
+                <w:noProof/>
+                <w:webHidden/>
+              </w:rPr>
+              <w:fldChar w:fldCharType="begin"/>
+            </w:r>
+            <w:r>
+              <w:rPr>
+                <w:noProof/>
+                <w:webHidden/>
+              </w:rPr>
+              <w:instrText xml:space="preserve"> PAGEREF _Toc159953897 \h </w:instrText>
+            </w:r>
+            <w:r>
+              <w:rPr>
+                <w:noProof/>
+                <w:webHidden/>
+              </w:rPr>
+            </w:r>
+            <w:r>
+              <w:rPr>
+                <w:noProof/>
+                <w:webHidden/>
+              </w:rPr>
+              <w:fldChar w:fldCharType="separate"/>
+            </w:r>
+            <w:r>
+              <w:rPr>
+                <w:noProof/>
+                <w:webHidden/>
+              </w:rPr>
+              <w:t>7</w:t>
             </w:r>
             <w:r>
               <w:rPr>
@@ -1474,10 +1918,16 @@
               <w:tab w:val="right" w:leader="dot" w:pos="10456"/>
             </w:tabs>
             <w:rPr>
+              <w:rFonts w:asciiTheme="minorHAnsi" w:eastAsiaTheme="minorEastAsia" w:hAnsiTheme="minorHAnsi"/>
               <w:noProof/>
+              <w:kern w:val="2"/>
+              <w:sz w:val="24"/>
+              <w:szCs w:val="24"/>
+              <w:lang w:eastAsia="en-GB"/>
+              <w14:ligatures w14:val="standardContextual"/>
             </w:rPr>
           </w:pPr>
-          <w:hyperlink w:anchor="_Toc159163923" w:history="1">
+          <w:hyperlink w:anchor="_Toc159953898" w:history="1">
             <w:r>
               <w:rPr>
                 <w:rStyle w:val="Hyperlink"/>
@@ -1504,7 +1954,7 @@
                 <w:noProof/>
                 <w:webHidden/>
               </w:rPr>
-              <w:instrText xml:space="preserve"> PAGEREF _Toc159163923 \h </w:instrText>
+              <w:instrText xml:space="preserve"> PAGEREF _Toc159953898 \h </w:instrText>
             </w:r>
             <w:r>
               <w:rPr>
@@ -1524,7 +1974,7 @@
                 <w:noProof/>
                 <w:webHidden/>
               </w:rPr>
-              <w:t>4</w:t>
+              <w:t>7</w:t>
             </w:r>
             <w:r>
               <w:rPr>
@@ -1542,10 +1992,16 @@
               <w:tab w:val="right" w:leader="dot" w:pos="10456"/>
             </w:tabs>
             <w:rPr>
+              <w:rFonts w:asciiTheme="minorHAnsi" w:eastAsiaTheme="minorEastAsia" w:hAnsiTheme="minorHAnsi"/>
               <w:noProof/>
+              <w:kern w:val="2"/>
+              <w:sz w:val="24"/>
+              <w:szCs w:val="24"/>
+              <w:lang w:eastAsia="en-GB"/>
+              <w14:ligatures w14:val="standardContextual"/>
             </w:rPr>
           </w:pPr>
-          <w:hyperlink w:anchor="_Toc159163924" w:history="1">
+          <w:hyperlink w:anchor="_Toc159953899" w:history="1">
             <w:r>
               <w:rPr>
                 <w:rStyle w:val="Hyperlink"/>
@@ -1572,7 +2028,7 @@
                 <w:noProof/>
                 <w:webHidden/>
               </w:rPr>
-              <w:instrText xml:space="preserve"> PAGEREF _Toc159163924 \h </w:instrText>
+              <w:instrText xml:space="preserve"> PAGEREF _Toc159953899 \h </w:instrText>
             </w:r>
             <w:r>
               <w:rPr>
@@ -1592,7 +2048,81 @@
                 <w:noProof/>
                 <w:webHidden/>
               </w:rPr>
-              <w:t>4</w:t>
+              <w:t>8</w:t>
+            </w:r>
+            <w:r>
+              <w:rPr>
+                <w:noProof/>
+                <w:webHidden/>
+              </w:rPr>
+              <w:fldChar w:fldCharType="end"/>
+            </w:r>
+          </w:hyperlink>
+        </w:p>
+        <w:p>
+          <w:pPr>
+            <w:pStyle w:val="TOC1"/>
+            <w:tabs>
+              <w:tab w:val="right" w:leader="dot" w:pos="10456"/>
+            </w:tabs>
+            <w:rPr>
+              <w:rFonts w:asciiTheme="minorHAnsi" w:eastAsiaTheme="minorEastAsia" w:hAnsiTheme="minorHAnsi"/>
+              <w:noProof/>
+              <w:kern w:val="2"/>
+              <w:sz w:val="24"/>
+              <w:szCs w:val="24"/>
+              <w:lang w:eastAsia="en-GB"/>
+              <w14:ligatures w14:val="standardContextual"/>
+            </w:rPr>
+          </w:pPr>
+          <w:hyperlink w:anchor="_Toc159953900" w:history="1">
+            <w:r>
+              <w:rPr>
+                <w:rStyle w:val="Hyperlink"/>
+                <w:noProof/>
+              </w:rPr>
+              <w:t>References</w:t>
+            </w:r>
+            <w:r>
+              <w:rPr>
+                <w:noProof/>
+                <w:webHidden/>
+              </w:rPr>
+              <w:tab/>
+            </w:r>
+            <w:r>
+              <w:rPr>
+                <w:noProof/>
+                <w:webHidden/>
+              </w:rPr>
+              <w:fldChar w:fldCharType="begin"/>
+            </w:r>
+            <w:r>
+              <w:rPr>
+                <w:noProof/>
+                <w:webHidden/>
+              </w:rPr>
+              <w:instrText xml:space="preserve"> PAGEREF _Toc159953900 \h </w:instrText>
+            </w:r>
+            <w:r>
+              <w:rPr>
+                <w:noProof/>
+                <w:webHidden/>
+              </w:rPr>
+            </w:r>
+            <w:r>
+              <w:rPr>
+                <w:noProof/>
+                <w:webHidden/>
+              </w:rPr>
+              <w:fldChar w:fldCharType="separate"/>
+            </w:r>
+            <w:r>
+              <w:rPr>
+                <w:noProof/>
+                <w:webHidden/>
+              </w:rPr>
+              <w:t>8</w:t>
             </w:r>
             <w:r>
               <w:rPr>
@@ -1619,11 +2149,11 @@
       <w:pPr>
         <w:pStyle w:val="Heading1"/>
       </w:pPr>
-      <w:bookmarkStart w:id="0" w:name="_Toc159163918"/>
+      <w:bookmarkStart w:id="1" w:name="_Toc159953889"/>
       <w:r>
         <w:t>Project Identification</w:t>
       </w:r>
-      <w:bookmarkEnd w:id="0"/>
+      <w:bookmarkEnd w:id="1"/>
     </w:p>
     <w:p>
       <w:r>
@@ -1648,21 +2178,21 @@
       <w:pPr>
         <w:pStyle w:val="Heading1"/>
       </w:pPr>
-      <w:bookmarkStart w:id="1" w:name="_Toc159163919"/>
+      <w:bookmarkStart w:id="2" w:name="_Toc159953890"/>
       <w:r>
         <w:t>Stakeholder Analysis</w:t>
       </w:r>
-      <w:bookmarkEnd w:id="1"/>
+      <w:bookmarkEnd w:id="2"/>
     </w:p>
     <w:p>
       <w:pPr>
         <w:pStyle w:val="Heading2"/>
       </w:pPr>
-      <w:bookmarkStart w:id="2" w:name="_Toc159163920"/>
+      <w:bookmarkStart w:id="3" w:name="_Toc159953891"/>
       <w:r>
         <w:t>Project Ecosystem Map:</w:t>
       </w:r>
-      <w:bookmarkEnd w:id="2"/>
+      <w:bookmarkEnd w:id="3"/>
     </w:p>
     <w:p>
       <w:pPr>
@@ -1730,20 +2260,34 @@
       <w:r>
         <w:t xml:space="preserve">Figure </w:t>
       </w:r>
-      <w:fldSimple w:instr=" SEQ Figure \* ARABIC ">
-        <w:r>
-          <w:rPr>
-            <w:noProof/>
-          </w:rPr>
-          <w:t>1</w:t>
-        </w:r>
-      </w:fldSimple>
+      <w:r>
+        <w:fldChar w:fldCharType="begin"/>
+      </w:r>
+      <w:r>
+        <w:instrText xml:space="preserve"> SEQ Figure \* ARABIC </w:instrText>
+      </w:r>
+      <w:r>
+        <w:fldChar w:fldCharType="separate"/>
+      </w:r>
+      <w:r>
+        <w:rPr>
+          <w:noProof/>
+        </w:rPr>
+        <w:t>1</w:t>
+      </w:r>
+      <w:r>
+        <w:rPr>
+          <w:noProof/>
+        </w:rPr>
+        <w:fldChar w:fldCharType="end"/>
+      </w:r>
       <w:r>
         <w:t xml:space="preserve"> Project Ecosystem Map - Illustrates how stakeholders within the project interact with each other.</w:t>
       </w:r>
     </w:p>
     <w:p>
       <w:r>
+        <w:lastRenderedPageBreak/>
         <w:t>The above diagram illustrates the stakeholders directly involved in the project, establishing a general hierarchy and how communications flow between stakeholders.</w:t>
       </w:r>
     </w:p>
@@ -1756,9 +2300,11 @@
       <w:pPr>
         <w:pStyle w:val="Heading2"/>
       </w:pPr>
+      <w:bookmarkStart w:id="4" w:name="_Toc159953892"/>
       <w:r>
         <w:t>Stakeholder Power to Interest Matrix</w:t>
       </w:r>
+      <w:bookmarkEnd w:id="4"/>
     </w:p>
     <w:p>
       <w:pPr>
@@ -1827,14 +2373,27 @@
       <w:r>
         <w:t xml:space="preserve">Figure </w:t>
       </w:r>
-      <w:fldSimple w:instr=" SEQ Figure \* ARABIC ">
-        <w:r>
-          <w:rPr>
-            <w:noProof/>
-          </w:rPr>
-          <w:t>2</w:t>
-        </w:r>
-      </w:fldSimple>
+      <w:r>
+        <w:fldChar w:fldCharType="begin"/>
+      </w:r>
+      <w:r>
+        <w:instrText xml:space="preserve"> SEQ Figure \* ARABIC </w:instrText>
+      </w:r>
+      <w:r>
+        <w:fldChar w:fldCharType="separate"/>
+      </w:r>
+      <w:r>
+        <w:rPr>
+          <w:noProof/>
+        </w:rPr>
+        <w:t>2</w:t>
+      </w:r>
+      <w:r>
+        <w:rPr>
+          <w:noProof/>
+        </w:rPr>
+        <w:fldChar w:fldCharType="end"/>
+      </w:r>
       <w:r>
         <w:t xml:space="preserve"> - Stakeholder Power to Interest Matrix</w:t>
       </w:r>
@@ -1862,11 +2421,11 @@
       <w:pPr>
         <w:pStyle w:val="Heading2"/>
       </w:pPr>
-      <w:bookmarkStart w:id="3" w:name="_Toc159163921"/>
+      <w:bookmarkStart w:id="5" w:name="_Toc159953893"/>
       <w:r>
         <w:t>Stakeholder Analysis Table</w:t>
       </w:r>
-      <w:bookmarkEnd w:id="3"/>
+      <w:bookmarkEnd w:id="5"/>
     </w:p>
     <w:p/>
     <w:p/>
@@ -3504,11 +4063,11 @@
       <w:pPr>
         <w:pStyle w:val="Heading1"/>
       </w:pPr>
-      <w:bookmarkStart w:id="4" w:name="_Toc159163922"/>
+      <w:bookmarkStart w:id="6" w:name="_Toc159953894"/>
       <w:r>
         <w:t>Team Building</w:t>
       </w:r>
-      <w:bookmarkEnd w:id="4"/>
+      <w:bookmarkEnd w:id="6"/>
       <w:r>
         <w:t xml:space="preserve"> </w:t>
       </w:r>
@@ -3518,9 +4077,11 @@
       <w:pPr>
         <w:pStyle w:val="Heading2"/>
       </w:pPr>
+      <w:bookmarkStart w:id="7" w:name="_Toc159953895"/>
       <w:r>
         <w:t>Belbin</w:t>
       </w:r>
+      <w:bookmarkEnd w:id="7"/>
     </w:p>
     <w:p>
       <w:pPr>
@@ -3538,7 +4099,15 @@
         <w:t>Belbin’s Theory of Team Building</w:t>
       </w:r>
       <w:r>
-        <w:t xml:space="preserve"> (Belbin, n.d)</w:t>
+        <w:t xml:space="preserve"> (Belbin, </w:t>
+      </w:r>
+      <w:proofErr w:type="spellStart"/>
+      <w:r>
+        <w:t>n.d</w:t>
+      </w:r>
+      <w:proofErr w:type="spellEnd"/>
+      <w:r>
+        <w:t>)</w:t>
       </w:r>
       <w:r>
         <w:t xml:space="preserve"> will be </w:t>
@@ -3638,6 +4207,9 @@
         <w:t>3</w:t>
       </w:r>
       <w:r>
+        <w:rPr>
+          <w:noProof/>
+        </w:rPr>
         <w:fldChar w:fldCharType="end"/>
       </w:r>
       <w:r>
@@ -3682,9 +4254,11 @@
       <w:pPr>
         <w:pStyle w:val="Heading2"/>
       </w:pPr>
+      <w:bookmarkStart w:id="8" w:name="_Toc159953896"/>
       <w:r>
         <w:t>Shaper</w:t>
       </w:r>
+      <w:bookmarkEnd w:id="8"/>
     </w:p>
     <w:p>
       <w:r>
@@ -3793,9 +4367,11 @@
       <w:pPr>
         <w:pStyle w:val="Heading2"/>
       </w:pPr>
+      <w:bookmarkStart w:id="9" w:name="_Toc159953897"/>
       <w:r>
         <w:t>Co-ordinator</w:t>
       </w:r>
+      <w:bookmarkEnd w:id="9"/>
     </w:p>
     <w:p>
       <w:r>
@@ -3830,7 +4406,19 @@
     </w:p>
     <w:p>
       <w:r>
-        <w:t>Given their position, they were evaluated based their team’s velocity, keeping delivery high while minimizing roadblocks. Additionally, how well they delegated tasks and ensuring individual tasks were clearly defined with acceptance criteria clearly outlined.</w:t>
+        <w:t>Given their position, they were evaluated based</w:t>
+      </w:r>
+      <w:r>
+        <w:t xml:space="preserve"> on</w:t>
+      </w:r>
+      <w:r>
+        <w:t xml:space="preserve"> their team’s velocity, keeping delivery high while minimizing roadblocks. Additionally, </w:t>
+      </w:r>
+      <w:r>
+        <w:t xml:space="preserve">on </w:t>
+      </w:r>
+      <w:r>
+        <w:t>how well they delegated tasks and ensuring individual tasks were clearly defined with acceptance criteria clearly outlined.</w:t>
       </w:r>
     </w:p>
     <w:p>
@@ -3873,6 +4461,86 @@
       </w:r>
       <w:r>
         <w:t>it’s possible they could have invested more time into investigating whether the scope of the project accurately reflected the expected features, by challenging the Product Owner more.</w:t>
+      </w:r>
+    </w:p>
+    <w:p/>
+    <w:p>
+      <w:pPr>
+        <w:pStyle w:val="Heading2"/>
+      </w:pPr>
+      <w:r>
+        <w:t>Plant</w:t>
+      </w:r>
+    </w:p>
+    <w:p>
+      <w:r>
+        <w:t>For the Designer, user experience was at the forefront of their responsibilities, they were tasked with collaborating with the end users and developers to provide an intuitive and professional feeling product.</w:t>
+      </w:r>
+    </w:p>
+    <w:p>
+      <w:r>
+        <w:t>Not only were they measured on how accurately the product matched the client’s brand requirements, but also on the quality of the user stories they produced and how easily their end designs were to implement.</w:t>
+      </w:r>
+    </w:p>
+    <w:p>
+      <w:r>
+        <w:t>After extensively gathering anecdotes from users of the existing application, t</w:t>
+      </w:r>
+      <w:r>
+        <w:t xml:space="preserve">hey methodically dissected </w:t>
+      </w:r>
+      <w:r>
+        <w:t>each screen into a plethora of use cases, each with pros and cons. These were translated into designs that reflected the old system, maintaining the pros while reshaping the cons with new ideas.</w:t>
+      </w:r>
+      <w:r>
+        <w:t xml:space="preserve"> However, the designs produced were often limited with extensibility in mind for the new requirements of the system, adding an additional challenge to the implementers of the system.</w:t>
+      </w:r>
+    </w:p>
+    <w:p>
+      <w:r>
+        <w:t>Conclusively, they delivered on their goals, but perhaps in practice they acted more as a Specialist, as they became fixated, struggling to consider other roles within the team.</w:t>
+      </w:r>
+    </w:p>
+    <w:p/>
+    <w:p>
+      <w:pPr>
+        <w:pStyle w:val="Heading2"/>
+      </w:pPr>
+      <w:r>
+        <w:t>Specialist</w:t>
+      </w:r>
+    </w:p>
+    <w:p>
+      <w:r>
+        <w:t>The Senior Developer assumed the role of the specialist within the Cloud Computing domain, their unique skillset within the team elevated their role to a solution architect as well as an implementer, driving technical decisions with their superior skillset.</w:t>
+      </w:r>
+    </w:p>
+    <w:p>
+      <w:r>
+        <w:t>Driving infrastructure decisions, they were measured on how much of the budget they saved with their cloud configurations and how fast and efficiently they both completed their own tasks and streamlined the development cycle for the rest of the team.</w:t>
+      </w:r>
+    </w:p>
+    <w:p>
+      <w:r>
+        <w:t xml:space="preserve">Being the only developer with cloud experience, their decisions had the largest observable impact on factors including hosting fees, automated testing &amp; deployment </w:t>
+      </w:r>
+      <w:r>
+        <w:t>pipelines,</w:t>
+      </w:r>
+      <w:r>
+        <w:t xml:space="preserve"> and cloud-native service architectures. </w:t>
+      </w:r>
+      <w:r>
+        <w:t xml:space="preserve">These empowered </w:t>
+      </w:r>
+      <w:r>
+        <w:lastRenderedPageBreak/>
+        <w:t>the developers to iterate quickly on features, offload challenging features to cloud provided services and reduced client expenditure.</w:t>
+      </w:r>
+    </w:p>
+    <w:p>
+      <w:r>
+        <w:t>Despite exceeding expectations of their role, they often clashed with the Project Manager. In future, they were recommended seek feedback from the team before implementing decisions made in isolation.</w:t>
       </w:r>
     </w:p>
     <w:p/>
@@ -3924,11 +4592,11 @@
       <w:pPr>
         <w:pStyle w:val="Heading1"/>
       </w:pPr>
-      <w:bookmarkStart w:id="5" w:name="_Toc159163923"/>
+      <w:bookmarkStart w:id="10" w:name="_Toc159953898"/>
       <w:r>
         <w:t>Task 3 – Scope Statement</w:t>
       </w:r>
-      <w:bookmarkEnd w:id="5"/>
+      <w:bookmarkEnd w:id="10"/>
     </w:p>
     <w:p>
       <w:r>
@@ -3963,7 +4631,6 @@
     </w:p>
     <w:p>
       <w:r>
-        <w:lastRenderedPageBreak/>
         <w:t>Created a very detailed structure of the project.</w:t>
       </w:r>
     </w:p>
@@ -3971,11 +4638,11 @@
       <w:pPr>
         <w:pStyle w:val="Heading1"/>
       </w:pPr>
-      <w:bookmarkStart w:id="6" w:name="_Toc159163924"/>
+      <w:bookmarkStart w:id="11" w:name="_Toc159953899"/>
       <w:r>
         <w:t>Task 4 – Risk Management</w:t>
       </w:r>
-      <w:bookmarkEnd w:id="6"/>
+      <w:bookmarkEnd w:id="11"/>
     </w:p>
     <w:p>
       <w:r>
@@ -4018,9 +4685,11 @@
       <w:pPr>
         <w:pStyle w:val="Heading1"/>
       </w:pPr>
+      <w:bookmarkStart w:id="12" w:name="_Toc159953900"/>
       <w:r>
         <w:t>References</w:t>
       </w:r>
+      <w:bookmarkEnd w:id="12"/>
     </w:p>
     <w:p>
       <w:r>
@@ -5160,6 +5829,7 @@
   <w:style w:type="character" w:default="1" w:styleId="DefaultParagraphFont">
     <w:name w:val="Default Paragraph Font"/>
     <w:uiPriority w:val="1"/>
+    <w:semiHidden/>
     <w:unhideWhenUsed/>
   </w:style>
   <w:style w:type="table" w:default="1" w:styleId="TableNormal">
@@ -5788,7 +6458,7 @@
       <inkml:brushProperty name="height" value="0.05" units="cm"/>
     </inkml:brush>
   </inkml:definitions>
-  <inkml:trace contextRef="#ctx0" brushRef="#br0">0 837 24575,'3'2'0,"0"0"0,0 0 0,-1 0 0,1 0 0,-1 1 0,1-1 0,-1 1 0,0 0 0,0 0 0,0 0 0,-1 0 0,1 0 0,-1 0 0,1 0 0,0 5 0,1-1 0,2 2 0,0 1 0,1-1 0,0 0 0,0-1 0,1 1 0,0-1 0,0 0 0,1-1 0,13 11 0,-18-16 0,1 0 0,-1 0 0,1 0 0,0-1 0,-1 1 0,1-1 0,0 0 0,0 0 0,0 0 0,0 0 0,0-1 0,0 1 0,0-1 0,0 0 0,0 0 0,0-1 0,0 1 0,0-1 0,0 0 0,0 0 0,0 0 0,-1-1 0,1 1 0,0-1 0,-1 0 0,1 0 0,5-5 0,6-5 0,-2-1 0,0-1 0,0 0 0,-2-1 0,1 0 0,-2-1 0,16-32 0,-10 21 0,29-42 0,-24 41 0,-2-1 0,-1-1 0,-1-1 0,-2 0 0,-1-1 0,-1-1 0,9-39 0,32-150 0,-35 36 0,-15 163-1365,-1 2-5461</inkml:trace>
+  <inkml:trace contextRef="#ctx0" brushRef="#br0">0 836 24575,'3'2'0,"0"0"0,0 0 0,-1 0 0,1 0 0,-1 1 0,1-1 0,-1 1 0,0 0 0,0 0 0,0 0 0,-1 0 0,1 0 0,-1 0 0,1 0 0,0 5 0,1-1 0,2 2 0,0 1 0,1-1 0,0 0 0,0-1 0,1 1 0,0-1 0,0 0 0,1-1 0,13 11 0,-18-16 0,1 0 0,-1 0 0,1 0 0,0-1 0,-1 1 0,1-1 0,0 0 0,0 0 0,0 0 0,0 0 0,0-1 0,0 1 0,0-1 0,0 0 0,0 0 0,0-1 0,0 1 0,0-1 0,0 0 0,0 0 0,0 0 0,-1-1 0,1 1 0,0-1 0,-1 0 0,1 0 0,5-5 0,6-5 0,-2-1 0,0-1 0,0 0 0,-2-1 0,1 0 0,-3-1 0,17-32 0,-10 21 0,29-42 0,-24 41 0,-2-1 0,-1-1 0,-1-1 0,-2 0 0,-1-1 0,-1-1 0,9-38 0,32-151 0,-35 36 0,-15 163-1365,-1 2-5461</inkml:trace>
 </inkml:ink>
 </file>
 

</xml_diff>

<commit_message>
Finished Draft 1 Task 2. Started T3
</commit_message>
<xml_diff>
--- a/IT Project Management/Assessment/JoshMorton_ITProjectManagement.docx
+++ b/IT Project Management/Assessment/JoshMorton_ITProjectManagement.docx
@@ -4462,6 +4462,9 @@
       <w:r>
         <w:t>it’s possible they could have invested more time into investigating whether the scope of the project accurately reflected the expected features, by challenging the Product Owner more.</w:t>
       </w:r>
+      <w:r>
+        <w:t xml:space="preserve"> Their behaviour throughout the project fits into Tuckman’s “Norming” phase, as they discovered ways to bring multiple departments together.</w:t>
+      </w:r>
     </w:p>
     <w:p/>
     <w:p>
@@ -4512,17 +4515,65 @@
     </w:p>
     <w:p>
       <w:r>
-        <w:t>The Senior Developer assumed the role of the specialist within the Cloud Computing domain, their unique skillset within the team elevated their role to a solution architect as well as an implementer, driving technical decisions with their superior skillset.</w:t>
-      </w:r>
-    </w:p>
-    <w:p>
-      <w:r>
-        <w:t>Driving infrastructure decisions, they were measured on how much of the budget they saved with their cloud configurations and how fast and efficiently they both completed their own tasks and streamlined the development cycle for the rest of the team.</w:t>
-      </w:r>
-    </w:p>
-    <w:p>
-      <w:r>
-        <w:t xml:space="preserve">Being the only developer with cloud experience, their decisions had the largest observable impact on factors including hosting fees, automated testing &amp; deployment </w:t>
+        <w:t xml:space="preserve">The Specialist, </w:t>
+      </w:r>
+      <w:r>
+        <w:t xml:space="preserve">the project’s </w:t>
+      </w:r>
+      <w:r>
+        <w:t>Senior Developer and Cloud Computing expert</w:t>
+      </w:r>
+      <w:r>
+        <w:t xml:space="preserve"> acted beyond their role to</w:t>
+      </w:r>
+      <w:r>
+        <w:t xml:space="preserve"> </w:t>
+      </w:r>
+      <w:r>
+        <w:t xml:space="preserve">leverage </w:t>
+      </w:r>
+      <w:r>
+        <w:t>their skillset</w:t>
+      </w:r>
+      <w:r>
+        <w:t xml:space="preserve">. They defined </w:t>
+      </w:r>
+      <w:r>
+        <w:t xml:space="preserve">the project’s technical direction. </w:t>
+      </w:r>
+    </w:p>
+    <w:p>
+      <w:r>
+        <w:t xml:space="preserve">Driving infrastructure decisions, they were measured </w:t>
+      </w:r>
+      <w:r>
+        <w:t xml:space="preserve">on </w:t>
+      </w:r>
+      <w:r>
+        <w:t xml:space="preserve">budget </w:t>
+      </w:r>
+      <w:r>
+        <w:t xml:space="preserve">optimisation resulting from </w:t>
+      </w:r>
+      <w:r>
+        <w:t xml:space="preserve">their cloud configurations and </w:t>
+      </w:r>
+      <w:r>
+        <w:t xml:space="preserve">how they could streamline </w:t>
+      </w:r>
+      <w:r>
+        <w:t xml:space="preserve">the </w:t>
+      </w:r>
+      <w:r>
+        <w:t xml:space="preserve">implementation process </w:t>
+      </w:r>
+      <w:r>
+        <w:t>for the rest of the team.</w:t>
+      </w:r>
+    </w:p>
+    <w:p>
+      <w:r>
+        <w:t xml:space="preserve">Being the only developer with cloud experience, their decisions had the largest observable impact on factors including automated testing &amp; deployment </w:t>
       </w:r>
       <w:r>
         <w:t>pipelines,</w:t>
@@ -4531,61 +4582,79 @@
         <w:t xml:space="preserve"> and cloud-native service architectures. </w:t>
       </w:r>
       <w:r>
-        <w:t xml:space="preserve">These empowered </w:t>
+        <w:t xml:space="preserve">Their decisions </w:t>
+      </w:r>
+      <w:r>
+        <w:t xml:space="preserve">empowered the </w:t>
       </w:r>
       <w:r>
         <w:lastRenderedPageBreak/>
-        <w:t>the developers to iterate quickly on features, offload challenging features to cloud provided services and reduced client expenditure.</w:t>
-      </w:r>
-    </w:p>
-    <w:p>
-      <w:r>
-        <w:t>Despite exceeding expectations of their role, they often clashed with the Project Manager. In future, they were recommended seek feedback from the team before implementing decisions made in isolation.</w:t>
-      </w:r>
-    </w:p>
-    <w:p/>
-    <w:p>
-      <w:r>
-        <w:t>834 Words</w:t>
-      </w:r>
-    </w:p>
-    <w:p>
-      <w:r>
-        <w:t>Can do Belbin?</w:t>
-      </w:r>
-    </w:p>
-    <w:p>
-      <w:r>
-        <w:t>TODO:</w:t>
-      </w:r>
-    </w:p>
-    <w:p>
-      <w:r>
-        <w:t>Discuss the ‘variety’ of roles involved in the project and justify why these roles are, or were, essential.</w:t>
-      </w:r>
-    </w:p>
-    <w:p>
-      <w:r>
-        <w:t>For each role identified, provide an evaluation about how the team is performing or performed in the project.</w:t>
-      </w:r>
-    </w:p>
-    <w:p>
-      <w:r>
-        <w:t>Consider members strengths and weaknesses, linking to Belbin or Tuckman theory.</w:t>
-      </w:r>
-    </w:p>
-    <w:p/>
-    <w:p>
-      <w:r>
-        <w:t>Marking criteria</w:t>
-      </w:r>
-      <w:r>
-        <w:t>:</w:t>
-      </w:r>
-    </w:p>
-    <w:p>
-      <w:r>
-        <w:t>Understand team roles in a project &amp; evaluate if the team is or has performing.</w:t>
+        <w:t>developers to iterate quickly on features, offload</w:t>
+      </w:r>
+      <w:r>
+        <w:t>ing</w:t>
+      </w:r>
+      <w:r>
+        <w:t xml:space="preserve"> challenging features to cloud</w:t>
+      </w:r>
+      <w:r>
+        <w:t xml:space="preserve">-native </w:t>
+      </w:r>
+      <w:r>
+        <w:t>service</w:t>
+      </w:r>
+      <w:r>
+        <w:t>s,</w:t>
+      </w:r>
+      <w:r>
+        <w:t xml:space="preserve"> </w:t>
+      </w:r>
+      <w:r>
+        <w:t>reducing</w:t>
+      </w:r>
+      <w:r>
+        <w:t xml:space="preserve"> </w:t>
+      </w:r>
+      <w:r>
+        <w:t>budget pressures</w:t>
+      </w:r>
+      <w:r>
+        <w:t>.</w:t>
+      </w:r>
+    </w:p>
+    <w:p>
+      <w:r>
+        <w:t xml:space="preserve">They exceeded the </w:t>
+      </w:r>
+      <w:r>
+        <w:t>expectations of their role</w:t>
+      </w:r>
+      <w:r>
+        <w:t xml:space="preserve"> in isolation</w:t>
+      </w:r>
+      <w:r>
+        <w:t>,</w:t>
+      </w:r>
+      <w:r>
+        <w:t xml:space="preserve"> however,</w:t>
+      </w:r>
+      <w:r>
+        <w:t xml:space="preserve"> they often clashed with the Project Manager.</w:t>
+      </w:r>
+      <w:r>
+        <w:t xml:space="preserve"> This tension mirrored the ‘Storming’ phase in Tuckman’s model</w:t>
+      </w:r>
+      <w:r>
+        <w:t xml:space="preserve"> (WCU, n.d.)</w:t>
+      </w:r>
+      <w:r>
+        <w:t>, emphasizing the need for inclusive decision-making i</w:t>
+      </w:r>
+      <w:r>
+        <w:t>n future</w:t>
+      </w:r>
+      <w:r>
+        <w:t xml:space="preserve"> projects.</w:t>
       </w:r>
     </w:p>
     <w:p>
@@ -4756,6 +4825,7 @@
     </w:p>
     <w:p>
       <w:r>
+        <w:lastRenderedPageBreak/>
         <w:t>Project Management Institute, 01/07/2024. A Guide to the Project Management Body of Knowledge – PMBOK Guide. 7</w:t>
       </w:r>
       <w:r>
@@ -4828,6 +4898,28 @@
       </w:hyperlink>
       <w:r>
         <w:t xml:space="preserve"> [Accessed 21/02/2024]</w:t>
+      </w:r>
+    </w:p>
+    <w:p>
+      <w:r>
+        <w:t>West Chester University</w:t>
+      </w:r>
+      <w:r>
+        <w:t xml:space="preserve"> (WCU)</w:t>
+      </w:r>
+      <w:r>
+        <w:t xml:space="preserve">, N.D. ‘Tuckman’s Stages of Group Development’. Available at: </w:t>
+      </w:r>
+      <w:hyperlink r:id="rId20" w:history="1">
+        <w:r>
+          <w:rPr>
+            <w:rStyle w:val="Hyperlink"/>
+          </w:rPr>
+          <w:t>https://www.wcupa.edu/coral/tuckmanStagesGroupDelvelopment.aspx</w:t>
+        </w:r>
+      </w:hyperlink>
+      <w:r>
+        <w:t xml:space="preserve"> [Accessed 28/02/2024]</w:t>
       </w:r>
     </w:p>
     <w:sectPr>

</xml_diff>

<commit_message>
Finished draft of ITPM assessment
</commit_message>
<xml_diff>
--- a/IT Project Management/Assessment/JoshMorton_ITProjectManagement.docx
+++ b/IT Project Management/Assessment/JoshMorton_ITProjectManagement.docx
@@ -387,6 +387,14 @@
                 <w:szCs w:val="16"/>
               </w:rPr>
             </w:pPr>
+            <w:r>
+              <w:rPr>
+                <w:rFonts w:cstheme="majorHAnsi"/>
+                <w:sz w:val="16"/>
+                <w:szCs w:val="16"/>
+              </w:rPr>
+              <w:t>2660</w:t>
+            </w:r>
           </w:p>
         </w:tc>
       </w:tr>
@@ -452,6 +460,14 @@
                 <w:szCs w:val="16"/>
               </w:rPr>
             </w:pPr>
+            <w:r>
+              <w:rPr>
+                <w:rFonts w:cstheme="majorHAnsi"/>
+                <w:sz w:val="16"/>
+                <w:szCs w:val="16"/>
+              </w:rPr>
+              <w:t>09/03/2024</w:t>
+            </w:r>
           </w:p>
         </w:tc>
       </w:tr>
@@ -795,7 +811,31 @@
           <w:szCs w:val="18"/>
         </w:rPr>
         <w:tab/>
-        <w:t xml:space="preserve"> If yes, please give the new submission date ….…/..…./…….</w:t>
+        <w:t xml:space="preserve"> If yes, please give the new submission date ….…</w:t>
+      </w:r>
+      <w:proofErr w:type="gramStart"/>
+      <w:r>
+        <w:rPr>
+          <w:rFonts w:cstheme="majorHAnsi"/>
+          <w:b/>
+          <w:bCs/>
+          <w:color w:val="156082" w:themeColor="accent1"/>
+          <w:sz w:val="18"/>
+          <w:szCs w:val="18"/>
+        </w:rPr>
+        <w:t>/..</w:t>
+      </w:r>
+      <w:proofErr w:type="gramEnd"/>
+      <w:r>
+        <w:rPr>
+          <w:rFonts w:cstheme="majorHAnsi"/>
+          <w:b/>
+          <w:bCs/>
+          <w:color w:val="156082" w:themeColor="accent1"/>
+          <w:sz w:val="18"/>
+          <w:szCs w:val="18"/>
+        </w:rPr>
+        <w:t>…./…….</w:t>
       </w:r>
     </w:p>
     <w:p>
@@ -893,7 +933,25 @@
                 <w:bCs/>
                 <w:szCs w:val="21"/>
               </w:rPr>
-              <w:t>Academic integrity and honesty are fundamental to the academic work you produce at the University of Roehampton. You are expected to complete coursework which is your own and which is referenced appropriately. The university has in place measures to detect academic dishonesty in all its forms. If you are found to be cheating or attempting to gain an unfair advantage over other students in any way, this is considered academic misconduct and you will be penalised accordingly</w:t>
+              <w:t xml:space="preserve">Academic integrity and honesty are fundamental to the academic work you produce at the University of Roehampton. You are expected to complete coursework which is your own and which is referenced appropriately. The university has in place measures to detect academic dishonesty in all its forms. If you are found to be cheating or attempting to gain an unfair advantage over other students in any way, this is considered academic </w:t>
+            </w:r>
+            <w:proofErr w:type="gramStart"/>
+            <w:r>
+              <w:rPr>
+                <w:rFonts w:cstheme="majorHAnsi"/>
+                <w:bCs/>
+                <w:szCs w:val="21"/>
+              </w:rPr>
+              <w:t>misconduct</w:t>
+            </w:r>
+            <w:proofErr w:type="gramEnd"/>
+            <w:r>
+              <w:rPr>
+                <w:rFonts w:cstheme="majorHAnsi"/>
+                <w:bCs/>
+                <w:szCs w:val="21"/>
+              </w:rPr>
+              <w:t xml:space="preserve"> and you will be penalised accordingly</w:t>
             </w:r>
             <w:r>
               <w:rPr>
@@ -977,6 +1035,74 @@
                 <w:szCs w:val="21"/>
               </w:rPr>
             </w:pPr>
+            <w:r>
+              <w:rPr>
+                <w:rFonts w:cstheme="majorHAnsi"/>
+                <w:b/>
+                <w:bCs/>
+                <w:noProof/>
+                <w:szCs w:val="21"/>
+              </w:rPr>
+              <mc:AlternateContent>
+                <mc:Choice Requires="wpi">
+                  <w:drawing>
+                    <wp:anchor distT="0" distB="0" distL="114300" distR="114300" simplePos="0" relativeHeight="251662336" behindDoc="0" locked="0" layoutInCell="1" allowOverlap="1" wp14:anchorId="724E3C3D" wp14:editId="200290E3">
+                      <wp:simplePos x="0" y="0"/>
+                      <wp:positionH relativeFrom="column">
+                        <wp:posOffset>1340783</wp:posOffset>
+                      </wp:positionH>
+                      <wp:positionV relativeFrom="paragraph">
+                        <wp:posOffset>55182</wp:posOffset>
+                      </wp:positionV>
+                      <wp:extent cx="530640" cy="114480"/>
+                      <wp:effectExtent l="38100" t="38100" r="41275" b="57150"/>
+                      <wp:wrapNone/>
+                      <wp:docPr id="461340880" name="Ink 26"/>
+                      <wp:cNvGraphicFramePr/>
+                      <a:graphic xmlns:a="http://schemas.openxmlformats.org/drawingml/2006/main">
+                        <a:graphicData uri="http://schemas.microsoft.com/office/word/2010/wordprocessingInk">
+                          <w14:contentPart bwMode="auto" r:id="rId11">
+                            <w14:nvContentPartPr>
+                              <w14:cNvContentPartPr/>
+                            </w14:nvContentPartPr>
+                            <w14:xfrm>
+                              <a:off x="0" y="0"/>
+                              <a:ext cx="530640" cy="114480"/>
+                            </w14:xfrm>
+                          </w14:contentPart>
+                        </a:graphicData>
+                      </a:graphic>
+                    </wp:anchor>
+                  </w:drawing>
+                </mc:Choice>
+                <mc:Fallback>
+                  <w:pict>
+                    <v:shapetype w14:anchorId="470AAE6F" id="_x0000_t75" coordsize="21600,21600" o:spt="75" o:preferrelative="t" path="m@4@5l@4@11@9@11@9@5xe" filled="f" stroked="f">
+                      <v:stroke joinstyle="miter"/>
+                      <v:formulas>
+                        <v:f eqn="if lineDrawn pixelLineWidth 0"/>
+                        <v:f eqn="sum @0 1 0"/>
+                        <v:f eqn="sum 0 0 @1"/>
+                        <v:f eqn="prod @2 1 2"/>
+                        <v:f eqn="prod @3 21600 pixelWidth"/>
+                        <v:f eqn="prod @3 21600 pixelHeight"/>
+                        <v:f eqn="sum @0 0 1"/>
+                        <v:f eqn="prod @6 1 2"/>
+                        <v:f eqn="prod @7 21600 pixelWidth"/>
+                        <v:f eqn="sum @8 21600 0"/>
+                        <v:f eqn="prod @7 21600 pixelHeight"/>
+                        <v:f eqn="sum @10 21600 0"/>
+                      </v:formulas>
+                      <v:path o:extrusionok="f" gradientshapeok="t" o:connecttype="rect"/>
+                      <o:lock v:ext="edit" aspectratio="t"/>
+                    </v:shapetype>
+                    <v:shape id="Ink 26" o:spid="_x0000_s1026" type="#_x0000_t75" style="position:absolute;margin-left:104.85pt;margin-top:3.65pt;width:43.2pt;height:10.4pt;z-index:251662336;visibility:visible;mso-wrap-style:square;mso-wrap-distance-left:9pt;mso-wrap-distance-top:0;mso-wrap-distance-right:9pt;mso-wrap-distance-bottom:0;mso-position-horizontal:absolute;mso-position-horizontal-relative:text;mso-position-vertical:absolute;mso-position-vertical-relative:text" o:gfxdata="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">
+                      <v:imagedata r:id="rId12" o:title=""/>
+                    </v:shape>
+                  </w:pict>
+                </mc:Fallback>
+              </mc:AlternateContent>
+            </w:r>
           </w:p>
           <w:p>
             <w:pPr>
@@ -993,20 +1119,78 @@
                 <w:rFonts w:cstheme="majorHAnsi"/>
                 <w:b/>
                 <w:bCs/>
+                <w:noProof/>
                 <w:szCs w:val="21"/>
               </w:rPr>
-              <w:t>Date:</w:t>
-            </w:r>
-          </w:p>
-          <w:p>
-            <w:pPr>
-              <w:spacing w:after="0" w:line="256" w:lineRule="auto"/>
+              <mc:AlternateContent>
+                <mc:Choice Requires="wpi">
+                  <w:drawing>
+                    <wp:anchor distT="0" distB="0" distL="114300" distR="114300" simplePos="0" relativeHeight="251682816" behindDoc="0" locked="0" layoutInCell="1" allowOverlap="1" wp14:anchorId="731229A4" wp14:editId="68D1A115">
+                      <wp:simplePos x="0" y="0"/>
+                      <wp:positionH relativeFrom="column">
+                        <wp:posOffset>1522730</wp:posOffset>
+                      </wp:positionH>
+                      <wp:positionV relativeFrom="paragraph">
+                        <wp:posOffset>-125095</wp:posOffset>
+                      </wp:positionV>
+                      <wp:extent cx="1864125" cy="311085"/>
+                      <wp:effectExtent l="38100" t="57150" r="3175" b="51435"/>
+                      <wp:wrapNone/>
+                      <wp:docPr id="1094371335" name="Ink 52"/>
+                      <wp:cNvGraphicFramePr/>
+                      <a:graphic xmlns:a="http://schemas.openxmlformats.org/drawingml/2006/main">
+                        <a:graphicData uri="http://schemas.microsoft.com/office/word/2010/wordprocessingInk">
+                          <w14:contentPart bwMode="auto" r:id="rId13">
+                            <w14:nvContentPartPr>
+                              <w14:cNvContentPartPr/>
+                            </w14:nvContentPartPr>
+                            <w14:xfrm>
+                              <a:off x="0" y="0"/>
+                              <a:ext cx="1864125" cy="311085"/>
+                            </w14:xfrm>
+                          </w14:contentPart>
+                        </a:graphicData>
+                      </a:graphic>
+                    </wp:anchor>
+                  </w:drawing>
+                </mc:Choice>
+                <mc:Fallback>
+                  <w:pict>
+                    <v:shape w14:anchorId="4D8B3309" id="Ink 52" o:spid="_x0000_s1026" type="#_x0000_t75" style="position:absolute;margin-left:119.2pt;margin-top:-10.55pt;width:148.2pt;height:25.95pt;z-index:251682816;visibility:visible;mso-wrap-style:square;mso-wrap-distance-left:9pt;mso-wrap-distance-top:0;mso-wrap-distance-right:9pt;mso-wrap-distance-bottom:0;mso-position-horizontal:absolute;mso-position-horizontal-relative:text;mso-position-vertical:absolute;mso-position-vertical-relative:text" o:gfxdata="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">
+                      <v:imagedata r:id="rId14" o:title=""/>
+                    </v:shape>
+                  </w:pict>
+                </mc:Fallback>
+              </mc:AlternateContent>
+            </w:r>
+            <w:r>
               <w:rPr>
                 <w:rFonts w:cstheme="majorHAnsi"/>
                 <w:b/>
                 <w:bCs/>
                 <w:szCs w:val="21"/>
               </w:rPr>
+              <w:t>Date:</w:t>
+            </w:r>
+            <w:r>
+              <w:rPr>
+                <w:rFonts w:cstheme="majorHAnsi"/>
+                <w:b/>
+                <w:bCs/>
+                <w:szCs w:val="21"/>
+              </w:rPr>
+              <w:t xml:space="preserve"> 09/03/2024</w:t>
+            </w:r>
+          </w:p>
+          <w:p>
+            <w:pPr>
+              <w:spacing w:after="0" w:line="256" w:lineRule="auto"/>
+              <w:rPr>
+                <w:rFonts w:cstheme="majorHAnsi"/>
+                <w:b/>
+                <w:bCs/>
+                <w:szCs w:val="21"/>
+              </w:rPr>
             </w:pPr>
           </w:p>
         </w:tc>
@@ -1089,7 +1273,7 @@
         </w:rPr>
       </w:pPr>
     </w:p>
-    <w:bookmarkStart w:id="0" w:name="_Toc160374039" w:displacedByCustomXml="next"/>
+    <w:bookmarkStart w:id="0" w:name="_Toc160900379" w:displacedByCustomXml="next"/>
     <w:sdt>
       <w:sdtPr>
         <w:rPr>
@@ -1145,7 +1329,7 @@
           <w:r>
             <w:fldChar w:fldCharType="separate"/>
           </w:r>
-          <w:hyperlink w:anchor="_Toc160374039" w:history="1">
+          <w:hyperlink w:anchor="_Toc160900379" w:history="1">
             <w:r>
               <w:rPr>
                 <w:rStyle w:val="Hyperlink"/>
@@ -1172,7 +1356,7 @@
                 <w:noProof/>
                 <w:webHidden/>
               </w:rPr>
-              <w:instrText xml:space="preserve"> PAGEREF _Toc160374039 \h </w:instrText>
+              <w:instrText xml:space="preserve"> PAGEREF _Toc160900379 \h </w:instrText>
             </w:r>
             <w:r>
               <w:rPr>
@@ -1219,7 +1403,7 @@
               <w14:ligatures w14:val="standardContextual"/>
             </w:rPr>
           </w:pPr>
-          <w:hyperlink w:anchor="_Toc160374040" w:history="1">
+          <w:hyperlink w:anchor="_Toc160900380" w:history="1">
             <w:r>
               <w:rPr>
                 <w:rStyle w:val="Hyperlink"/>
@@ -1246,7 +1430,7 @@
                 <w:noProof/>
                 <w:webHidden/>
               </w:rPr>
-              <w:instrText xml:space="preserve"> PAGEREF _Toc160374040 \h </w:instrText>
+              <w:instrText xml:space="preserve"> PAGEREF _Toc160900380 \h </w:instrText>
             </w:r>
             <w:r>
               <w:rPr>
@@ -1266,7 +1450,7 @@
                 <w:noProof/>
                 <w:webHidden/>
               </w:rPr>
-              <w:t>2</w:t>
+              <w:t>3</w:t>
             </w:r>
             <w:r>
               <w:rPr>
@@ -1293,7 +1477,7 @@
               <w14:ligatures w14:val="standardContextual"/>
             </w:rPr>
           </w:pPr>
-          <w:hyperlink w:anchor="_Toc160374041" w:history="1">
+          <w:hyperlink w:anchor="_Toc160900381" w:history="1">
             <w:r>
               <w:rPr>
                 <w:rStyle w:val="Hyperlink"/>
@@ -1320,7 +1504,7 @@
                 <w:noProof/>
                 <w:webHidden/>
               </w:rPr>
-              <w:instrText xml:space="preserve"> PAGEREF _Toc160374041 \h </w:instrText>
+              <w:instrText xml:space="preserve"> PAGEREF _Toc160900381 \h </w:instrText>
             </w:r>
             <w:r>
               <w:rPr>
@@ -1367,7 +1551,7 @@
               <w14:ligatures w14:val="standardContextual"/>
             </w:rPr>
           </w:pPr>
-          <w:hyperlink w:anchor="_Toc160374042" w:history="1">
+          <w:hyperlink w:anchor="_Toc160900382" w:history="1">
             <w:r>
               <w:rPr>
                 <w:rStyle w:val="Hyperlink"/>
@@ -1394,7 +1578,7 @@
                 <w:noProof/>
                 <w:webHidden/>
               </w:rPr>
-              <w:instrText xml:space="preserve"> PAGEREF _Toc160374042 \h </w:instrText>
+              <w:instrText xml:space="preserve"> PAGEREF _Toc160900382 \h </w:instrText>
             </w:r>
             <w:r>
               <w:rPr>
@@ -1441,7 +1625,7 @@
               <w14:ligatures w14:val="standardContextual"/>
             </w:rPr>
           </w:pPr>
-          <w:hyperlink w:anchor="_Toc160374043" w:history="1">
+          <w:hyperlink w:anchor="_Toc160900383" w:history="1">
             <w:r>
               <w:rPr>
                 <w:rStyle w:val="Hyperlink"/>
@@ -1468,7 +1652,7 @@
                 <w:noProof/>
                 <w:webHidden/>
               </w:rPr>
-              <w:instrText xml:space="preserve"> PAGEREF _Toc160374043 \h </w:instrText>
+              <w:instrText xml:space="preserve"> PAGEREF _Toc160900383 \h </w:instrText>
             </w:r>
             <w:r>
               <w:rPr>
@@ -1515,7 +1699,7 @@
               <w14:ligatures w14:val="standardContextual"/>
             </w:rPr>
           </w:pPr>
-          <w:hyperlink w:anchor="_Toc160374044" w:history="1">
+          <w:hyperlink w:anchor="_Toc160900384" w:history="1">
             <w:r>
               <w:rPr>
                 <w:rStyle w:val="Hyperlink"/>
@@ -1542,7 +1726,7 @@
                 <w:noProof/>
                 <w:webHidden/>
               </w:rPr>
-              <w:instrText xml:space="preserve"> PAGEREF _Toc160374044 \h </w:instrText>
+              <w:instrText xml:space="preserve"> PAGEREF _Toc160900384 \h </w:instrText>
             </w:r>
             <w:r>
               <w:rPr>
@@ -1589,7 +1773,7 @@
               <w14:ligatures w14:val="standardContextual"/>
             </w:rPr>
           </w:pPr>
-          <w:hyperlink w:anchor="_Toc160374045" w:history="1">
+          <w:hyperlink w:anchor="_Toc160900385" w:history="1">
             <w:r>
               <w:rPr>
                 <w:rStyle w:val="Hyperlink"/>
@@ -1616,7 +1800,7 @@
                 <w:noProof/>
                 <w:webHidden/>
               </w:rPr>
-              <w:instrText xml:space="preserve"> PAGEREF _Toc160374045 \h </w:instrText>
+              <w:instrText xml:space="preserve"> PAGEREF _Toc160900385 \h </w:instrText>
             </w:r>
             <w:r>
               <w:rPr>
@@ -1663,7 +1847,7 @@
               <w14:ligatures w14:val="standardContextual"/>
             </w:rPr>
           </w:pPr>
-          <w:hyperlink w:anchor="_Toc160374046" w:history="1">
+          <w:hyperlink w:anchor="_Toc160900386" w:history="1">
             <w:r>
               <w:rPr>
                 <w:rStyle w:val="Hyperlink"/>
@@ -1690,7 +1874,7 @@
                 <w:noProof/>
                 <w:webHidden/>
               </w:rPr>
-              <w:instrText xml:space="preserve"> PAGEREF _Toc160374046 \h </w:instrText>
+              <w:instrText xml:space="preserve"> PAGEREF _Toc160900386 \h </w:instrText>
             </w:r>
             <w:r>
               <w:rPr>
@@ -1737,7 +1921,7 @@
               <w14:ligatures w14:val="standardContextual"/>
             </w:rPr>
           </w:pPr>
-          <w:hyperlink w:anchor="_Toc160374047" w:history="1">
+          <w:hyperlink w:anchor="_Toc160900387" w:history="1">
             <w:r>
               <w:rPr>
                 <w:rStyle w:val="Hyperlink"/>
@@ -1764,7 +1948,7 @@
                 <w:noProof/>
                 <w:webHidden/>
               </w:rPr>
-              <w:instrText xml:space="preserve"> PAGEREF _Toc160374047 \h </w:instrText>
+              <w:instrText xml:space="preserve"> PAGEREF _Toc160900387 \h </w:instrText>
             </w:r>
             <w:r>
               <w:rPr>
@@ -1811,7 +1995,7 @@
               <w14:ligatures w14:val="standardContextual"/>
             </w:rPr>
           </w:pPr>
-          <w:hyperlink w:anchor="_Toc160374048" w:history="1">
+          <w:hyperlink w:anchor="_Toc160900388" w:history="1">
             <w:r>
               <w:rPr>
                 <w:rStyle w:val="Hyperlink"/>
@@ -1838,7 +2022,7 @@
                 <w:noProof/>
                 <w:webHidden/>
               </w:rPr>
-              <w:instrText xml:space="preserve"> PAGEREF _Toc160374048 \h </w:instrText>
+              <w:instrText xml:space="preserve"> PAGEREF _Toc160900388 \h </w:instrText>
             </w:r>
             <w:r>
               <w:rPr>
@@ -1885,7 +2069,7 @@
               <w14:ligatures w14:val="standardContextual"/>
             </w:rPr>
           </w:pPr>
-          <w:hyperlink w:anchor="_Toc160374049" w:history="1">
+          <w:hyperlink w:anchor="_Toc160900389" w:history="1">
             <w:r>
               <w:rPr>
                 <w:rStyle w:val="Hyperlink"/>
@@ -1912,7 +2096,7 @@
                 <w:noProof/>
                 <w:webHidden/>
               </w:rPr>
-              <w:instrText xml:space="preserve"> PAGEREF _Toc160374049 \h </w:instrText>
+              <w:instrText xml:space="preserve"> PAGEREF _Toc160900389 \h </w:instrText>
             </w:r>
             <w:r>
               <w:rPr>
@@ -1959,7 +2143,7 @@
               <w14:ligatures w14:val="standardContextual"/>
             </w:rPr>
           </w:pPr>
-          <w:hyperlink w:anchor="_Toc160374050" w:history="1">
+          <w:hyperlink w:anchor="_Toc160900390" w:history="1">
             <w:r>
               <w:rPr>
                 <w:rStyle w:val="Hyperlink"/>
@@ -1986,7 +2170,7 @@
                 <w:noProof/>
                 <w:webHidden/>
               </w:rPr>
-              <w:instrText xml:space="preserve"> PAGEREF _Toc160374050 \h </w:instrText>
+              <w:instrText xml:space="preserve"> PAGEREF _Toc160900390 \h </w:instrText>
             </w:r>
             <w:r>
               <w:rPr>
@@ -2033,13 +2217,13 @@
               <w14:ligatures w14:val="standardContextual"/>
             </w:rPr>
           </w:pPr>
-          <w:hyperlink w:anchor="_Toc160374051" w:history="1">
+          <w:hyperlink w:anchor="_Toc160900391" w:history="1">
             <w:r>
               <w:rPr>
                 <w:rStyle w:val="Hyperlink"/>
                 <w:noProof/>
               </w:rPr>
-              <w:t>Project Contents</w:t>
+              <w:t>Project Specifics</w:t>
             </w:r>
             <w:r>
               <w:rPr>
@@ -2060,7 +2244,7 @@
                 <w:noProof/>
                 <w:webHidden/>
               </w:rPr>
-              <w:instrText xml:space="preserve"> PAGEREF _Toc160374051 \h </w:instrText>
+              <w:instrText xml:space="preserve"> PAGEREF _Toc160900391 \h </w:instrText>
             </w:r>
             <w:r>
               <w:rPr>
@@ -2107,7 +2291,7 @@
               <w14:ligatures w14:val="standardContextual"/>
             </w:rPr>
           </w:pPr>
-          <w:hyperlink w:anchor="_Toc160374052" w:history="1">
+          <w:hyperlink w:anchor="_Toc160900392" w:history="1">
             <w:r>
               <w:rPr>
                 <w:rStyle w:val="Hyperlink"/>
@@ -2134,7 +2318,7 @@
                 <w:noProof/>
                 <w:webHidden/>
               </w:rPr>
-              <w:instrText xml:space="preserve"> PAGEREF _Toc160374052 \h </w:instrText>
+              <w:instrText xml:space="preserve"> PAGEREF _Toc160900392 \h </w:instrText>
             </w:r>
             <w:r>
               <w:rPr>
@@ -2181,7 +2365,7 @@
               <w14:ligatures w14:val="standardContextual"/>
             </w:rPr>
           </w:pPr>
-          <w:hyperlink w:anchor="_Toc160374053" w:history="1">
+          <w:hyperlink w:anchor="_Toc160900393" w:history="1">
             <w:r>
               <w:rPr>
                 <w:rStyle w:val="Hyperlink"/>
@@ -2208,7 +2392,7 @@
                 <w:noProof/>
                 <w:webHidden/>
               </w:rPr>
-              <w:instrText xml:space="preserve"> PAGEREF _Toc160374053 \h </w:instrText>
+              <w:instrText xml:space="preserve"> PAGEREF _Toc160900393 \h </w:instrText>
             </w:r>
             <w:r>
               <w:rPr>
@@ -2246,10 +2430,16 @@
               <w:tab w:val="right" w:leader="dot" w:pos="10456"/>
             </w:tabs>
             <w:rPr>
+              <w:rFonts w:asciiTheme="minorHAnsi" w:eastAsiaTheme="minorEastAsia" w:hAnsiTheme="minorHAnsi"/>
               <w:noProof/>
+              <w:kern w:val="2"/>
+              <w:sz w:val="24"/>
+              <w:szCs w:val="24"/>
+              <w:lang w:eastAsia="en-GB"/>
+              <w14:ligatures w14:val="standardContextual"/>
             </w:rPr>
           </w:pPr>
-          <w:hyperlink w:anchor="_Toc160374054" w:history="1">
+          <w:hyperlink w:anchor="_Toc160900394" w:history="1">
             <w:r>
               <w:rPr>
                 <w:rStyle w:val="Hyperlink"/>
@@ -2276,7 +2466,7 @@
                 <w:noProof/>
                 <w:webHidden/>
               </w:rPr>
-              <w:instrText xml:space="preserve"> PAGEREF _Toc160374054 \h </w:instrText>
+              <w:instrText xml:space="preserve"> PAGEREF _Toc160900394 \h </w:instrText>
             </w:r>
             <w:r>
               <w:rPr>
@@ -2323,7 +2513,7 @@
               <w14:ligatures w14:val="standardContextual"/>
             </w:rPr>
           </w:pPr>
-          <w:hyperlink w:anchor="_Toc160374055" w:history="1">
+          <w:hyperlink w:anchor="_Toc160900395" w:history="1">
             <w:r>
               <w:rPr>
                 <w:rStyle w:val="Hyperlink"/>
@@ -2350,7 +2540,7 @@
                 <w:noProof/>
                 <w:webHidden/>
               </w:rPr>
-              <w:instrText xml:space="preserve"> PAGEREF _Toc160374055 \h </w:instrText>
+              <w:instrText xml:space="preserve"> PAGEREF _Toc160900395 \h </w:instrText>
             </w:r>
             <w:r>
               <w:rPr>
@@ -2388,10 +2578,16 @@
               <w:tab w:val="right" w:leader="dot" w:pos="10456"/>
             </w:tabs>
             <w:rPr>
+              <w:rFonts w:asciiTheme="minorHAnsi" w:eastAsiaTheme="minorEastAsia" w:hAnsiTheme="minorHAnsi"/>
               <w:noProof/>
+              <w:kern w:val="2"/>
+              <w:sz w:val="24"/>
+              <w:szCs w:val="24"/>
+              <w:lang w:eastAsia="en-GB"/>
+              <w14:ligatures w14:val="standardContextual"/>
             </w:rPr>
           </w:pPr>
-          <w:hyperlink w:anchor="_Toc160374056" w:history="1">
+          <w:hyperlink w:anchor="_Toc160900396" w:history="1">
             <w:r>
               <w:rPr>
                 <w:rStyle w:val="Hyperlink"/>
@@ -2418,7 +2614,7 @@
                 <w:noProof/>
                 <w:webHidden/>
               </w:rPr>
-              <w:instrText xml:space="preserve"> PAGEREF _Toc160374056 \h </w:instrText>
+              <w:instrText xml:space="preserve"> PAGEREF _Toc160900396 \h </w:instrText>
             </w:r>
             <w:r>
               <w:rPr>
@@ -2456,10 +2652,16 @@
               <w:tab w:val="right" w:leader="dot" w:pos="10456"/>
             </w:tabs>
             <w:rPr>
+              <w:rFonts w:asciiTheme="minorHAnsi" w:eastAsiaTheme="minorEastAsia" w:hAnsiTheme="minorHAnsi"/>
               <w:noProof/>
+              <w:kern w:val="2"/>
+              <w:sz w:val="24"/>
+              <w:szCs w:val="24"/>
+              <w:lang w:eastAsia="en-GB"/>
+              <w14:ligatures w14:val="standardContextual"/>
             </w:rPr>
           </w:pPr>
-          <w:hyperlink w:anchor="_Toc160374057" w:history="1">
+          <w:hyperlink w:anchor="_Toc160900397" w:history="1">
             <w:r>
               <w:rPr>
                 <w:rStyle w:val="Hyperlink"/>
@@ -2486,7 +2688,7 @@
                 <w:noProof/>
                 <w:webHidden/>
               </w:rPr>
-              <w:instrText xml:space="preserve"> PAGEREF _Toc160374057 \h </w:instrText>
+              <w:instrText xml:space="preserve"> PAGEREF _Toc160900397 \h </w:instrText>
             </w:r>
             <w:r>
               <w:rPr>
@@ -2524,10 +2726,16 @@
               <w:tab w:val="right" w:leader="dot" w:pos="10456"/>
             </w:tabs>
             <w:rPr>
+              <w:rFonts w:asciiTheme="minorHAnsi" w:eastAsiaTheme="minorEastAsia" w:hAnsiTheme="minorHAnsi"/>
               <w:noProof/>
+              <w:kern w:val="2"/>
+              <w:sz w:val="24"/>
+              <w:szCs w:val="24"/>
+              <w:lang w:eastAsia="en-GB"/>
+              <w14:ligatures w14:val="standardContextual"/>
             </w:rPr>
           </w:pPr>
-          <w:hyperlink w:anchor="_Toc160374058" w:history="1">
+          <w:hyperlink w:anchor="_Toc160900398" w:history="1">
             <w:r>
               <w:rPr>
                 <w:rStyle w:val="Hyperlink"/>
@@ -2554,7 +2762,7 @@
                 <w:noProof/>
                 <w:webHidden/>
               </w:rPr>
-              <w:instrText xml:space="preserve"> PAGEREF _Toc160374058 \h </w:instrText>
+              <w:instrText xml:space="preserve"> PAGEREF _Toc160900398 \h </w:instrText>
             </w:r>
             <w:r>
               <w:rPr>
@@ -2592,10 +2800,16 @@
               <w:tab w:val="right" w:leader="dot" w:pos="10456"/>
             </w:tabs>
             <w:rPr>
+              <w:rFonts w:asciiTheme="minorHAnsi" w:eastAsiaTheme="minorEastAsia" w:hAnsiTheme="minorHAnsi"/>
               <w:noProof/>
+              <w:kern w:val="2"/>
+              <w:sz w:val="24"/>
+              <w:szCs w:val="24"/>
+              <w:lang w:eastAsia="en-GB"/>
+              <w14:ligatures w14:val="standardContextual"/>
             </w:rPr>
           </w:pPr>
-          <w:hyperlink w:anchor="_Toc160374059" w:history="1">
+          <w:hyperlink w:anchor="_Toc160900399" w:history="1">
             <w:r>
               <w:rPr>
                 <w:rStyle w:val="Hyperlink"/>
@@ -2622,7 +2836,7 @@
                 <w:noProof/>
                 <w:webHidden/>
               </w:rPr>
-              <w:instrText xml:space="preserve"> PAGEREF _Toc160374059 \h </w:instrText>
+              <w:instrText xml:space="preserve"> PAGEREF _Toc160900399 \h </w:instrText>
             </w:r>
             <w:r>
               <w:rPr>
@@ -2642,7 +2856,7 @@
                 <w:noProof/>
                 <w:webHidden/>
               </w:rPr>
-              <w:t>13</w:t>
+              <w:t>14</w:t>
             </w:r>
             <w:r>
               <w:rPr>
@@ -2660,10 +2874,16 @@
               <w:tab w:val="right" w:leader="dot" w:pos="10456"/>
             </w:tabs>
             <w:rPr>
+              <w:rFonts w:asciiTheme="minorHAnsi" w:eastAsiaTheme="minorEastAsia" w:hAnsiTheme="minorHAnsi"/>
               <w:noProof/>
+              <w:kern w:val="2"/>
+              <w:sz w:val="24"/>
+              <w:szCs w:val="24"/>
+              <w:lang w:eastAsia="en-GB"/>
+              <w14:ligatures w14:val="standardContextual"/>
             </w:rPr>
           </w:pPr>
-          <w:hyperlink w:anchor="_Toc160374060" w:history="1">
+          <w:hyperlink w:anchor="_Toc160900400" w:history="1">
             <w:r>
               <w:rPr>
                 <w:rStyle w:val="Hyperlink"/>
@@ -2690,7 +2910,7 @@
                 <w:noProof/>
                 <w:webHidden/>
               </w:rPr>
-              <w:instrText xml:space="preserve"> PAGEREF _Toc160374060 \h </w:instrText>
+              <w:instrText xml:space="preserve"> PAGEREF _Toc160900400 \h </w:instrText>
             </w:r>
             <w:r>
               <w:rPr>
@@ -2737,13 +2957,13 @@
               <w14:ligatures w14:val="standardContextual"/>
             </w:rPr>
           </w:pPr>
-          <w:hyperlink w:anchor="_Toc160374061" w:history="1">
+          <w:hyperlink w:anchor="_Toc160900401" w:history="1">
             <w:r>
               <w:rPr>
                 <w:rStyle w:val="Hyperlink"/>
                 <w:noProof/>
               </w:rPr>
-              <w:t>Task 4 – Risk Management</w:t>
+              <w:t>Risk Management</w:t>
             </w:r>
             <w:r>
               <w:rPr>
@@ -2764,7 +2984,7 @@
                 <w:noProof/>
                 <w:webHidden/>
               </w:rPr>
-              <w:instrText xml:space="preserve"> PAGEREF _Toc160374061 \h </w:instrText>
+              <w:instrText xml:space="preserve"> PAGEREF _Toc160900401 \h </w:instrText>
             </w:r>
             <w:r>
               <w:rPr>
@@ -2785,6 +3005,154 @@
                 <w:webHidden/>
               </w:rPr>
               <w:t>15</w:t>
+            </w:r>
+            <w:r>
+              <w:rPr>
+                <w:noProof/>
+                <w:webHidden/>
+              </w:rPr>
+              <w:fldChar w:fldCharType="end"/>
+            </w:r>
+          </w:hyperlink>
+        </w:p>
+        <w:p>
+          <w:pPr>
+            <w:pStyle w:val="TOC2"/>
+            <w:tabs>
+              <w:tab w:val="right" w:leader="dot" w:pos="10456"/>
+            </w:tabs>
+            <w:rPr>
+              <w:rFonts w:asciiTheme="minorHAnsi" w:eastAsiaTheme="minorEastAsia" w:hAnsiTheme="minorHAnsi"/>
+              <w:noProof/>
+              <w:kern w:val="2"/>
+              <w:sz w:val="24"/>
+              <w:szCs w:val="24"/>
+              <w:lang w:eastAsia="en-GB"/>
+              <w14:ligatures w14:val="standardContextual"/>
+            </w:rPr>
+          </w:pPr>
+          <w:hyperlink w:anchor="_Toc160900402" w:history="1">
+            <w:r>
+              <w:rPr>
+                <w:rStyle w:val="Hyperlink"/>
+                <w:noProof/>
+              </w:rPr>
+              <w:t>Risk Management Process Proposal</w:t>
+            </w:r>
+            <w:r>
+              <w:rPr>
+                <w:noProof/>
+                <w:webHidden/>
+              </w:rPr>
+              <w:tab/>
+            </w:r>
+            <w:r>
+              <w:rPr>
+                <w:noProof/>
+                <w:webHidden/>
+              </w:rPr>
+              <w:fldChar w:fldCharType="begin"/>
+            </w:r>
+            <w:r>
+              <w:rPr>
+                <w:noProof/>
+                <w:webHidden/>
+              </w:rPr>
+              <w:instrText xml:space="preserve"> PAGEREF _Toc160900402 \h </w:instrText>
+            </w:r>
+            <w:r>
+              <w:rPr>
+                <w:noProof/>
+                <w:webHidden/>
+              </w:rPr>
+            </w:r>
+            <w:r>
+              <w:rPr>
+                <w:noProof/>
+                <w:webHidden/>
+              </w:rPr>
+              <w:fldChar w:fldCharType="separate"/>
+            </w:r>
+            <w:r>
+              <w:rPr>
+                <w:noProof/>
+                <w:webHidden/>
+              </w:rPr>
+              <w:t>15</w:t>
+            </w:r>
+            <w:r>
+              <w:rPr>
+                <w:noProof/>
+                <w:webHidden/>
+              </w:rPr>
+              <w:fldChar w:fldCharType="end"/>
+            </w:r>
+          </w:hyperlink>
+        </w:p>
+        <w:p>
+          <w:pPr>
+            <w:pStyle w:val="TOC2"/>
+            <w:tabs>
+              <w:tab w:val="right" w:leader="dot" w:pos="10456"/>
+            </w:tabs>
+            <w:rPr>
+              <w:rFonts w:asciiTheme="minorHAnsi" w:eastAsiaTheme="minorEastAsia" w:hAnsiTheme="minorHAnsi"/>
+              <w:noProof/>
+              <w:kern w:val="2"/>
+              <w:sz w:val="24"/>
+              <w:szCs w:val="24"/>
+              <w:lang w:eastAsia="en-GB"/>
+              <w14:ligatures w14:val="standardContextual"/>
+            </w:rPr>
+          </w:pPr>
+          <w:hyperlink w:anchor="_Toc160900403" w:history="1">
+            <w:r>
+              <w:rPr>
+                <w:rStyle w:val="Hyperlink"/>
+                <w:noProof/>
+              </w:rPr>
+              <w:t>Risk Breakdown Structure</w:t>
+            </w:r>
+            <w:r>
+              <w:rPr>
+                <w:noProof/>
+                <w:webHidden/>
+              </w:rPr>
+              <w:tab/>
+            </w:r>
+            <w:r>
+              <w:rPr>
+                <w:noProof/>
+                <w:webHidden/>
+              </w:rPr>
+              <w:fldChar w:fldCharType="begin"/>
+            </w:r>
+            <w:r>
+              <w:rPr>
+                <w:noProof/>
+                <w:webHidden/>
+              </w:rPr>
+              <w:instrText xml:space="preserve"> PAGEREF _Toc160900403 \h </w:instrText>
+            </w:r>
+            <w:r>
+              <w:rPr>
+                <w:noProof/>
+                <w:webHidden/>
+              </w:rPr>
+            </w:r>
+            <w:r>
+              <w:rPr>
+                <w:noProof/>
+                <w:webHidden/>
+              </w:rPr>
+              <w:fldChar w:fldCharType="separate"/>
+            </w:r>
+            <w:r>
+              <w:rPr>
+                <w:noProof/>
+                <w:webHidden/>
+              </w:rPr>
+              <w:t>17</w:t>
             </w:r>
             <w:r>
               <w:rPr>
@@ -2811,7 +3179,7 @@
               <w14:ligatures w14:val="standardContextual"/>
             </w:rPr>
           </w:pPr>
-          <w:hyperlink w:anchor="_Toc160374062" w:history="1">
+          <w:hyperlink w:anchor="_Toc160900404" w:history="1">
             <w:r>
               <w:rPr>
                 <w:rStyle w:val="Hyperlink"/>
@@ -2838,7 +3206,7 @@
                 <w:noProof/>
                 <w:webHidden/>
               </w:rPr>
-              <w:instrText xml:space="preserve"> PAGEREF _Toc160374062 \h </w:instrText>
+              <w:instrText xml:space="preserve"> PAGEREF _Toc160900404 \h </w:instrText>
             </w:r>
             <w:r>
               <w:rPr>
@@ -2858,7 +3226,7 @@
                 <w:noProof/>
                 <w:webHidden/>
               </w:rPr>
-              <w:t>15</w:t>
+              <w:t>18</w:t>
             </w:r>
             <w:r>
               <w:rPr>
@@ -2948,7 +3316,7 @@
       <w:pPr>
         <w:pStyle w:val="Heading1"/>
       </w:pPr>
-      <w:bookmarkStart w:id="1" w:name="_Toc160374040"/>
+      <w:bookmarkStart w:id="1" w:name="_Toc160900380"/>
       <w:r>
         <w:lastRenderedPageBreak/>
         <w:t>Project Identification</w:t>
@@ -2980,7 +3348,7 @@
       <w:pPr>
         <w:pStyle w:val="Heading1"/>
       </w:pPr>
-      <w:bookmarkStart w:id="2" w:name="_Toc160374041"/>
+      <w:bookmarkStart w:id="2" w:name="_Toc160900381"/>
       <w:r>
         <w:t>Stakeholder Analysis</w:t>
       </w:r>
@@ -2990,7 +3358,7 @@
       <w:pPr>
         <w:pStyle w:val="Heading2"/>
       </w:pPr>
-      <w:bookmarkStart w:id="3" w:name="_Toc160374042"/>
+      <w:bookmarkStart w:id="3" w:name="_Toc160900382"/>
       <w:r>
         <w:t>Project Ecosystem Map:</w:t>
       </w:r>
@@ -3022,7 +3390,7 @@
                     </pic:cNvPicPr>
                   </pic:nvPicPr>
                   <pic:blipFill>
-                    <a:blip r:embed="rId11" cstate="print">
+                    <a:blip r:embed="rId15" cstate="print">
                       <a:extLst>
                         <a:ext uri="{28A0092B-C50C-407E-A947-70E740481C1C}">
                           <a14:useLocalDpi xmlns:a14="http://schemas.microsoft.com/office/drawing/2010/main" val="0"/>
@@ -3096,7 +3464,7 @@
       <w:pPr>
         <w:pStyle w:val="Heading2"/>
       </w:pPr>
-      <w:bookmarkStart w:id="4" w:name="_Toc160374043"/>
+      <w:bookmarkStart w:id="4" w:name="_Toc160900383"/>
       <w:r>
         <w:lastRenderedPageBreak/>
         <w:t>Stakeholder Power to Interest Matrix</w:t>
@@ -3130,7 +3498,7 @@
                     </pic:cNvPicPr>
                   </pic:nvPicPr>
                   <pic:blipFill>
-                    <a:blip r:embed="rId12">
+                    <a:blip r:embed="rId16">
                       <a:extLst>
                         <a:ext uri="{28A0092B-C50C-407E-A947-70E740481C1C}">
                           <a14:useLocalDpi xmlns:a14="http://schemas.microsoft.com/office/drawing/2010/main" val="0"/>
@@ -3204,8 +3572,8 @@
     <w:p>
       <w:pPr>
         <w:sectPr>
-          <w:headerReference w:type="default" r:id="rId13"/>
-          <w:footerReference w:type="default" r:id="rId14"/>
+          <w:headerReference w:type="default" r:id="rId17"/>
+          <w:footerReference w:type="default" r:id="rId18"/>
           <w:pgSz w:w="11906" w:h="16838"/>
           <w:pgMar w:top="720" w:right="720" w:bottom="720" w:left="720" w:header="709" w:footer="709" w:gutter="0"/>
           <w:cols w:space="708"/>
@@ -3218,7 +3586,7 @@
       <w:pPr>
         <w:pStyle w:val="Heading2"/>
       </w:pPr>
-      <w:bookmarkStart w:id="5" w:name="_Toc160374044"/>
+      <w:bookmarkStart w:id="5" w:name="_Toc160900384"/>
       <w:r>
         <w:t>Stakeholder Analysis Table</w:t>
       </w:r>
@@ -4860,7 +5228,7 @@
       <w:pPr>
         <w:pStyle w:val="Heading1"/>
       </w:pPr>
-      <w:bookmarkStart w:id="6" w:name="_Toc160374045"/>
+      <w:bookmarkStart w:id="6" w:name="_Toc160900385"/>
       <w:r>
         <w:t>Team Building</w:t>
       </w:r>
@@ -4874,7 +5242,7 @@
       <w:pPr>
         <w:pStyle w:val="Heading2"/>
       </w:pPr>
-      <w:bookmarkStart w:id="7" w:name="_Toc160374046"/>
+      <w:bookmarkStart w:id="7" w:name="_Toc160900386"/>
       <w:r>
         <w:t>Belbin</w:t>
       </w:r>
@@ -4896,7 +5264,15 @@
         <w:t>Belbin’s Theory of Team Building</w:t>
       </w:r>
       <w:r>
-        <w:t xml:space="preserve"> (Belbin, n.d)</w:t>
+        <w:t xml:space="preserve"> (Belbin, </w:t>
+      </w:r>
+      <w:proofErr w:type="spellStart"/>
+      <w:r>
+        <w:t>n.d</w:t>
+      </w:r>
+      <w:proofErr w:type="spellEnd"/>
+      <w:r>
+        <w:t>)</w:t>
       </w:r>
       <w:r>
         <w:t xml:space="preserve"> will be </w:t>
@@ -4940,7 +5316,7 @@
                     </pic:cNvPicPr>
                   </pic:nvPicPr>
                   <pic:blipFill>
-                    <a:blip r:embed="rId15" cstate="print">
+                    <a:blip r:embed="rId19" cstate="print">
                       <a:extLst>
                         <a:ext uri="{28A0092B-C50C-407E-A947-70E740481C1C}">
                           <a14:useLocalDpi xmlns:a14="http://schemas.microsoft.com/office/drawing/2010/main" val="0"/>
@@ -5043,7 +5419,7 @@
       <w:pPr>
         <w:pStyle w:val="Heading2"/>
       </w:pPr>
-      <w:bookmarkStart w:id="8" w:name="_Toc160374047"/>
+      <w:bookmarkStart w:id="8" w:name="_Toc160900387"/>
       <w:r>
         <w:t>Shaper</w:t>
       </w:r>
@@ -5156,7 +5532,7 @@
       <w:pPr>
         <w:pStyle w:val="Heading2"/>
       </w:pPr>
-      <w:bookmarkStart w:id="9" w:name="_Toc160374048"/>
+      <w:bookmarkStart w:id="9" w:name="_Toc160900388"/>
       <w:r>
         <w:t>Co-ordinator</w:t>
       </w:r>
@@ -5260,7 +5636,7 @@
       <w:pPr>
         <w:pStyle w:val="Heading2"/>
       </w:pPr>
-      <w:bookmarkStart w:id="10" w:name="_Toc160374049"/>
+      <w:bookmarkStart w:id="10" w:name="_Toc160900389"/>
       <w:r>
         <w:t>Plant</w:t>
       </w:r>
@@ -5300,7 +5676,7 @@
       <w:pPr>
         <w:pStyle w:val="Heading2"/>
       </w:pPr>
-      <w:bookmarkStart w:id="11" w:name="_Toc160374050"/>
+      <w:bookmarkStart w:id="11" w:name="_Toc160900390"/>
       <w:r>
         <w:t>Specialist</w:t>
       </w:r>
@@ -5456,21 +5832,21 @@
       <w:pPr>
         <w:pStyle w:val="Heading1"/>
       </w:pPr>
-      <w:bookmarkStart w:id="12" w:name="_Toc160374051"/>
+      <w:bookmarkStart w:id="12" w:name="_Toc160900391"/>
       <w:r>
         <w:t xml:space="preserve">Project </w:t>
       </w:r>
+      <w:r>
+        <w:t>Specifics</w:t>
+      </w:r>
       <w:bookmarkEnd w:id="12"/>
-      <w:r>
-        <w:t>Specifics</w:t>
-      </w:r>
     </w:p>
     <w:p/>
     <w:p>
       <w:pPr>
         <w:pStyle w:val="Heading2"/>
       </w:pPr>
-      <w:bookmarkStart w:id="13" w:name="_Toc160374052"/>
+      <w:bookmarkStart w:id="13" w:name="_Toc160900392"/>
       <w:r>
         <w:t>Scope Statement</w:t>
       </w:r>
@@ -6362,7 +6738,7 @@
       <w:pPr>
         <w:pStyle w:val="Heading2"/>
       </w:pPr>
-      <w:bookmarkStart w:id="14" w:name="_Toc160374053"/>
+      <w:bookmarkStart w:id="14" w:name="_Toc160900393"/>
       <w:r>
         <w:lastRenderedPageBreak/>
         <w:t>Work Breakdown Structure</w:t>
@@ -6373,7 +6749,7 @@
       <w:pPr>
         <w:pStyle w:val="Heading3"/>
       </w:pPr>
-      <w:bookmarkStart w:id="15" w:name="_Toc160374054"/>
+      <w:bookmarkStart w:id="15" w:name="_Toc160900394"/>
       <w:r>
         <w:t>Overview</w:t>
       </w:r>
@@ -6405,7 +6781,7 @@
                     </pic:cNvPicPr>
                   </pic:nvPicPr>
                   <pic:blipFill>
-                    <a:blip r:embed="rId16">
+                    <a:blip r:embed="rId20">
                       <a:extLst>
                         <a:ext uri="{28A0092B-C50C-407E-A947-70E740481C1C}">
                           <a14:useLocalDpi xmlns:a14="http://schemas.microsoft.com/office/drawing/2010/main" val="0"/>
@@ -6508,7 +6884,7 @@
       <w:pPr>
         <w:pStyle w:val="Heading2"/>
       </w:pPr>
-      <w:bookmarkStart w:id="16" w:name="_Toc160374055"/>
+      <w:bookmarkStart w:id="16" w:name="_Toc160900395"/>
       <w:r>
         <w:t>Detailed Breakdown</w:t>
       </w:r>
@@ -6524,7 +6900,7 @@
       <w:pPr>
         <w:pStyle w:val="Heading3"/>
       </w:pPr>
-      <w:bookmarkStart w:id="17" w:name="_Toc160374056"/>
+      <w:bookmarkStart w:id="17" w:name="_Toc160900396"/>
       <w:r>
         <w:t>Analysis</w:t>
       </w:r>
@@ -6557,7 +6933,7 @@
                     </pic:cNvPicPr>
                   </pic:nvPicPr>
                   <pic:blipFill>
-                    <a:blip r:embed="rId17">
+                    <a:blip r:embed="rId21">
                       <a:extLst>
                         <a:ext uri="{28A0092B-C50C-407E-A947-70E740481C1C}">
                           <a14:useLocalDpi xmlns:a14="http://schemas.microsoft.com/office/drawing/2010/main" val="0"/>
@@ -6629,7 +7005,7 @@
       <w:pPr>
         <w:pStyle w:val="Heading3"/>
       </w:pPr>
-      <w:bookmarkStart w:id="18" w:name="_Toc160374057"/>
+      <w:bookmarkStart w:id="18" w:name="_Toc160900397"/>
       <w:r>
         <w:t>Planning</w:t>
       </w:r>
@@ -6662,7 +7038,7 @@
                     </pic:cNvPicPr>
                   </pic:nvPicPr>
                   <pic:blipFill>
-                    <a:blip r:embed="rId18">
+                    <a:blip r:embed="rId22">
                       <a:extLst>
                         <a:ext uri="{28A0092B-C50C-407E-A947-70E740481C1C}">
                           <a14:useLocalDpi xmlns:a14="http://schemas.microsoft.com/office/drawing/2010/main" val="0"/>
@@ -6759,7 +7135,7 @@
       <w:pPr>
         <w:pStyle w:val="Heading3"/>
       </w:pPr>
-      <w:bookmarkStart w:id="19" w:name="_Toc160374058"/>
+      <w:bookmarkStart w:id="19" w:name="_Toc160900398"/>
       <w:r>
         <w:t>Infrastructure</w:t>
       </w:r>
@@ -6792,7 +7168,7 @@
                     </pic:cNvPicPr>
                   </pic:nvPicPr>
                   <pic:blipFill>
-                    <a:blip r:embed="rId19">
+                    <a:blip r:embed="rId23">
                       <a:extLst>
                         <a:ext uri="{28A0092B-C50C-407E-A947-70E740481C1C}">
                           <a14:useLocalDpi xmlns:a14="http://schemas.microsoft.com/office/drawing/2010/main" val="0"/>
@@ -6867,7 +7243,7 @@
       <w:pPr>
         <w:pStyle w:val="Heading3"/>
       </w:pPr>
-      <w:bookmarkStart w:id="20" w:name="_Toc160374059"/>
+      <w:bookmarkStart w:id="20" w:name="_Toc160900399"/>
       <w:r>
         <w:lastRenderedPageBreak/>
         <w:t>User Interfaces</w:t>
@@ -6884,7 +7260,7 @@
           <w:noProof/>
         </w:rPr>
         <w:drawing>
-          <wp:inline distT="0" distB="0" distL="0" distR="0" wp14:anchorId="7D5E5932" wp14:editId="693FE1AA">
+          <wp:inline distT="0" distB="0" distL="0" distR="0" wp14:anchorId="7D5E5932" wp14:editId="14B8A6AA">
             <wp:extent cx="3970583" cy="3558577"/>
             <wp:effectExtent l="0" t="0" r="0" b="3810"/>
             <wp:docPr id="1575163091" name="Picture 5" descr="A diagram of a user interface&#10;&#10;Description automatically generated"/>
@@ -6901,7 +7277,7 @@
                     </pic:cNvPicPr>
                   </pic:nvPicPr>
                   <pic:blipFill>
-                    <a:blip r:embed="rId20" cstate="print">
+                    <a:blip r:embed="rId24" cstate="print">
                       <a:extLst>
                         <a:ext uri="{28A0092B-C50C-407E-A947-70E740481C1C}">
                           <a14:useLocalDpi xmlns:a14="http://schemas.microsoft.com/office/drawing/2010/main" val="0"/>
@@ -6979,7 +7355,7 @@
       <w:pPr>
         <w:pStyle w:val="Heading3"/>
       </w:pPr>
-      <w:bookmarkStart w:id="21" w:name="_Toc160374060"/>
+      <w:bookmarkStart w:id="21" w:name="_Toc160900400"/>
       <w:r>
         <w:t>Release Cycle</w:t>
       </w:r>
@@ -6995,7 +7371,7 @@
           <w:noProof/>
         </w:rPr>
         <w:drawing>
-          <wp:inline distT="0" distB="0" distL="0" distR="0" wp14:anchorId="4A8BB95B" wp14:editId="54FF828B">
+          <wp:inline distT="0" distB="0" distL="0" distR="0" wp14:anchorId="4A8BB95B" wp14:editId="74A90F30">
             <wp:extent cx="6645910" cy="2656840"/>
             <wp:effectExtent l="0" t="0" r="2540" b="0"/>
             <wp:docPr id="177962900" name="Picture 6" descr="A diagram of a software testing process&#10;&#10;Description automatically generated"/>
@@ -7012,7 +7388,7 @@
                     </pic:cNvPicPr>
                   </pic:nvPicPr>
                   <pic:blipFill>
-                    <a:blip r:embed="rId21" cstate="print">
+                    <a:blip r:embed="rId25" cstate="print">
                       <a:extLst>
                         <a:ext uri="{28A0092B-C50C-407E-A947-70E740481C1C}">
                           <a14:useLocalDpi xmlns:a14="http://schemas.microsoft.com/office/drawing/2010/main" val="0"/>
@@ -7083,68 +7459,417 @@
       <w:pPr>
         <w:pStyle w:val="Heading1"/>
       </w:pPr>
-      <w:bookmarkStart w:id="22" w:name="_Toc160374061"/>
+      <w:bookmarkStart w:id="22" w:name="_Toc160900401"/>
       <w:r>
         <w:lastRenderedPageBreak/>
-        <w:t>Task 4 – Risk Management</w:t>
+        <w:t>Risk Management</w:t>
       </w:r>
       <w:bookmarkEnd w:id="22"/>
     </w:p>
-    <w:p>
-      <w:r>
-        <w:t>555 Word</w:t>
-      </w:r>
-      <w:r>
-        <w:t xml:space="preserve"> limit</w:t>
-      </w:r>
-    </w:p>
-    <w:p>
-      <w:r>
-        <w:t>TODO:</w:t>
-      </w:r>
-    </w:p>
-    <w:p>
-      <w:r>
-        <w:t>Propose a Risk Management Process.</w:t>
-      </w:r>
-    </w:p>
-    <w:p>
-      <w:r>
-        <w:t>Create a sample Risk Management Plan in the format of a Risk Register.</w:t>
-      </w:r>
-    </w:p>
-    <w:p>
-      <w:r>
-        <w:t>This must identify at least five potential risks.</w:t>
-      </w:r>
-    </w:p>
     <w:p/>
     <w:p>
-      <w:r>
-        <w:t>Marking Criteria:</w:t>
-      </w:r>
-    </w:p>
-    <w:p>
-      <w:r>
-        <w:t>Concise explanation and in-depth analysis of the management process to be implemented.</w:t>
+      <w:pPr>
+        <w:pStyle w:val="Heading2"/>
+      </w:pPr>
+      <w:bookmarkStart w:id="23" w:name="_Toc160900402"/>
+      <w:r>
+        <w:t>Risk Management Process Proposal</w:t>
+      </w:r>
+      <w:bookmarkEnd w:id="23"/>
+    </w:p>
+    <w:p>
+      <w:r>
+        <w:t>Hillson (2020, pg.5), states that Risk Management Processes (RMP) are techniques used to identify, assess, and manage both opportunities and threats. Within a Software project involving many stakeholders, a structured RMP is essential to mitigate potential risks that can impact the success of the project.</w:t>
       </w:r>
     </w:p>
     <w:p/>
     <w:p>
       <w:pPr>
+        <w:keepNext/>
+        <w:jc w:val="center"/>
+      </w:pPr>
+      <w:r>
+        <w:rPr>
+          <w:noProof/>
+        </w:rPr>
+        <w:drawing>
+          <wp:inline distT="0" distB="0" distL="0" distR="0" wp14:anchorId="5D58D9EC" wp14:editId="64023681">
+            <wp:extent cx="3432538" cy="2384673"/>
+            <wp:effectExtent l="0" t="0" r="0" b="0"/>
+            <wp:docPr id="390790159" name="Picture 3" descr="A diagram of a risk management process&#10;&#10;Description automatically generated"/>
+            <wp:cNvGraphicFramePr>
+              <a:graphicFrameLocks xmlns:a="http://schemas.openxmlformats.org/drawingml/2006/main" noChangeAspect="1"/>
+            </wp:cNvGraphicFramePr>
+            <a:graphic xmlns:a="http://schemas.openxmlformats.org/drawingml/2006/main">
+              <a:graphicData uri="http://schemas.openxmlformats.org/drawingml/2006/picture">
+                <pic:pic xmlns:pic="http://schemas.openxmlformats.org/drawingml/2006/picture">
+                  <pic:nvPicPr>
+                    <pic:cNvPr id="390790159" name="Picture 3" descr="A diagram of a risk management process&#10;&#10;Description automatically generated"/>
+                    <pic:cNvPicPr>
+                      <a:picLocks noChangeAspect="1" noChangeArrowheads="1"/>
+                    </pic:cNvPicPr>
+                  </pic:nvPicPr>
+                  <pic:blipFill>
+                    <a:blip r:embed="rId26" cstate="print">
+                      <a:extLst>
+                        <a:ext uri="{28A0092B-C50C-407E-A947-70E740481C1C}">
+                          <a14:useLocalDpi xmlns:a14="http://schemas.microsoft.com/office/drawing/2010/main" val="0"/>
+                        </a:ext>
+                      </a:extLst>
+                    </a:blip>
+                    <a:srcRect/>
+                    <a:stretch>
+                      <a:fillRect/>
+                    </a:stretch>
+                  </pic:blipFill>
+                  <pic:spPr bwMode="auto">
+                    <a:xfrm>
+                      <a:off x="0" y="0"/>
+                      <a:ext cx="3436905" cy="2387707"/>
+                    </a:xfrm>
+                    <a:prstGeom prst="rect">
+                      <a:avLst/>
+                    </a:prstGeom>
+                    <a:noFill/>
+                    <a:ln>
+                      <a:noFill/>
+                    </a:ln>
+                  </pic:spPr>
+                </pic:pic>
+              </a:graphicData>
+            </a:graphic>
+          </wp:inline>
+        </w:drawing>
+      </w:r>
+    </w:p>
+    <w:p>
+      <w:pPr>
+        <w:pStyle w:val="Caption"/>
+        <w:jc w:val="center"/>
+      </w:pPr>
+      <w:r>
+        <w:t xml:space="preserve">Figure </w:t>
+      </w:r>
+      <w:r>
+        <w:fldChar w:fldCharType="begin"/>
+      </w:r>
+      <w:r>
+        <w:instrText xml:space="preserve"> SEQ Figure \* ARABIC </w:instrText>
+      </w:r>
+      <w:r>
+        <w:fldChar w:fldCharType="separate"/>
+      </w:r>
+      <w:r>
+        <w:rPr>
+          <w:noProof/>
+        </w:rPr>
+        <w:t>10</w:t>
+      </w:r>
+      <w:r>
+        <w:fldChar w:fldCharType="end"/>
+      </w:r>
+      <w:r>
+        <w:t xml:space="preserve"> - Risk Management Process (Horvath, 2024)</w:t>
+      </w:r>
+    </w:p>
+    <w:p>
+      <w:r>
+        <w:t>The above demonstrates a typical five step RMP, note how this is cyclical in nature, as active responses to planned for and encountered risks can help identify previously unknown risks.</w:t>
+      </w:r>
+    </w:p>
+    <w:p>
+      <w:r>
+        <w:t>Firstly, the project management team, involving internal and external stakeholders, must extensively brainstorm potential risks. These could include hidden technical challenges, resource constraints due to sickness and holiday and most devastatingly, poor requirements analysis and change requests in later project stages.</w:t>
+      </w:r>
+    </w:p>
+    <w:p>
+      <w:pPr>
+        <w:jc w:val="center"/>
+      </w:pPr>
+    </w:p>
+    <w:p>
+      <w:pPr>
+        <w:keepNext/>
+        <w:jc w:val="center"/>
+      </w:pPr>
+      <w:r>
+        <w:rPr>
+          <w:noProof/>
+        </w:rPr>
+        <w:drawing>
+          <wp:inline distT="0" distB="0" distL="0" distR="0" wp14:anchorId="74CB2DB8" wp14:editId="07F13399">
+            <wp:extent cx="3462100" cy="2503788"/>
+            <wp:effectExtent l="0" t="0" r="5080" b="0"/>
+            <wp:docPr id="405988827" name="Picture 2" descr="A graph showing a cost vs. fix&#10;&#10;Description automatically generated with medium confidence"/>
+            <wp:cNvGraphicFramePr>
+              <a:graphicFrameLocks xmlns:a="http://schemas.openxmlformats.org/drawingml/2006/main" noChangeAspect="1"/>
+            </wp:cNvGraphicFramePr>
+            <a:graphic xmlns:a="http://schemas.openxmlformats.org/drawingml/2006/main">
+              <a:graphicData uri="http://schemas.openxmlformats.org/drawingml/2006/picture">
+                <pic:pic xmlns:pic="http://schemas.openxmlformats.org/drawingml/2006/picture">
+                  <pic:nvPicPr>
+                    <pic:cNvPr id="405988827" name="Picture 2" descr="A graph showing a cost vs. fix&#10;&#10;Description automatically generated with medium confidence"/>
+                    <pic:cNvPicPr>
+                      <a:picLocks noChangeAspect="1" noChangeArrowheads="1"/>
+                    </pic:cNvPicPr>
+                  </pic:nvPicPr>
+                  <pic:blipFill>
+                    <a:blip r:embed="rId27" cstate="print">
+                      <a:extLst>
+                        <a:ext uri="{28A0092B-C50C-407E-A947-70E740481C1C}">
+                          <a14:useLocalDpi xmlns:a14="http://schemas.microsoft.com/office/drawing/2010/main" val="0"/>
+                        </a:ext>
+                      </a:extLst>
+                    </a:blip>
+                    <a:srcRect/>
+                    <a:stretch>
+                      <a:fillRect/>
+                    </a:stretch>
+                  </pic:blipFill>
+                  <pic:spPr bwMode="auto">
+                    <a:xfrm>
+                      <a:off x="0" y="0"/>
+                      <a:ext cx="3475450" cy="2513442"/>
+                    </a:xfrm>
+                    <a:prstGeom prst="rect">
+                      <a:avLst/>
+                    </a:prstGeom>
+                    <a:noFill/>
+                    <a:ln>
+                      <a:noFill/>
+                    </a:ln>
+                  </pic:spPr>
+                </pic:pic>
+              </a:graphicData>
+            </a:graphic>
+          </wp:inline>
+        </w:drawing>
+      </w:r>
+    </w:p>
+    <w:p>
+      <w:pPr>
+        <w:pStyle w:val="Caption"/>
+        <w:jc w:val="center"/>
+      </w:pPr>
+      <w:r>
+        <w:t xml:space="preserve">Figure </w:t>
+      </w:r>
+      <w:r>
+        <w:fldChar w:fldCharType="begin"/>
+      </w:r>
+      <w:r>
+        <w:instrText xml:space="preserve"> SEQ Figure \* ARABIC </w:instrText>
+      </w:r>
+      <w:r>
+        <w:fldChar w:fldCharType="separate"/>
+      </w:r>
+      <w:r>
+        <w:rPr>
+          <w:noProof/>
+        </w:rPr>
+        <w:t>11</w:t>
+      </w:r>
+      <w:r>
+        <w:fldChar w:fldCharType="end"/>
+      </w:r>
+      <w:r>
+        <w:t xml:space="preserve"> - Relative Cost (Gause et al. 2011)</w:t>
+      </w:r>
+    </w:p>
+    <w:p>
+      <w:r>
+        <w:t>This chart illustrates the relative cost of change requests or missed requirements as a software project progresses.</w:t>
+      </w:r>
+    </w:p>
+    <w:p>
+      <w:r>
+        <w:lastRenderedPageBreak/>
+        <w:t xml:space="preserve">Following identification, each risk must be analysed to determine </w:t>
+      </w:r>
+      <w:r>
+        <w:t>its</w:t>
+      </w:r>
+      <w:r>
+        <w:t xml:space="preserve"> likelihood and potential impact.</w:t>
+      </w:r>
+      <w:r>
+        <w:t xml:space="preserve"> For example, the likelihood of the elected Cloud Service Provider is extremely low, while it’s impact would be catastrophic.</w:t>
+      </w:r>
+    </w:p>
+    <w:p>
+      <w:r>
+        <w:t>Next, evaluations must be conducted to prioritize risks based on their severity and likelihood and for each risk, a response strategy must be formulated to serve as documented guidelines for the risk. Response strategies can be varied, low-impact risks could potentially be accepted while high-impact risks will need to be mitigated.</w:t>
+      </w:r>
+    </w:p>
+    <w:p>
+      <w:r>
+        <w:t>Finally, as RMPs are continuous and iterative, the current processes must be reviewed and evaluated at regular intervals, or at major project milestones.</w:t>
+      </w:r>
+    </w:p>
+    <w:p/>
+    <w:p/>
+    <w:p/>
+    <w:p/>
+    <w:p/>
+    <w:p/>
+    <w:p/>
+    <w:p/>
+    <w:p/>
+    <w:p/>
+    <w:p/>
+    <w:p/>
+    <w:p/>
+    <w:p/>
+    <w:p/>
+    <w:p/>
+    <w:p/>
+    <w:p/>
+    <w:p/>
+    <w:p/>
+    <w:p/>
+    <w:p/>
+    <w:p/>
+    <w:p/>
+    <w:p/>
+    <w:p/>
+    <w:p>
+      <w:pPr>
+        <w:pStyle w:val="Heading2"/>
+        <w:sectPr>
+          <w:pgSz w:w="11906" w:h="16838"/>
+          <w:pgMar w:top="720" w:right="720" w:bottom="720" w:left="720" w:header="708" w:footer="708" w:gutter="0"/>
+          <w:cols w:space="708"/>
+          <w:docGrid w:linePitch="360"/>
+        </w:sectPr>
+      </w:pPr>
+    </w:p>
+    <w:p>
+      <w:pPr>
+        <w:pStyle w:val="Heading2"/>
+      </w:pPr>
+      <w:bookmarkStart w:id="24" w:name="_Toc160900403"/>
+      <w:r>
+        <w:lastRenderedPageBreak/>
+        <w:t>Risk Breakdown Structure</w:t>
+      </w:r>
+      <w:bookmarkEnd w:id="24"/>
+    </w:p>
+    <w:p>
+      <w:r>
+        <w:t>The below table demonstrates an RBS that closely matches the processes discussed previously.</w:t>
+      </w:r>
+    </w:p>
+    <w:p>
+      <w:r>
+        <w:t xml:space="preserve">A risk score is calculated by multiplying the </w:t>
+      </w:r>
+      <w:r>
+        <w:t>impact</w:t>
+      </w:r>
+      <w:r>
+        <w:t xml:space="preserve"> by the </w:t>
+      </w:r>
+      <w:r>
+        <w:t>probability</w:t>
+      </w:r>
+      <w:r>
+        <w:t>.</w:t>
+      </w:r>
+    </w:p>
+    <w:p>
+      <w:r>
+        <w:t>This identifies and describes 5 key risks, in practice, over 100 risks were identified with this project.</w:t>
+      </w:r>
+    </w:p>
+    <w:p>
+      <w:pPr>
+        <w:ind w:left="-567"/>
+      </w:pPr>
+    </w:p>
+    <w:p>
+      <w:pPr>
+        <w:ind w:left="-510"/>
+      </w:pPr>
+      <w:r>
+        <w:drawing>
+          <wp:inline distT="0" distB="0" distL="0" distR="0" wp14:anchorId="75DF9525" wp14:editId="73848F07">
+            <wp:extent cx="10456243" cy="3718560"/>
+            <wp:effectExtent l="0" t="0" r="2540" b="0"/>
+            <wp:docPr id="1693479220" name="Picture 6"/>
+            <wp:cNvGraphicFramePr>
+              <a:graphicFrameLocks xmlns:a="http://schemas.openxmlformats.org/drawingml/2006/main" noChangeAspect="1"/>
+            </wp:cNvGraphicFramePr>
+            <a:graphic xmlns:a="http://schemas.openxmlformats.org/drawingml/2006/main">
+              <a:graphicData uri="http://schemas.openxmlformats.org/drawingml/2006/picture">
+                <pic:pic xmlns:pic="http://schemas.openxmlformats.org/drawingml/2006/picture">
+                  <pic:nvPicPr>
+                    <pic:cNvPr id="0" name="Picture 9"/>
+                    <pic:cNvPicPr>
+                      <a:picLocks noChangeAspect="1" noChangeArrowheads="1"/>
+                    </pic:cNvPicPr>
+                  </pic:nvPicPr>
+                  <pic:blipFill>
+                    <a:blip r:embed="rId28">
+                      <a:extLst>
+                        <a:ext uri="{28A0092B-C50C-407E-A947-70E740481C1C}">
+                          <a14:useLocalDpi xmlns:a14="http://schemas.microsoft.com/office/drawing/2010/main" val="0"/>
+                        </a:ext>
+                      </a:extLst>
+                    </a:blip>
+                    <a:srcRect/>
+                    <a:stretch>
+                      <a:fillRect/>
+                    </a:stretch>
+                  </pic:blipFill>
+                  <pic:spPr bwMode="auto">
+                    <a:xfrm>
+                      <a:off x="0" y="0"/>
+                      <a:ext cx="10489888" cy="3730525"/>
+                    </a:xfrm>
+                    <a:prstGeom prst="rect">
+                      <a:avLst/>
+                    </a:prstGeom>
+                    <a:noFill/>
+                    <a:ln>
+                      <a:noFill/>
+                    </a:ln>
+                  </pic:spPr>
+                </pic:pic>
+              </a:graphicData>
+            </a:graphic>
+          </wp:inline>
+        </w:drawing>
+      </w:r>
+    </w:p>
+    <w:p/>
+    <w:p/>
+    <w:p/>
+    <w:p>
+      <w:pPr>
+        <w:sectPr>
+          <w:pgSz w:w="16838" w:h="11906" w:orient="landscape"/>
+          <w:pgMar w:top="720" w:right="720" w:bottom="720" w:left="720" w:header="709" w:footer="709" w:gutter="0"/>
+          <w:cols w:space="708"/>
+          <w:docGrid w:linePitch="360"/>
+        </w:sectPr>
+      </w:pPr>
+    </w:p>
+    <w:p/>
+    <w:p>
+      <w:pPr>
         <w:pStyle w:val="Heading1"/>
       </w:pPr>
-      <w:bookmarkStart w:id="23" w:name="_Toc160374062"/>
+      <w:bookmarkStart w:id="25" w:name="_Toc160900404"/>
       <w:r>
         <w:t>References</w:t>
       </w:r>
-      <w:bookmarkEnd w:id="23"/>
+      <w:bookmarkEnd w:id="25"/>
     </w:p>
     <w:p>
       <w:r>
         <w:t xml:space="preserve">Belbin Website. N/D. The Nine Belbin Roles. [Article] Available at: </w:t>
       </w:r>
-      <w:hyperlink r:id="rId22" w:history="1">
+      <w:hyperlink r:id="rId29" w:history="1">
         <w:r>
           <w:rPr>
             <w:rStyle w:val="Hyperlink"/>
@@ -7191,7 +7916,7 @@
       <w:r>
         <w:t xml:space="preserve">CMI, 2024. Stakeholder Analysis and Management. [Whitepaper] Available at: </w:t>
       </w:r>
-      <w:hyperlink r:id="rId23" w:history="1">
+      <w:hyperlink r:id="rId30" w:history="1">
         <w:r>
           <w:rPr>
             <w:rStyle w:val="Hyperlink"/>
@@ -7205,6 +7930,56 @@
     </w:p>
     <w:p>
       <w:r>
+        <w:t xml:space="preserve">Gause, Donald C et al. 04/02/2011. </w:t>
+      </w:r>
+      <w:r>
+        <w:t xml:space="preserve">Exploring Requirements: </w:t>
+      </w:r>
+      <w:r>
+        <w:t>Quality Before Design. 1</w:t>
+      </w:r>
+      <w:r>
+        <w:rPr>
+          <w:vertAlign w:val="superscript"/>
+        </w:rPr>
+        <w:t>st</w:t>
+      </w:r>
+      <w:r>
+        <w:t xml:space="preserve"> Edition. Dorset House Publishing, Broadway, New York. [Accessed 09/03/2024]</w:t>
+      </w:r>
+    </w:p>
+    <w:p>
+      <w:r>
+        <w:t>Hillson, David. 03/11/2020. Practical Project Risk Management. 3</w:t>
+      </w:r>
+      <w:r>
+        <w:rPr>
+          <w:vertAlign w:val="superscript"/>
+        </w:rPr>
+        <w:t>rd</w:t>
+      </w:r>
+      <w:r>
+        <w:t xml:space="preserve"> Edition. Kogan Page, London. [Accessed 09/03/2024]</w:t>
+      </w:r>
+    </w:p>
+    <w:p>
+      <w:r>
+        <w:t xml:space="preserve">Horvath, Ingrid. 06/03/2024. Five Steps of Risk Management Process. [Article] Available at: </w:t>
+      </w:r>
+      <w:hyperlink r:id="rId31" w:history="1">
+        <w:r>
+          <w:rPr>
+            <w:rStyle w:val="Hyperlink"/>
+          </w:rPr>
+          <w:t>https://www.invensislearning.com/blog/risk-management-process-steps/</w:t>
+        </w:r>
+      </w:hyperlink>
+      <w:r>
+        <w:t xml:space="preserve"> [Accessed 09/03/2024]</w:t>
+      </w:r>
+    </w:p>
+    <w:p>
+      <w:r>
         <w:t>Project Management Institute</w:t>
       </w:r>
       <w:r>
@@ -7236,7 +8011,7 @@
       <w:r>
         <w:t xml:space="preserve"> </w:t>
       </w:r>
-      <w:hyperlink r:id="rId24" w:history="1">
+      <w:hyperlink r:id="rId32" w:history="1">
         <w:r>
           <w:rPr>
             <w:rStyle w:val="Hyperlink"/>
@@ -7252,7 +8027,7 @@
       <w:r>
         <w:t xml:space="preserve">Moultrie, James. 2016. Belbin’s Team Roles – Institute for Manufacturing, Cambridge University. [Article] Available at: </w:t>
       </w:r>
-      <w:hyperlink r:id="rId25" w:history="1">
+      <w:hyperlink r:id="rId33" w:history="1">
         <w:r>
           <w:rPr>
             <w:rStyle w:val="Hyperlink"/>
@@ -7273,7 +8048,7 @@
       <w:r>
         <w:t xml:space="preserve">Rene Van Der Hout, 2013. An interview with Dr Meredith Belbin. [Online] Available at: </w:t>
       </w:r>
-      <w:hyperlink r:id="rId26" w:history="1">
+      <w:hyperlink r:id="rId34" w:history="1">
         <w:r>
           <w:rPr>
             <w:rStyle w:val="Hyperlink"/>
@@ -7295,7 +8070,7 @@
       <w:r>
         <w:t xml:space="preserve">, N.D. ‘Tuckman’s Stages of Group Development’. Available at: </w:t>
       </w:r>
-      <w:hyperlink r:id="rId27" w:history="1">
+      <w:hyperlink r:id="rId35" w:history="1">
         <w:r>
           <w:rPr>
             <w:rStyle w:val="Hyperlink"/>
@@ -9136,6 +9911,72 @@
 </inkml:ink>
 </file>
 
+<file path=word/ink/ink2.xml><?xml version="1.0" encoding="utf-8"?>
+<inkml:ink xmlns:inkml="http://www.w3.org/2003/InkML">
+  <inkml:definitions>
+    <inkml:context xml:id="ctx0">
+      <inkml:inkSource xml:id="inkSrc0">
+        <inkml:traceFormat>
+          <inkml:channel name="X" type="integer" min="-2.14748E9" max="2.14748E9" units="cm"/>
+          <inkml:channel name="Y" type="integer" min="-2.14748E9" max="2.14748E9" units="cm"/>
+          <inkml:channel name="F" type="integer" max="32767" units="dev"/>
+        </inkml:traceFormat>
+        <inkml:channelProperties>
+          <inkml:channelProperty channel="X" name="resolution" value="1000" units="1/cm"/>
+          <inkml:channelProperty channel="Y" name="resolution" value="1000" units="1/cm"/>
+          <inkml:channelProperty channel="F" name="resolution" value="0" units="1/dev"/>
+        </inkml:channelProperties>
+      </inkml:inkSource>
+      <inkml:timestamp xml:id="ts0" timeString="2024-03-09T18:15:51.553"/>
+    </inkml:context>
+    <inkml:brush xml:id="br0">
+      <inkml:brushProperty name="width" value="0.05" units="cm"/>
+      <inkml:brushProperty name="height" value="0.05" units="cm"/>
+    </inkml:brush>
+  </inkml:definitions>
+  <inkml:trace contextRef="#ctx0" brushRef="#br0">0 317 24575,'35'0'0,"-1"-1"0,0-2 0,0-1 0,34-9 0,73-26 0,116-26 0,-184 55 0,-36 6 0,63-17 0,107-30 0,-41 11 0,98-19 0,-251 56-1365,-2-1-5461</inkml:trace>
+</inkml:ink>
+</file>
+
+<file path=word/ink/ink3.xml><?xml version="1.0" encoding="utf-8"?>
+<inkml:ink xmlns:inkml="http://www.w3.org/2003/InkML">
+  <inkml:definitions>
+    <inkml:context xml:id="ctx0">
+      <inkml:inkSource xml:id="inkSrc0">
+        <inkml:traceFormat>
+          <inkml:channel name="X" type="integer" min="-2.14748E9" max="2.14748E9" units="cm"/>
+          <inkml:channel name="Y" type="integer" min="-2.14748E9" max="2.14748E9" units="cm"/>
+          <inkml:channel name="F" type="integer" max="32767" units="dev"/>
+        </inkml:traceFormat>
+        <inkml:channelProperties>
+          <inkml:channelProperty channel="X" name="resolution" value="1000" units="1/cm"/>
+          <inkml:channelProperty channel="Y" name="resolution" value="1000" units="1/cm"/>
+          <inkml:channelProperty channel="F" name="resolution" value="0" units="1/dev"/>
+        </inkml:channelProperties>
+      </inkml:inkSource>
+      <inkml:timestamp xml:id="ts0" timeString="2024-03-09T18:15:54.567"/>
+    </inkml:context>
+    <inkml:brush xml:id="br0">
+      <inkml:brushProperty name="width" value="0.05" units="cm"/>
+      <inkml:brushProperty name="height" value="0.05" units="cm"/>
+    </inkml:brush>
+  </inkml:definitions>
+  <inkml:trace contextRef="#ctx0" brushRef="#br0">243 199 24575,'3'0'0,"1"0"0,0 0 0,0 0 0,0 1 0,0-1 0,0 1 0,-1 0 0,1 0 0,0 1 0,-1-1 0,1 1 0,-1-1 0,1 1 0,-1 0 0,0 1 0,0-1 0,0 1 0,0-1 0,0 1 0,0 0 0,-1 0 0,1 0 0,-1 0 0,0 0 0,0 1 0,0-1 0,1 5 0,5 5 0,-3-4 0,1 0 0,-1 0 0,-1 1 0,5 14 0,-8-21 0,0 0 0,-1 0 0,1 1 0,-1-1 0,0 0 0,0 0 0,0 0 0,0 0 0,-1 1 0,1-1 0,-1 0 0,0 0 0,0 0 0,0 0 0,0 0 0,-1 0 0,1 0 0,-1-1 0,-2 4 0,-1 0 0,0-1 0,0 0 0,-1 0 0,0-1 0,0 1 0,0-1 0,0 0 0,-1-1 0,-7 4 0,-19 10 0,13-6 0,0-2 0,-1 0 0,-22 5 0,7-1 0,25-10-119,-1-1 0,0 1-1,1-2 1,-1 0 0,0 0 0,-14-2-1,19 1-410,-8 0-6296</inkml:trace>
+  <inkml:trace contextRef="#ctx0" brushRef="#br0" timeOffset="999.14">748 265 24575,'-43'-1'0,"-37"0"0,73 1 0,1 1 0,-1-1 0,0 2 0,0-1 0,0 1 0,1 0 0,-1 1 0,-9 4 0,13-4 0,-1-1 0,1 1 0,0 0 0,0 0 0,0 1 0,1-1 0,-1 1 0,1-1 0,0 1 0,0 0 0,0 0 0,0 0 0,1 0 0,-1 0 0,0 7 0,-2 8 0,1 0 0,-1 21 0,3-34 0,1 3 0,-1 1 0,1-1 0,0 0 0,1 1 0,0-1 0,1 0 0,3 13 0,-3-18 0,-1-1 0,0 0 0,1 1 0,0-1 0,0 0 0,0 0 0,0 0 0,0-1 0,1 1 0,-1 0 0,1-1 0,-1 1 0,1-1 0,0 0 0,0 0 0,0 0 0,1-1 0,-1 1 0,0-1 0,1 1 0,6 1 0,14 3 0,0-1 0,1-1 0,-1-1 0,33 0 0,-48-3 0,-1 0 0,0-1 0,0-1 0,0 1 0,0-1 0,0 0 0,0-1 0,-1 0 0,1 0 0,-1-1 0,0 0 0,0 0 0,0-1 0,0 0 0,-1 0 0,11-11 0,-13 11 0,0-1 0,-1 1 0,1-1 0,-1 1 0,-1-1 0,1 0 0,-1-1 0,0 1 0,0 0 0,-1 0 0,0-1 0,0 1 0,0-9 0,-1-12 0,-4-49 0,3 68 0,1 7-39,-1-1 0,1 0 0,-1 1 0,1-1 0,-1 0 0,0 1 0,1-1 0,-1 0 0,0 1 0,0 0 0,0-1 0,0 1 0,0-1 0,0 1 0,-1 0 0,1 0 0,0 0 0,-1 0 0,1 0 0,-1 0 0,1 0 0,-1 0 0,0 0 0,1 1 0,-1-1 0,0 1 0,1-1 0,-1 1 0,0 0 0,1-1 0,-1 1 0,0 0 0,0 0 0,-2 1 0,-10-2-6787</inkml:trace>
+  <inkml:trace contextRef="#ctx0" brushRef="#br0" timeOffset="4786.17">1285 149 24575,'-48'-15'0,"31"13"0,0 0 0,0 1 0,-1 1 0,1 1 0,0 1 0,-29 5 0,42-5 0,-1-1 0,1 0 0,0 1 0,-1 0 0,1 0 0,0 0 0,0 1 0,1-1 0,-1 1 0,0 0 0,1 0 0,0 0 0,0 1 0,0-1 0,0 1 0,0 0 0,1-1 0,-1 1 0,1 0 0,0 1 0,0-1 0,1 0 0,-1 0 0,1 1 0,0-1 0,0 1 0,0-1 0,1 1 0,0 8 0,0-3 0,1 0 0,1 1 0,-1-1 0,2 0 0,-1 1 0,2-1 0,-1-1 0,7 12 0,0 1 0,2-1 0,21 28 0,-4-20 0,-26-27 0,0 0 0,0 0 0,0 0 0,0 1 0,-1-1 0,1 1 0,-1 0 0,0 0 0,0 0 0,0 0 0,0 0 0,0 0 0,-1 0 0,1 1 0,-1-1 0,0 0 0,1 5 0,4 24 0,-3-22 0,-1 0 0,-1 0 0,1 0 0,-1 15 0,-1-22 0,-1-1 0,1 0 0,0 0 0,-1 0 0,1 0 0,-1 1 0,1-1 0,-1 0 0,0 0 0,0 0 0,0 0 0,0-1 0,-1 1 0,1 0 0,0 0 0,-1-1 0,1 1 0,-1 0 0,0-1 0,1 0 0,-1 1 0,0-1 0,0 0 0,0 0 0,-3 1 0,-20 8 0,0 0 0,-1-3 0,0 0 0,-1-1 0,1-1 0,-1-2 0,0-1 0,0-1 0,-30-3 0,31-4-1365,15 3-5461</inkml:trace>
+  <inkml:trace contextRef="#ctx0" brushRef="#br0" timeOffset="6175.33">1300 670 24575,'0'-359'0,"1"340"0,1 1 0,4-19 0,3-36 0,-10-90 0,0 242 0,3 88 0,5-118 0,-4-35 0,0 1 0,0 21 0,-2 30 0,-3 112 0,-2-160 0,-2-26 0,0-30 0,6 13 0,2 0 0,8-47 0,-9 70 0,3-24 0,-1 7 0,1-1 0,8-24 0,-8 30 0,0 3 0,0 0 0,0 1 0,10-18 0,-13 26 0,1-1 0,-1 1 0,1 0 0,0 0 0,0 0 0,0 0 0,0 0 0,0 0 0,0 1 0,0-1 0,1 0 0,-1 1 0,0 0 0,1 0 0,-1 0 0,1 0 0,0 0 0,-1 0 0,1 1 0,5-1 0,-6 1 0,0 1 0,0-1 0,0 1 0,-1 0 0,1 0 0,0 0 0,0 0 0,-1 0 0,1 0 0,0 1 0,-1-1 0,0 0 0,1 1 0,-1-1 0,0 1 0,1 0 0,-1-1 0,1 4 0,20 36 0,63 169 0,-78-193-227,0 1-1,-1 0 1,0 0-1,-2 0 1,5 33-1,-9-37-6598</inkml:trace>
+  <inkml:trace contextRef="#ctx0" brushRef="#br0" timeOffset="8725.69">1691 491 24575,'0'-327'0,"1"313"0,0 1 0,6-24 0,2-22 0,-28 216 0,12-107 0,3-30 0,-1 40 0,4 37 0,3 99 0,-1-193 0,-1 0 0,1 0 0,-1 0 0,1 0 0,0-1 0,0 1 0,0 0 0,0-1 0,0 1 0,1-1 0,-1 1 0,1-1 0,0 0 0,0 0 0,0 0 0,0 0 0,0 0 0,0 0 0,0 0 0,1-1 0,-1 1 0,5 2 0,-5-4 0,0 1 0,0 0 0,0-1 0,0 1 0,0-1 0,0 0 0,0 0 0,0 0 0,0 0 0,0 0 0,0 0 0,0 0 0,0-1 0,0 1 0,0-1 0,0 0 0,0 1 0,0-1 0,0 0 0,0 0 0,0 0 0,-1 0 0,1 0 0,0-1 0,-1 1 0,1-1 0,-1 1 0,0-1 0,1 1 0,-1-1 0,2-2 0,24-37 0,43-86 0,-62 105 0,-2 0 0,0 0 0,-1-1 0,-2 0 0,3-42 0,1 2 0,-3 32 0,0-38 0,-4 49 0,0-19 0,0 29 0,-1 13 0,2 504 0,-1-498 20,1 0 0,0 0 0,1 0 0,0 0 0,6 16 0,-8-23-71,1 1 0,-1-1-1,1 0 1,0 0 0,0 0 0,0 0 0,0 0-1,0 0 1,1 0 0,-1-1 0,0 1 0,1 0-1,-1-1 1,1 1 0,0-1 0,0 1-1,-1-1 1,1 0 0,0 0 0,0 0 0,0 0-1,0 0 1,0 0 0,1-1 0,-1 1 0,0-1-1,0 1 1,4-1 0,3-2-6775</inkml:trace>
+  <inkml:trace contextRef="#ctx0" brushRef="#br0" timeOffset="15152.64">2326 313 24575,'-80'-16'0,"79"16"0,-19-2 0,-41 3 0,54 0 0,0 0 0,1 1 0,-1 0 0,0 0 0,1 0 0,-1 0 0,1 1 0,0 0 0,-10 7 0,5-3 0,0 2 0,0 0 0,1 0 0,0 0 0,-17 22 0,24-27 0,0 0 0,0 1 0,1-1 0,0 1 0,0-1 0,0 1 0,0 0 0,1-1 0,0 1 0,0 0 0,0 0 0,0 0 0,1 0 0,0 0 0,0 0 0,0 0 0,1 0 0,-1 0 0,4 8 0,-3-7 0,0-1 0,1 0 0,-1 0 0,1 0 0,0 0 0,1-1 0,-1 1 0,1 0 0,0-1 0,1 0 0,-1 0 0,0 0 0,1 0 0,0 0 0,0-1 0,7 5 0,-2-1 0,1-1 0,0-1 0,1 1 0,-1-2 0,18 6 0,-23-8 0,0-1 0,1 0 0,-1 0 0,0 0 0,1-1 0,-1 0 0,0 0 0,1 0 0,-1-1 0,1 0 0,-1 0 0,0 0 0,0-1 0,6-1 0,-9 2 0,-1 0 0,1 0 0,0-1 0,-1 1 0,1 0 0,-1-1 0,1 1 0,-1-1 0,0 1 0,0-1 0,1 1 0,-1-1 0,0 0 0,-1 0 0,1 0 0,0 0 0,0 1 0,-1-1 0,1 0 0,0-3 0,1-49 0,1 10 0,1 22 0,-1-1 0,-1 1 0,-2-42 0,0 64 0,1 36 0,8 53 0,-8-82 0,35 152 0,-36-157 0,1-1 0,-1 1 0,1 0 0,0 0 0,0-1 0,0 1 0,0 0 0,0-1 0,0 1 0,0-1 0,1 1 0,-1-1 0,1 0 0,-1 1 0,1-1 0,-1 0 0,1 0 0,0 0 0,-1 0 0,4 1 0,-1-1 0,0 0 0,0-1 0,0 1 0,-1-1 0,1 0 0,0 0 0,0 0 0,0 0 0,7-2 0,-2 0 0,1-1 0,-1 0 0,-1 0 0,1-1 0,0 0 0,-1-1 0,15-10 0,-14 7-1365,-2-1-5461</inkml:trace>
+  <inkml:trace contextRef="#ctx0" brushRef="#br0" timeOffset="16417.21">2847 671 24575,'1'0'0,"-1"0"0,1-1 0,0 1 0,-1 0 0,1 0 0,-1-1 0,1 1 0,-1 0 0,1-1 0,-1 1 0,1-1 0,-1 1 0,1 0 0,-1-1 0,1 1 0,-1-1 0,0 1 0,1-1 0,-1 0 0,0 1 0,0-1 0,1 1 0,-1-1 0,0 0 0,0 0 0,6-22 0,-3 11 0,21-47 0,-13 36 0,14-48 0,-14 25 0,-5 18 0,1 1 0,1 0 0,2 0 0,0 1 0,17-30 0,-5 15 0,-18 32 0,0 0 0,1 0 0,0 1 0,0 0 0,1 0 0,0 0 0,0 0 0,11-8 0,-5 4 0,5-3 0,-17 16 0,1-1 0,0 0 0,-1 0 0,1 0 0,0 0 0,0 1 0,-1-1 0,1 0 0,0 0 0,-1 1 0,1-1 0,0 1 0,-1-1 0,1 1 0,-1-1 0,1 1 0,-1-1 0,1 1 0,-1-1 0,1 1 0,-1-1 0,0 1 0,1 0 0,-1-1 0,0 1 0,1 0 0,-1-1 0,0 1 0,0 0 0,0 0 0,1 1 0,3 14 0,0 1 0,-2 0 0,1 0 0,-2 1 0,0-1 0,-2 0 0,-2 22 0,1 17 0,1-16 0,-1-26 0,2 0 0,-1 0 0,2-1 0,0 1 0,4 19 0,-5-32 0,0-1 0,0 0 0,0 1 0,0-1 0,0 0 0,0 0 0,0 1 0,1-1 0,-1 0 0,0 0 0,0 1 0,0-1 0,0 0 0,0 0 0,1 1 0,-1-1 0,0 0 0,0 0 0,0 1 0,1-1 0,-1 0 0,0 0 0,0 0 0,0 0 0,1 1 0,-1-1 0,0 0 0,1 0 0,-1 0 0,0 0 0,0 0 0,1 0 0,-1 0 0,1 0 0,7-8 0,6-23 0,-10 23 0,19-23 0,-19 27 0,0 0 0,0-1 0,0 0 0,-1 0 0,0 0 0,4-8 0,-2 1 0,1 1 0,0 0 0,1 0 0,0 1 0,1 0 0,17-19 0,2-1 0,-20 21 0,-5 6 0,0 0 0,0 0 0,0 1 0,0-1 0,0 1 0,1 0 0,-1-1 0,1 1 0,0 0 0,-1 0 0,1 1 0,4-3 0,-7 5 0,1-1 0,-1 0 0,1 0 0,-1 1 0,1-1 0,-1 0 0,1 1 0,-1-1 0,1 1 0,-1-1 0,1 0 0,-1 1 0,1-1 0,-1 1 0,0-1 0,1 1 0,-1-1 0,0 1 0,0 0 0,1-1 0,-1 1 0,0-1 0,0 1 0,0 0 0,0-1 0,0 1 0,0-1 0,1 1 0,-2 0 0,1-1 0,0 1 0,0 0 0,1 27 0,-1-25 0,-2 59 0,-11 77 0,7-100 0,5-21 0,-2-1 0,0 1 0,-10 30 0,-52 137 0,51-123-1365,10-52-5461</inkml:trace>
+  <inkml:trace contextRef="#ctx0" brushRef="#br0" timeOffset="19011.02">3712 392 24575,'-18'0'0,"5"0"0,0 0 0,0 0 0,-19 5 0,27-4 0,0 0 0,0 1 0,0 0 0,1 0 0,-1 0 0,1 1 0,-1-1 0,1 1 0,0 0 0,0 1 0,0-1 0,-4 5 0,-38 35 0,34-32 0,0 0 0,1 0 0,0 1 0,-11 15 0,10-10 0,2-2 0,0 0 0,0 0 0,2 1 0,-8 18 0,15-31 0,-1 1 0,1 0 0,0-1 0,0 1 0,1 0 0,-1 0 0,1-1 0,0 1 0,0 0 0,0 0 0,0 0 0,0-1 0,1 1 0,0 0 0,0 0 0,0-1 0,0 1 0,1-1 0,-1 1 0,1-1 0,0 1 0,0-1 0,0 0 0,5 6 0,0-3 0,-1-1 0,1 1 0,0-1 0,0 0 0,1-1 0,-1 1 0,1-2 0,0 1 0,0-1 0,0 0 0,1-1 0,9 2 0,-13-3 0,0 0 0,1 0 0,-1-1 0,1 0 0,-1 0 0,1 0 0,-1-1 0,1 0 0,-1 0 0,0 0 0,0-1 0,1 1 0,-1-1 0,0-1 0,0 1 0,-1-1 0,1 1 0,0-1 0,7-7 0,-7 5 0,9-8 0,0-1 0,-1-1 0,-1 0 0,18-27 0,-28 37 0,0 0 0,0 0 0,-1-1 0,1 1 0,0-11 0,-2 11 0,1 0 0,0 1 0,0-1 0,0 0 0,0 1 0,1-1 0,0 1 0,4-8 0,-3 7 0,1-1 0,-1 0 0,0 0 0,0-1 0,0 1 0,-1 0 0,0-1 0,0 0 0,-1 1 0,0-1 0,0 0 0,-1 0 0,1 1 0,-1-1 0,-1 0 0,1 0 0,-1 0 0,-1 1 0,1-1 0,-1 0 0,0 1 0,-5-11 0,3 12-42,1 1-1,-1-1 1,0 1-1,0 0 1,0 0-1,0 0 1,-1 0 0,1 1-1,-1 0 1,-6-3-1,1 0-855,1 0-5928</inkml:trace>
+  <inkml:trace contextRef="#ctx0" brushRef="#br0" timeOffset="20417.49">3840 313 24575,'-2'2'0,"0"1"0,1-1 0,-1 1 0,1 0 0,-1 0 0,1 0 0,0 0 0,0 0 0,0 0 0,0 0 0,1 0 0,-1 6 0,0 44 0,1-36 0,1 392 0,-2-477 0,3-78 0,-1 137 20,0-1 0,1 0 0,0 1 0,1-1 0,5-11 0,-7 18-91,0 0 1,0 1-1,1-1 0,-1 0 0,1 1 1,0-1-1,-1 1 0,1 0 1,0-1-1,0 1 0,1 0 0,-1 0 1,0 1-1,1-1 0,-1 0 1,1 1-1,0-1 0,-1 1 0,1 0 1,5-1-1,4 0-6755</inkml:trace>
+  <inkml:trace contextRef="#ctx0" brushRef="#br0" timeOffset="21107.44">4069 247 24575,'-1'17'0,"-1"0"0,-1-1 0,-8 31 0,6-30 0,1-1 0,1 1 0,-2 32 0,6 278 0,-2-326 0,1 1 0,0 0 0,0 0 0,0-1 0,0 1 0,0 0 0,1 0 0,-1 0 0,0-1 0,1 1 0,0 0 0,-1-1 0,1 1 0,0 0 0,0-1 0,0 1 0,0-1 0,0 1 0,0-1 0,0 1 0,0-1 0,0 0 0,1 0 0,-1 0 0,1 0 0,-1 0 0,3 2 0,-1-3 0,-1 1 0,1-1 0,0 0 0,0 0 0,0 0 0,0 0 0,0 0 0,-1-1 0,1 1 0,0-1 0,0 0 0,-1 0 0,1 0 0,0 0 0,-1 0 0,5-3 0,-4 3-85,0-1 0,0 1-1,-1-1 1,1 0 0,0 0-1,-1 0 1,0 0 0,1 0-1,-1 0 1,0-1 0,0 1-1,0-1 1,0 0 0,-1 1-1,3-5 1,-1-4-6741</inkml:trace>
+  <inkml:trace contextRef="#ctx0" brushRef="#br0" timeOffset="21453.8">4086 440 24575,'3'0'0,"3"0"0,4 0 0,3 0 0,2 0 0,1 0 0,0 0 0,1 0 0,0 0 0,0 0 0,0 0 0,0 0 0,-1 0 0,0 0 0,1 0 0,-4 0-8191</inkml:trace>
+  <inkml:trace contextRef="#ctx0" brushRef="#br0" timeOffset="22433.67">4346 537 24575,'-49'-14'0,"45"13"0,0 1 0,-1 0 0,1 0 0,0 0 0,0 0 0,0 1 0,0 0 0,0 0 0,0 0 0,0 0 0,0 1 0,0-1 0,0 1 0,0 0 0,1 0 0,-1 1 0,1-1 0,-1 1 0,1-1 0,0 1 0,0 0 0,0 0 0,1 1 0,-1-1 0,1 0 0,0 1 0,0 0 0,0-1 0,0 1 0,-2 7 0,1-1 0,0 1 0,1-1 0,0 0 0,0 1 0,1 0 0,1-1 0,0 1 0,0-1 0,1 1 0,0 0 0,4 13 0,-3-21 0,-1 0 0,1 0 0,0 0 0,0 0 0,0 0 0,0 0 0,0-1 0,1 1 0,-1-1 0,1 1 0,0-1 0,0 0 0,-1 0 0,1 0 0,1-1 0,-1 1 0,0-1 0,0 0 0,1 0 0,-1 0 0,0 0 0,8 1 0,-2-1 0,0 1 0,1-1 0,-1-1 0,1 0 0,-1 0 0,0-1 0,16-2 0,-22 2 0,0-1 0,0 1 0,0-1 0,-1 0 0,1 1 0,0-1 0,-1 0 0,1-1 0,-1 1 0,0 0 0,1-1 0,-1 1 0,-1-1 0,1 0 0,0 1 0,0-1 0,-1 0 0,0 0 0,2-3 0,-1 1 0,0 1 0,0-1 0,1 1 0,-1 0 0,1 0 0,0 0 0,0 0 0,5-4 0,-3 4 0,-1 0 0,0 0 0,-1-1 0,1 1 0,-1-1 0,0 0 0,0 0 0,0 0 0,-1-1 0,0 1 0,0 0 0,0-1 0,-1 0 0,1 1 0,-1-1 0,0-8 0,0-8 0,0 0 0,-6-42 0,5 61-65,-1-1 0,-1 1 0,1-1 0,0 1 0,-1-1 0,1 1 0,-1 0 0,0 0 0,0 0 0,-1 0 0,1 0 0,0 0 0,-1 1 0,0-1 0,1 1 0,-1 0 0,0-1 0,-1 1 0,1 1 0,-7-4 0,-1 2-6761</inkml:trace>
+  <inkml:trace contextRef="#ctx0" brushRef="#br0" timeOffset="23471.65">4558 863 24575,'0'-44'0,"-1"17"0,1-1 0,1 1 0,9-50 0,21-20 0,-24 76 0,5-40 0,-9 44 0,0 0 0,1-1 0,13-32 0,-9 37 0,-1 12 0,-6 3 0,0-1 0,0 1 0,0 0 0,0-1 0,0 1 0,0 0 0,-1 0 0,1-1 0,-1 1 0,1 0 0,-1 0 0,0 2 0,13 128 0,-10-108 0,0 47 0,-3-53 0,1 1 0,0-1 0,1 0 0,7 29 0,-8-45 0,-1-1 0,0 1 0,1-1 0,-1 1 0,1 0 0,0-1 0,0 1 0,-1-1 0,1 0 0,0 1 0,0-1 0,0 0 0,0 0 0,1 1 0,-1-1 0,3 2 0,-3-3 0,0 0 0,-1 0 0,1 1 0,0-1 0,0 0 0,0 0 0,0 0 0,0 0 0,0 0 0,0 0 0,0-1 0,0 1 0,-1 0 0,1 0 0,0-1 0,0 1 0,0 0 0,0-1 0,0 1 0,-1-1 0,2 0 0,5-5 0,-1 1 0,0-1 0,-1-1 0,0 1 0,6-9 0,-2 2 0,7-4 0,32-28 0,-12 12 0,-7 14 0,-24 17 0,-1 0 0,0 0 0,0 0 0,-1-1 0,1 0 0,5-4 0,6-11 0,-10 12 0,0 0 0,0 0 0,1 0 0,0 1 0,0-1 0,0 1 0,1 1 0,0-1 0,9-4 0,1 1-19,-1 0 1,0-1-1,-1-1 0,0-1 0,19-17 0,-3 3-1233</inkml:trace>
+</inkml:ink>
+</file>
+
 <file path=word/theme/theme1.xml><?xml version="1.0" encoding="utf-8"?>
 <a:theme xmlns:a="http://schemas.openxmlformats.org/drawingml/2006/main" name="Office Theme">
   <a:themeElements>

</xml_diff>